<commit_message>
Text weiter angepasst, objektorientiert Programmiert
Einzelne Textteile zusammengefügt, Scribus Dokument vorbereitet (Layout,
Titelseite)
Einzelne Klassen mehr objektorientiert Programmiert
</commit_message>
<xml_diff>
--- a/Bericht/Maturatext.docx
+++ b/Bericht/Maturatext.docx
@@ -12,7 +12,6 @@
           <w:szCs w:val="20"/>
         </w:rPr>
       </w:pPr>
-      <w:proofErr w:type="spellStart"/>
       <w:r>
         <w:rPr>
           <w:rFonts w:ascii="Arial" w:hAnsi="Arial" w:cs="Arial"/>
@@ -22,7 +21,6 @@
         </w:rPr>
         <w:t>Matura</w:t>
       </w:r>
-      <w:proofErr w:type="spellEnd"/>
       <w:r>
         <w:rPr>
           <w:rFonts w:ascii="Arial" w:hAnsi="Arial" w:cs="Arial"/>
@@ -30,26 +28,35 @@
           <w:sz w:val="28"/>
           <w:szCs w:val="20"/>
         </w:rPr>
-        <w:t>-Arbeit</w:t>
-      </w:r>
-    </w:p>
-    <w:p>
-      <w:pPr>
-        <w:spacing w:after="0" w:line="240" w:lineRule="auto"/>
+        <w:t>a</w:t>
+      </w:r>
+      <w:r>
         <w:rPr>
           <w:rFonts w:ascii="Arial" w:hAnsi="Arial" w:cs="Arial"/>
           <w:b/>
-          <w:sz w:val="20"/>
-          <w:szCs w:val="20"/>
-        </w:rPr>
-      </w:pPr>
-      <w:r>
+          <w:sz w:val="28"/>
+          <w:szCs w:val="20"/>
+        </w:rPr>
+        <w:t>rbeit</w:t>
+      </w:r>
+    </w:p>
+    <w:p>
+      <w:pPr>
+        <w:spacing w:after="0" w:line="240" w:lineRule="auto"/>
         <w:rPr>
           <w:rFonts w:ascii="Arial" w:hAnsi="Arial" w:cs="Arial"/>
           <w:b/>
           <w:sz w:val="20"/>
           <w:szCs w:val="20"/>
         </w:rPr>
+      </w:pPr>
+      <w:r>
+        <w:rPr>
+          <w:rFonts w:ascii="Arial" w:hAnsi="Arial" w:cs="Arial"/>
+          <w:b/>
+          <w:sz w:val="20"/>
+          <w:szCs w:val="20"/>
+        </w:rPr>
         <w:t>Titelblatt</w:t>
       </w:r>
     </w:p>
@@ -109,15 +116,7 @@
           <w:sz w:val="20"/>
           <w:szCs w:val="20"/>
         </w:rPr>
-        <w:t xml:space="preserve">Was ist mein </w:t>
-      </w:r>
-      <w:r>
-        <w:rPr>
-          <w:rFonts w:ascii="Arial" w:hAnsi="Arial" w:cs="Arial"/>
-          <w:sz w:val="20"/>
-          <w:szCs w:val="20"/>
-        </w:rPr>
-        <w:t>Ziel</w:t>
+        <w:t>(Zielsetzung, Vorgehen, Weg zum Ziel)</w:t>
       </w:r>
     </w:p>
     <w:p>
@@ -130,14 +129,6 @@
           <w:szCs w:val="20"/>
         </w:rPr>
       </w:pPr>
-      <w:r>
-        <w:rPr>
-          <w:rFonts w:ascii="Arial" w:hAnsi="Arial" w:cs="Arial"/>
-          <w:sz w:val="20"/>
-          <w:szCs w:val="20"/>
-        </w:rPr>
-        <w:t>Wie bin ich vorgegangen</w:t>
-      </w:r>
     </w:p>
     <w:p>
       <w:pPr>
@@ -149,14 +140,17 @@
           <w:szCs w:val="20"/>
         </w:rPr>
       </w:pPr>
-      <w:r>
-        <w:rPr>
-          <w:rFonts w:ascii="Arial" w:hAnsi="Arial" w:cs="Arial"/>
-          <w:sz w:val="20"/>
-          <w:szCs w:val="20"/>
-        </w:rPr>
-        <w:t>Was habe ich erreicht</w:t>
-      </w:r>
+    </w:p>
+    <w:p>
+      <w:pPr>
+        <w:spacing w:after="0" w:line="240" w:lineRule="auto"/>
+        <w:ind w:left="284"/>
+        <w:rPr>
+          <w:rFonts w:ascii="Arial" w:hAnsi="Arial" w:cs="Arial"/>
+          <w:sz w:val="20"/>
+          <w:szCs w:val="20"/>
+        </w:rPr>
+      </w:pPr>
     </w:p>
     <w:p>
       <w:pPr>
@@ -194,7 +188,7 @@
           <w:sz w:val="20"/>
           <w:szCs w:val="20"/>
         </w:rPr>
-        <w:t>Welche Motivation hatte ich bei diesem Thema</w:t>
+        <w:t>(Grund für die Erstellung der Arbeit, persönliche Sicht auf die Arbeit, Adressat)</w:t>
       </w:r>
     </w:p>
     <w:p>
@@ -211,6 +205,483 @@
     <w:p>
       <w:pPr>
         <w:spacing w:after="0" w:line="240" w:lineRule="auto"/>
+        <w:ind w:left="284"/>
+        <w:rPr>
+          <w:rFonts w:ascii="Arial" w:hAnsi="Arial" w:cs="Arial"/>
+          <w:sz w:val="20"/>
+          <w:szCs w:val="20"/>
+        </w:rPr>
+      </w:pPr>
+      <w:r>
+        <w:rPr>
+          <w:rFonts w:ascii="Arial" w:hAnsi="Arial" w:cs="Arial"/>
+          <w:sz w:val="20"/>
+          <w:szCs w:val="20"/>
+        </w:rPr>
+        <w:t xml:space="preserve">In dieser Maturaarbeit habe ich es geschafft zwei meiner Begeisterungen zu vereinen. Das eine ist der </w:t>
+      </w:r>
+      <w:proofErr w:type="spellStart"/>
+      <w:r>
+        <w:rPr>
+          <w:rFonts w:ascii="Arial" w:hAnsi="Arial" w:cs="Arial"/>
+          <w:sz w:val="20"/>
+          <w:szCs w:val="20"/>
+        </w:rPr>
+        <w:t>Rubik’s</w:t>
+      </w:r>
+      <w:proofErr w:type="spellEnd"/>
+      <w:r>
+        <w:rPr>
+          <w:rFonts w:ascii="Arial" w:hAnsi="Arial" w:cs="Arial"/>
+          <w:sz w:val="20"/>
+          <w:szCs w:val="20"/>
+        </w:rPr>
+        <w:t xml:space="preserve"> Cube, das andere ist die Informatik.</w:t>
+      </w:r>
+    </w:p>
+    <w:p>
+      <w:pPr>
+        <w:spacing w:after="0" w:line="240" w:lineRule="auto"/>
+        <w:ind w:left="284"/>
+        <w:rPr>
+          <w:rFonts w:ascii="Arial" w:hAnsi="Arial" w:cs="Arial"/>
+          <w:sz w:val="20"/>
+          <w:szCs w:val="20"/>
+        </w:rPr>
+      </w:pPr>
+    </w:p>
+    <w:p>
+      <w:pPr>
+        <w:spacing w:after="0" w:line="240" w:lineRule="auto"/>
+        <w:ind w:left="284"/>
+        <w:rPr>
+          <w:rFonts w:ascii="Arial" w:hAnsi="Arial" w:cs="Arial"/>
+          <w:sz w:val="20"/>
+          <w:szCs w:val="20"/>
+        </w:rPr>
+      </w:pPr>
+      <w:r>
+        <w:rPr>
+          <w:rFonts w:ascii="Arial" w:hAnsi="Arial" w:cs="Arial"/>
+          <w:sz w:val="20"/>
+          <w:szCs w:val="20"/>
+        </w:rPr>
+        <w:t>Der Würfel hat vor einigen Jahren an Weihnachten meine Begeisterung geweckt. Damals</w:t>
+      </w:r>
+      <w:r>
+        <w:rPr>
+          <w:rFonts w:ascii="Arial" w:hAnsi="Arial" w:cs="Arial"/>
+          <w:sz w:val="20"/>
+          <w:szCs w:val="20"/>
+        </w:rPr>
+        <w:t xml:space="preserve"> bekam mein </w:t>
+      </w:r>
+      <w:r>
+        <w:rPr>
+          <w:rFonts w:ascii="Arial" w:hAnsi="Arial" w:cs="Arial"/>
+          <w:sz w:val="20"/>
+          <w:szCs w:val="20"/>
+        </w:rPr>
+        <w:t>jüngerer</w:t>
+      </w:r>
+      <w:r>
+        <w:rPr>
+          <w:rFonts w:ascii="Arial" w:hAnsi="Arial" w:cs="Arial"/>
+          <w:sz w:val="20"/>
+          <w:szCs w:val="20"/>
+        </w:rPr>
+        <w:t xml:space="preserve"> Bruder einen solchen geschenkt. Seine Begeisterung hielt sich in Grenzen. Als der Würfel verdreht war und </w:t>
+      </w:r>
+      <w:r>
+        <w:rPr>
+          <w:rFonts w:ascii="Arial" w:hAnsi="Arial" w:cs="Arial"/>
+          <w:sz w:val="20"/>
+          <w:szCs w:val="20"/>
+        </w:rPr>
+        <w:t>ihm die Lösung versagt blieb</w:t>
+      </w:r>
+      <w:r>
+        <w:rPr>
+          <w:rFonts w:ascii="Arial" w:hAnsi="Arial" w:cs="Arial"/>
+          <w:sz w:val="20"/>
+          <w:szCs w:val="20"/>
+        </w:rPr>
+        <w:t>, legte er den Würfel zur Seite.</w:t>
+      </w:r>
+    </w:p>
+    <w:p>
+      <w:pPr>
+        <w:spacing w:after="0" w:line="240" w:lineRule="auto"/>
+        <w:ind w:left="284"/>
+        <w:rPr>
+          <w:rFonts w:ascii="Arial" w:hAnsi="Arial" w:cs="Arial"/>
+          <w:sz w:val="20"/>
+          <w:szCs w:val="20"/>
+        </w:rPr>
+      </w:pPr>
+      <w:r>
+        <w:rPr>
+          <w:rFonts w:ascii="Arial" w:hAnsi="Arial" w:cs="Arial"/>
+          <w:sz w:val="20"/>
+          <w:szCs w:val="20"/>
+        </w:rPr>
+        <w:t xml:space="preserve">Ich versuchte mich natürlich auch mit dem Würfel und drehte eifrig herum. </w:t>
+      </w:r>
+      <w:r>
+        <w:rPr>
+          <w:rFonts w:ascii="Arial" w:hAnsi="Arial" w:cs="Arial"/>
+          <w:sz w:val="20"/>
+          <w:szCs w:val="20"/>
+        </w:rPr>
+        <w:t>Doch meine ersten Versuche scheiterten ebenfalls kläglich</w:t>
+      </w:r>
+      <w:r>
+        <w:rPr>
+          <w:rFonts w:ascii="Arial" w:hAnsi="Arial" w:cs="Arial"/>
+          <w:sz w:val="20"/>
+          <w:szCs w:val="20"/>
+        </w:rPr>
+        <w:t>. Später versuchte ich im Internet nach Lösungs</w:t>
+      </w:r>
+      <w:r>
+        <w:rPr>
+          <w:rFonts w:ascii="Arial" w:hAnsi="Arial" w:cs="Arial"/>
+          <w:sz w:val="20"/>
+          <w:szCs w:val="20"/>
+        </w:rPr>
+        <w:t>methoden</w:t>
+      </w:r>
+      <w:r>
+        <w:rPr>
+          <w:rFonts w:ascii="Arial" w:hAnsi="Arial" w:cs="Arial"/>
+          <w:sz w:val="20"/>
+          <w:szCs w:val="20"/>
+        </w:rPr>
+        <w:t xml:space="preserve">; und tatsächlich fand ich einige </w:t>
+      </w:r>
+      <w:proofErr w:type="spellStart"/>
+      <w:r>
+        <w:rPr>
+          <w:rFonts w:ascii="Arial" w:hAnsi="Arial" w:cs="Arial"/>
+          <w:sz w:val="20"/>
+          <w:szCs w:val="20"/>
+        </w:rPr>
+        <w:t>Tutorials</w:t>
+      </w:r>
+      <w:proofErr w:type="spellEnd"/>
+      <w:r>
+        <w:rPr>
+          <w:rFonts w:ascii="Arial" w:hAnsi="Arial" w:cs="Arial"/>
+          <w:sz w:val="20"/>
+          <w:szCs w:val="20"/>
+        </w:rPr>
+        <w:t>. Beim Schreiben meiner Maturaarbeit kam mir diese Zeit immer wieder in den Sinn, weil ich damals schon ähnlich vorging, wie jetzt bei der Maturaarbeit.</w:t>
+      </w:r>
+    </w:p>
+    <w:p>
+      <w:pPr>
+        <w:spacing w:after="0" w:line="240" w:lineRule="auto"/>
+        <w:ind w:left="284"/>
+        <w:rPr>
+          <w:rFonts w:ascii="Arial" w:hAnsi="Arial" w:cs="Arial"/>
+          <w:sz w:val="20"/>
+          <w:szCs w:val="20"/>
+        </w:rPr>
+      </w:pPr>
+      <w:r>
+        <w:rPr>
+          <w:rFonts w:ascii="Arial" w:hAnsi="Arial" w:cs="Arial"/>
+          <w:sz w:val="20"/>
+          <w:szCs w:val="20"/>
+        </w:rPr>
+        <w:t>Ich recherchierte auf unterschiedlichen Seiten bis ich den Würfel zum ersten Mal lösen konnte. Mit der Zeit lernte ich die Züge auswendig. Als ich den Würfel auf Zeit zu lösen versuchte, recherchierte ich nach weiteren Kombinationen, die es mir ermöglichten, den Würfel noch schneller zu lösen.</w:t>
+      </w:r>
+    </w:p>
+    <w:p>
+      <w:pPr>
+        <w:spacing w:after="0" w:line="240" w:lineRule="auto"/>
+        <w:ind w:left="284"/>
+        <w:rPr>
+          <w:rFonts w:ascii="Arial" w:hAnsi="Arial" w:cs="Arial"/>
+          <w:sz w:val="20"/>
+          <w:szCs w:val="20"/>
+        </w:rPr>
+      </w:pPr>
+      <w:r>
+        <w:rPr>
+          <w:rFonts w:ascii="Arial" w:hAnsi="Arial" w:cs="Arial"/>
+          <w:sz w:val="20"/>
+          <w:szCs w:val="20"/>
+        </w:rPr>
+        <w:t>In meiner ersten Studienwoche im Gymnasium konnte ich andere meiner Klasse für den Würfel begeistern. Ich lernte ihnen mein Wissen. Inzwischen hat sich das „Würfelfieber“ wieder etwas abgeschwächt, doch viele erinnern sich immer noch an die Lösungswege.</w:t>
+      </w:r>
+    </w:p>
+    <w:p>
+      <w:pPr>
+        <w:spacing w:after="0" w:line="240" w:lineRule="auto"/>
+        <w:ind w:left="284"/>
+        <w:rPr>
+          <w:rFonts w:ascii="Arial" w:hAnsi="Arial" w:cs="Arial"/>
+          <w:sz w:val="20"/>
+          <w:szCs w:val="20"/>
+        </w:rPr>
+      </w:pPr>
+    </w:p>
+    <w:p>
+      <w:pPr>
+        <w:spacing w:after="0" w:line="240" w:lineRule="auto"/>
+        <w:ind w:left="284"/>
+        <w:rPr>
+          <w:rFonts w:ascii="Arial" w:hAnsi="Arial" w:cs="Arial"/>
+          <w:sz w:val="20"/>
+          <w:szCs w:val="20"/>
+        </w:rPr>
+      </w:pPr>
+      <w:r>
+        <w:rPr>
+          <w:rFonts w:ascii="Arial" w:hAnsi="Arial" w:cs="Arial"/>
+          <w:sz w:val="20"/>
+          <w:szCs w:val="20"/>
+        </w:rPr>
+        <w:t xml:space="preserve">Die Informatik begeisterte mich bereits früher. Ich hatte schon früh eine Leidenschaft für das Technische. In der sechsten Klasse wurde dies weiter gefördert, als unsere Klasse die einzige war, die eigene Computer im Schulzimmer hatte. Natürlich begann alles im kleinen Rahmen. </w:t>
+      </w:r>
+      <w:r>
+        <w:rPr>
+          <w:rFonts w:ascii="Arial" w:hAnsi="Arial" w:cs="Arial"/>
+          <w:sz w:val="20"/>
+          <w:szCs w:val="20"/>
+        </w:rPr>
+        <w:t xml:space="preserve">Am Gymnasium wählte ich das Ergänzungsfach Informatik. Den Anfang fand ich sehr mühselig. Es ist ähnlich, wie wenn man eine neue Sprache lernt: Zu Beginn versteht man kaum etwas und erst nach einer Menge Aufwand kann man sich über kleine Erfolge freuen. </w:t>
+      </w:r>
+      <w:r>
+        <w:rPr>
+          <w:rFonts w:ascii="Arial" w:hAnsi="Arial" w:cs="Arial"/>
+          <w:sz w:val="20"/>
+          <w:szCs w:val="20"/>
+        </w:rPr>
+        <w:t>Mit der Wahl des Ergänzungsfachs in Informatik machte ich einen grossen Schritt in diese Richtung.</w:t>
+      </w:r>
+      <w:r>
+        <w:rPr>
+          <w:rFonts w:ascii="Arial" w:hAnsi="Arial" w:cs="Arial"/>
+          <w:sz w:val="20"/>
+          <w:szCs w:val="20"/>
+        </w:rPr>
+        <w:t xml:space="preserve"> Dort lernte ich weitere Interessante Fakten zur Java-Programmierung.</w:t>
+      </w:r>
+    </w:p>
+    <w:p>
+      <w:pPr>
+        <w:spacing w:after="0" w:line="240" w:lineRule="auto"/>
+        <w:ind w:left="284"/>
+        <w:rPr>
+          <w:rFonts w:ascii="Arial" w:hAnsi="Arial" w:cs="Arial"/>
+          <w:sz w:val="20"/>
+          <w:szCs w:val="20"/>
+        </w:rPr>
+      </w:pPr>
+    </w:p>
+    <w:p>
+      <w:pPr>
+        <w:spacing w:after="0" w:line="240" w:lineRule="auto"/>
+        <w:ind w:left="284"/>
+        <w:rPr>
+          <w:rFonts w:ascii="Arial" w:hAnsi="Arial" w:cs="Arial"/>
+          <w:sz w:val="20"/>
+          <w:szCs w:val="20"/>
+        </w:rPr>
+      </w:pPr>
+    </w:p>
+    <w:p>
+      <w:pPr>
+        <w:spacing w:after="0" w:line="240" w:lineRule="auto"/>
+        <w:ind w:left="284"/>
+        <w:rPr>
+          <w:rFonts w:ascii="Arial" w:hAnsi="Arial" w:cs="Arial"/>
+          <w:sz w:val="20"/>
+          <w:szCs w:val="20"/>
+        </w:rPr>
+      </w:pPr>
+      <w:r>
+        <w:rPr>
+          <w:rFonts w:ascii="Arial" w:hAnsi="Arial" w:cs="Arial"/>
+          <w:sz w:val="20"/>
+          <w:szCs w:val="20"/>
+        </w:rPr>
+        <w:t xml:space="preserve">Diese Arbeit soll </w:t>
+      </w:r>
+      <w:r>
+        <w:rPr>
+          <w:rFonts w:ascii="Arial" w:hAnsi="Arial" w:cs="Arial"/>
+          <w:sz w:val="20"/>
+          <w:szCs w:val="20"/>
+        </w:rPr>
+        <w:t>dich</w:t>
+      </w:r>
+      <w:r>
+        <w:rPr>
+          <w:rFonts w:ascii="Arial" w:hAnsi="Arial" w:cs="Arial"/>
+          <w:sz w:val="20"/>
+          <w:szCs w:val="20"/>
+        </w:rPr>
+        <w:t xml:space="preserve"> dazu verleiten in die </w:t>
+      </w:r>
+      <w:r>
+        <w:rPr>
+          <w:rFonts w:ascii="Arial" w:hAnsi="Arial" w:cs="Arial"/>
+          <w:sz w:val="20"/>
+          <w:szCs w:val="20"/>
+        </w:rPr>
+        <w:t>abstrakte</w:t>
+      </w:r>
+      <w:r>
+        <w:rPr>
+          <w:rFonts w:ascii="Arial" w:hAnsi="Arial" w:cs="Arial"/>
+          <w:sz w:val="20"/>
+          <w:szCs w:val="20"/>
+        </w:rPr>
+        <w:t xml:space="preserve"> Welt einzutauchen und </w:t>
+      </w:r>
+      <w:r>
+        <w:rPr>
+          <w:rFonts w:ascii="Arial" w:hAnsi="Arial" w:cs="Arial"/>
+          <w:sz w:val="20"/>
+          <w:szCs w:val="20"/>
+        </w:rPr>
+        <w:t>dir</w:t>
+      </w:r>
+      <w:r>
+        <w:rPr>
+          <w:rFonts w:ascii="Arial" w:hAnsi="Arial" w:cs="Arial"/>
+          <w:sz w:val="20"/>
+          <w:szCs w:val="20"/>
+        </w:rPr>
+        <w:t xml:space="preserve"> zeigen, dass weder der </w:t>
+      </w:r>
+      <w:proofErr w:type="spellStart"/>
+      <w:r>
+        <w:rPr>
+          <w:rFonts w:ascii="Arial" w:hAnsi="Arial" w:cs="Arial"/>
+          <w:sz w:val="20"/>
+          <w:szCs w:val="20"/>
+        </w:rPr>
+        <w:t>Rubik’s</w:t>
+      </w:r>
+      <w:proofErr w:type="spellEnd"/>
+      <w:r>
+        <w:rPr>
+          <w:rFonts w:ascii="Arial" w:hAnsi="Arial" w:cs="Arial"/>
+          <w:sz w:val="20"/>
+          <w:szCs w:val="20"/>
+        </w:rPr>
+        <w:t xml:space="preserve"> Cube noch die Informatik abschreckende Themen sind. Im Gegenteil erscheint es mir sehr spannend, das </w:t>
+      </w:r>
+      <w:r>
+        <w:rPr>
+          <w:rFonts w:ascii="Arial" w:hAnsi="Arial" w:cs="Arial"/>
+          <w:sz w:val="20"/>
+          <w:szCs w:val="20"/>
+        </w:rPr>
+        <w:t>U</w:t>
+      </w:r>
+      <w:r>
+        <w:rPr>
+          <w:rFonts w:ascii="Arial" w:hAnsi="Arial" w:cs="Arial"/>
+          <w:sz w:val="20"/>
+          <w:szCs w:val="20"/>
+        </w:rPr>
+        <w:t>nbekannte zu entdecken und neues daraus zu lernen.</w:t>
+      </w:r>
+    </w:p>
+    <w:p>
+      <w:pPr>
+        <w:spacing w:after="0" w:line="240" w:lineRule="auto"/>
+        <w:ind w:left="284"/>
+        <w:rPr>
+          <w:rFonts w:ascii="Arial" w:hAnsi="Arial" w:cs="Arial"/>
+          <w:sz w:val="20"/>
+          <w:szCs w:val="20"/>
+        </w:rPr>
+      </w:pPr>
+    </w:p>
+    <w:p>
+      <w:pPr>
+        <w:spacing w:after="0" w:line="240" w:lineRule="auto"/>
+        <w:ind w:left="284"/>
+        <w:rPr>
+          <w:rFonts w:ascii="Arial" w:hAnsi="Arial" w:cs="Arial"/>
+          <w:i/>
+          <w:sz w:val="20"/>
+          <w:szCs w:val="20"/>
+        </w:rPr>
+      </w:pPr>
+      <w:r>
+        <w:rPr>
+          <w:rFonts w:ascii="Arial" w:hAnsi="Arial" w:cs="Arial"/>
+          <w:i/>
+          <w:sz w:val="20"/>
+          <w:szCs w:val="20"/>
+        </w:rPr>
+        <w:t>„Lernen ist wie Rudern gegen den Strom. Sobald man aufhört, treibt man zurück“</w:t>
+      </w:r>
+    </w:p>
+    <w:p>
+      <w:pPr>
+        <w:spacing w:after="0" w:line="240" w:lineRule="auto"/>
+        <w:ind w:left="284"/>
+        <w:rPr>
+          <w:rFonts w:ascii="Arial" w:hAnsi="Arial" w:cs="Arial"/>
+          <w:sz w:val="20"/>
+          <w:szCs w:val="20"/>
+        </w:rPr>
+      </w:pPr>
+      <w:r>
+        <w:rPr>
+          <w:rFonts w:ascii="Arial" w:hAnsi="Arial" w:cs="Arial"/>
+          <w:sz w:val="20"/>
+          <w:szCs w:val="20"/>
+        </w:rPr>
+        <w:t>(</w:t>
+      </w:r>
+      <w:proofErr w:type="spellStart"/>
+      <w:r>
+        <w:rPr>
+          <w:rFonts w:ascii="Arial" w:hAnsi="Arial" w:cs="Arial"/>
+          <w:sz w:val="20"/>
+          <w:szCs w:val="20"/>
+        </w:rPr>
+        <w:t>Loazi</w:t>
+      </w:r>
+      <w:proofErr w:type="spellEnd"/>
+      <w:r>
+        <w:rPr>
+          <w:rFonts w:ascii="Arial" w:hAnsi="Arial" w:cs="Arial"/>
+          <w:sz w:val="20"/>
+          <w:szCs w:val="20"/>
+        </w:rPr>
+        <w:t>, chinesischer Denker des 6. Jahrhunderts v. Chr.)</w:t>
+      </w:r>
+    </w:p>
+    <w:p>
+      <w:pPr>
+        <w:rPr>
+          <w:rFonts w:ascii="Arial" w:hAnsi="Arial" w:cs="Arial"/>
+          <w:sz w:val="20"/>
+          <w:szCs w:val="20"/>
+        </w:rPr>
+      </w:pPr>
+      <w:r>
+        <w:rPr>
+          <w:rFonts w:ascii="Arial" w:hAnsi="Arial" w:cs="Arial"/>
+          <w:sz w:val="20"/>
+          <w:szCs w:val="20"/>
+        </w:rPr>
+        <w:br w:type="page"/>
+      </w:r>
+    </w:p>
+    <w:p>
+      <w:pPr>
+        <w:spacing w:after="0" w:line="240" w:lineRule="auto"/>
         <w:rPr>
           <w:rFonts w:ascii="Arial" w:hAnsi="Arial" w:cs="Arial"/>
           <w:b/>
@@ -225,6 +696,7 @@
           <w:sz w:val="20"/>
           <w:szCs w:val="20"/>
         </w:rPr>
+        <w:lastRenderedPageBreak/>
         <w:t>Einleitung</w:t>
       </w:r>
     </w:p>
@@ -244,7 +716,117 @@
           <w:sz w:val="20"/>
           <w:szCs w:val="20"/>
         </w:rPr>
-        <w:t xml:space="preserve">Wer hat den </w:t>
+        <w:t>(</w:t>
+      </w:r>
+      <w:r>
+        <w:rPr>
+          <w:rFonts w:ascii="Arial" w:hAnsi="Arial" w:cs="Arial"/>
+          <w:sz w:val="20"/>
+          <w:szCs w:val="20"/>
+        </w:rPr>
+        <w:t>Problemschilderung/Fragestellung</w:t>
+      </w:r>
+      <w:r>
+        <w:rPr>
+          <w:rFonts w:ascii="Arial" w:hAnsi="Arial" w:cs="Arial"/>
+          <w:sz w:val="20"/>
+          <w:szCs w:val="20"/>
+        </w:rPr>
+        <w:t xml:space="preserve">, </w:t>
+      </w:r>
+      <w:r>
+        <w:rPr>
+          <w:rFonts w:ascii="Arial" w:hAnsi="Arial" w:cs="Arial"/>
+          <w:sz w:val="20"/>
+          <w:szCs w:val="20"/>
+        </w:rPr>
+        <w:t>Zielsetzung</w:t>
+      </w:r>
+      <w:r>
+        <w:rPr>
+          <w:rFonts w:ascii="Arial" w:hAnsi="Arial" w:cs="Arial"/>
+          <w:sz w:val="20"/>
+          <w:szCs w:val="20"/>
+        </w:rPr>
+        <w:t xml:space="preserve">, </w:t>
+      </w:r>
+      <w:r>
+        <w:rPr>
+          <w:rFonts w:ascii="Arial" w:hAnsi="Arial" w:cs="Arial"/>
+          <w:sz w:val="20"/>
+          <w:szCs w:val="20"/>
+        </w:rPr>
+        <w:t>Ausgrenzungen</w:t>
+      </w:r>
+      <w:r>
+        <w:rPr>
+          <w:rFonts w:ascii="Arial" w:hAnsi="Arial" w:cs="Arial"/>
+          <w:sz w:val="20"/>
+          <w:szCs w:val="20"/>
+        </w:rPr>
+        <w:t xml:space="preserve">, </w:t>
+      </w:r>
+      <w:r>
+        <w:rPr>
+          <w:rFonts w:ascii="Arial" w:hAnsi="Arial" w:cs="Arial"/>
+          <w:sz w:val="20"/>
+          <w:szCs w:val="20"/>
+        </w:rPr>
+        <w:t>Lösungsweg</w:t>
+      </w:r>
+      <w:r>
+        <w:rPr>
+          <w:rFonts w:ascii="Arial" w:hAnsi="Arial" w:cs="Arial"/>
+          <w:sz w:val="20"/>
+          <w:szCs w:val="20"/>
+        </w:rPr>
+        <w:t>)</w:t>
+      </w:r>
+    </w:p>
+    <w:p>
+      <w:pPr>
+        <w:spacing w:after="0" w:line="240" w:lineRule="auto"/>
+        <w:ind w:left="284"/>
+        <w:rPr>
+          <w:rFonts w:ascii="Arial" w:hAnsi="Arial" w:cs="Arial"/>
+          <w:sz w:val="20"/>
+          <w:szCs w:val="20"/>
+        </w:rPr>
+      </w:pPr>
+    </w:p>
+    <w:p>
+      <w:pPr>
+        <w:spacing w:after="0" w:line="240" w:lineRule="auto"/>
+        <w:ind w:left="284"/>
+        <w:rPr>
+          <w:rFonts w:ascii="Arial" w:hAnsi="Arial" w:cs="Arial"/>
+          <w:sz w:val="20"/>
+          <w:szCs w:val="20"/>
+        </w:rPr>
+      </w:pPr>
+      <w:r>
+        <w:rPr>
+          <w:rFonts w:ascii="Arial" w:hAnsi="Arial" w:cs="Arial"/>
+          <w:sz w:val="20"/>
+          <w:szCs w:val="20"/>
+        </w:rPr>
+        <w:t>Es ist ein Mysterium. Ob gross oder klein, jeder versucht sich damit. Es hat eine grosse Faszination, weil die sechs Farben immer andere Muster bilden und wenn man den Dreh einmal heraus hat, will man das Knobelsp</w:t>
+      </w:r>
+      <w:r>
+        <w:rPr>
+          <w:rFonts w:ascii="Arial" w:hAnsi="Arial" w:cs="Arial"/>
+          <w:sz w:val="20"/>
+          <w:szCs w:val="20"/>
+        </w:rPr>
+        <w:t>iel</w:t>
+      </w:r>
+      <w:r>
+        <w:rPr>
+          <w:rFonts w:ascii="Arial" w:hAnsi="Arial" w:cs="Arial"/>
+          <w:sz w:val="20"/>
+          <w:szCs w:val="20"/>
+        </w:rPr>
+        <w:t xml:space="preserve"> immer und immer wieder lösen. Es handelt sich um den </w:t>
       </w:r>
       <w:proofErr w:type="spellStart"/>
       <w:r>
@@ -262,7 +844,15 @@
           <w:sz w:val="20"/>
           <w:szCs w:val="20"/>
         </w:rPr>
-        <w:t xml:space="preserve"> Cube erfunden</w:t>
+        <w:t xml:space="preserve"> Cube. </w:t>
+      </w:r>
+      <w:r>
+        <w:rPr>
+          <w:rFonts w:ascii="Arial" w:hAnsi="Arial" w:cs="Arial"/>
+          <w:sz w:val="20"/>
+          <w:szCs w:val="20"/>
+        </w:rPr>
+        <w:t>Ein Spiel, das eine fast unbegrenzte Möglichkeit an Kombinationen hat und gleichzeitig immer ein Ganzes ist.</w:t>
       </w:r>
     </w:p>
     <w:p>
@@ -275,18 +865,114 @@
           <w:szCs w:val="20"/>
         </w:rPr>
       </w:pPr>
-      <w:r>
-        <w:rPr>
-          <w:rFonts w:ascii="Arial" w:hAnsi="Arial" w:cs="Arial"/>
-          <w:sz w:val="20"/>
-          <w:szCs w:val="20"/>
-        </w:rPr>
-        <w:t xml:space="preserve">Der erste Prototyp des </w:t>
-      </w:r>
-      <w:proofErr w:type="spellStart"/>
-      <w:r>
-        <w:rPr>
-          <w:rFonts w:ascii="Arial" w:hAnsi="Arial" w:cs="Arial"/>
+    </w:p>
+    <w:p>
+      <w:pPr>
+        <w:spacing w:after="0" w:line="240" w:lineRule="auto"/>
+        <w:ind w:left="284"/>
+        <w:rPr>
+          <w:rFonts w:ascii="Arial" w:hAnsi="Arial" w:cs="Arial"/>
+          <w:sz w:val="20"/>
+          <w:szCs w:val="20"/>
+        </w:rPr>
+      </w:pPr>
+      <w:r>
+        <w:rPr>
+          <w:rFonts w:ascii="Arial" w:hAnsi="Arial" w:cs="Arial"/>
+          <w:sz w:val="20"/>
+          <w:szCs w:val="20"/>
+        </w:rPr>
+        <w:t>In meiner Maturaarbeit will ich das dreidimensionale Original auf einem Bildschirm darstelle. Dabei sollen die gleichen Manipulationen vorgenommen werden können, wie beim Original.</w:t>
+      </w:r>
+    </w:p>
+    <w:p>
+      <w:pPr>
+        <w:spacing w:after="0" w:line="240" w:lineRule="auto"/>
+        <w:ind w:left="284"/>
+        <w:rPr>
+          <w:rFonts w:ascii="Arial" w:hAnsi="Arial" w:cs="Arial"/>
+          <w:sz w:val="20"/>
+          <w:szCs w:val="20"/>
+        </w:rPr>
+      </w:pPr>
+    </w:p>
+    <w:p>
+      <w:pPr>
+        <w:spacing w:after="0" w:line="240" w:lineRule="auto"/>
+        <w:ind w:left="284"/>
+        <w:rPr>
+          <w:rFonts w:ascii="Arial" w:hAnsi="Arial" w:cs="Arial"/>
+          <w:sz w:val="20"/>
+          <w:szCs w:val="20"/>
+        </w:rPr>
+      </w:pPr>
+      <w:r>
+        <w:rPr>
+          <w:rFonts w:ascii="Arial" w:hAnsi="Arial" w:cs="Arial"/>
+          <w:sz w:val="20"/>
+          <w:szCs w:val="20"/>
+        </w:rPr>
+        <w:t>Da ich mich nicht mit Matrizen auskenne, habe ich mich entschieden eine Bibliothek zu verwenden, die mir die Rechenaufgaben abnimmt. Ich habe mich entschieden die Java 3D Bibliothek von Oracle zu verwenden.</w:t>
+      </w:r>
+    </w:p>
+    <w:p>
+      <w:pPr>
+        <w:spacing w:after="0" w:line="240" w:lineRule="auto"/>
+        <w:ind w:left="284"/>
+        <w:rPr>
+          <w:rFonts w:ascii="Arial" w:hAnsi="Arial" w:cs="Arial"/>
+          <w:sz w:val="20"/>
+          <w:szCs w:val="20"/>
+        </w:rPr>
+      </w:pPr>
+    </w:p>
+    <w:p>
+      <w:pPr>
+        <w:spacing w:after="0" w:line="240" w:lineRule="auto"/>
+        <w:ind w:left="284"/>
+        <w:rPr>
+          <w:rFonts w:ascii="Arial" w:hAnsi="Arial" w:cs="Arial"/>
+          <w:sz w:val="20"/>
+          <w:szCs w:val="20"/>
+        </w:rPr>
+      </w:pPr>
+    </w:p>
+    <w:p>
+      <w:pPr>
+        <w:spacing w:after="0" w:line="240" w:lineRule="auto"/>
+        <w:ind w:left="284"/>
+        <w:rPr>
+          <w:rFonts w:ascii="Arial" w:hAnsi="Arial" w:cs="Arial"/>
+          <w:sz w:val="20"/>
+          <w:szCs w:val="20"/>
+        </w:rPr>
+      </w:pPr>
+    </w:p>
+    <w:p>
+      <w:pPr>
+        <w:spacing w:after="0" w:line="240" w:lineRule="auto"/>
+        <w:ind w:left="284"/>
+        <w:rPr>
+          <w:rFonts w:ascii="Arial" w:hAnsi="Arial" w:cs="Arial"/>
+          <w:b/>
+          <w:sz w:val="20"/>
+          <w:szCs w:val="20"/>
+        </w:rPr>
+      </w:pPr>
+      <w:r>
+        <w:rPr>
+          <w:rFonts w:ascii="Arial" w:hAnsi="Arial" w:cs="Arial"/>
+          <w:b/>
+          <w:sz w:val="20"/>
+          <w:szCs w:val="20"/>
+        </w:rPr>
+        <w:t xml:space="preserve">Geschichte des </w:t>
+      </w:r>
+      <w:proofErr w:type="spellStart"/>
+      <w:r>
+        <w:rPr>
+          <w:rFonts w:ascii="Arial" w:hAnsi="Arial" w:cs="Arial"/>
+          <w:b/>
           <w:sz w:val="20"/>
           <w:szCs w:val="20"/>
         </w:rPr>
@@ -296,10 +982,30 @@
       <w:r>
         <w:rPr>
           <w:rFonts w:ascii="Arial" w:hAnsi="Arial" w:cs="Arial"/>
-          <w:sz w:val="20"/>
-          <w:szCs w:val="20"/>
-        </w:rPr>
-        <w:t xml:space="preserve"> Cube wurde von Ernest Rubik 1974 erfunden. Damals war Herr Rubik Dozent an der Fakultät für Innenarchitektur. Der </w:t>
+          <w:b/>
+          <w:sz w:val="20"/>
+          <w:szCs w:val="20"/>
+        </w:rPr>
+        <w:t xml:space="preserve"> Cube</w:t>
+      </w:r>
+    </w:p>
+    <w:p>
+      <w:pPr>
+        <w:spacing w:after="0" w:line="240" w:lineRule="auto"/>
+        <w:ind w:left="284"/>
+        <w:rPr>
+          <w:rFonts w:ascii="Arial" w:hAnsi="Arial" w:cs="Arial"/>
+          <w:sz w:val="20"/>
+          <w:szCs w:val="20"/>
+        </w:rPr>
+      </w:pPr>
+      <w:r>
+        <w:rPr>
+          <w:rFonts w:ascii="Arial" w:hAnsi="Arial" w:cs="Arial"/>
+          <w:sz w:val="20"/>
+          <w:szCs w:val="20"/>
+        </w:rPr>
+        <w:t xml:space="preserve">Die Geschichte des </w:t>
       </w:r>
       <w:proofErr w:type="spellStart"/>
       <w:r>
@@ -317,8 +1023,280 @@
           <w:sz w:val="20"/>
           <w:szCs w:val="20"/>
         </w:rPr>
-        <w:t xml:space="preserve"> Cube entwickelte sich jedoch nicht aus dem Nichts. Es gibt mehrere Vorreiter, die bereits viel früher erfunden wurden.</w:t>
-      </w:r>
+        <w:t xml:space="preserve"> Cube beginnt bei einem Dozenten an der Fakultät für Innenarchitektur. Er unterrichtete an der Universität für angewandte Künste in Budapest. Von Natur interessierten ihn Geometrie und dreidimensionale Formen. Seinen Studenten brachte er viele Modelle aus Holz, Pappe, Papier oder Plastik mit, um ihnen seine Ideen zu erklären.</w:t>
+      </w:r>
+    </w:p>
+    <w:p>
+      <w:pPr>
+        <w:spacing w:after="0" w:line="240" w:lineRule="auto"/>
+        <w:ind w:left="284"/>
+        <w:rPr>
+          <w:rFonts w:ascii="Arial" w:hAnsi="Arial" w:cs="Arial"/>
+          <w:sz w:val="20"/>
+          <w:szCs w:val="20"/>
+        </w:rPr>
+      </w:pPr>
+      <w:r>
+        <w:rPr>
+          <w:rFonts w:ascii="Arial" w:hAnsi="Arial" w:cs="Arial"/>
+          <w:sz w:val="20"/>
+          <w:szCs w:val="20"/>
+        </w:rPr>
+        <w:t>Später stellte er sich selbst die Aufgabe ein dreidimensionales Objekt zu erfinden. Er wollte ein Knobelspiel erfinden, das viele Kombinationen zulässt und immer ein Ganzes ist. Bei seinen ersten Überlegungen schien ihm dies unmöglich, dass sein Modell zusammenhält und gleichzeitig in drei Achsen verdreht werden kann. Seine ersten Versuche einen Würfel mit Gummibändern zusammenzuhalten scheiterten. Nach längeren Überlegenen kam er auf die Idee, dass die innere Struktur rund sein musste, damit sich die einzelnen Bestandteile des Würfels in alle drei Richtungen verdrehen liessen. Er entschied sich die sechs verschiedenen Flächen durch Farben voneinander zu unterscheiden.</w:t>
+      </w:r>
+    </w:p>
+    <w:p>
+      <w:pPr>
+        <w:spacing w:after="0" w:line="240" w:lineRule="auto"/>
+        <w:ind w:left="284"/>
+        <w:rPr>
+          <w:rFonts w:ascii="Arial" w:hAnsi="Arial" w:cs="Arial"/>
+          <w:sz w:val="20"/>
+          <w:szCs w:val="20"/>
+        </w:rPr>
+      </w:pPr>
+      <w:r>
+        <w:rPr>
+          <w:rFonts w:ascii="Arial" w:hAnsi="Arial" w:cs="Arial"/>
+          <w:sz w:val="20"/>
+          <w:szCs w:val="20"/>
+        </w:rPr>
+        <w:t>Im Jahre 1974 kam die erste Patentanmeldung für seinen Prototyp.</w:t>
+      </w:r>
+    </w:p>
+    <w:p>
+      <w:pPr>
+        <w:spacing w:after="0" w:line="240" w:lineRule="auto"/>
+        <w:ind w:left="284"/>
+        <w:rPr>
+          <w:rFonts w:ascii="Arial" w:hAnsi="Arial" w:cs="Arial"/>
+          <w:sz w:val="20"/>
+          <w:szCs w:val="20"/>
+        </w:rPr>
+      </w:pPr>
+      <w:r>
+        <w:rPr>
+          <w:rFonts w:ascii="Arial" w:hAnsi="Arial" w:cs="Arial"/>
+          <w:sz w:val="20"/>
+          <w:szCs w:val="20"/>
+        </w:rPr>
+        <w:t>Der ungarische Spielzeughersteller „</w:t>
+      </w:r>
+      <w:proofErr w:type="spellStart"/>
+      <w:r>
+        <w:rPr>
+          <w:rFonts w:ascii="Arial" w:hAnsi="Arial" w:cs="Arial"/>
+          <w:sz w:val="20"/>
+          <w:szCs w:val="20"/>
+        </w:rPr>
+        <w:t>Politechnika</w:t>
+      </w:r>
+      <w:proofErr w:type="spellEnd"/>
+      <w:r>
+        <w:rPr>
+          <w:rFonts w:ascii="Arial" w:hAnsi="Arial" w:cs="Arial"/>
+          <w:sz w:val="20"/>
+          <w:szCs w:val="20"/>
+        </w:rPr>
+        <w:t>“ nahm sich der Aufgabe an, den Würfel als Massenprodukt herzustellen. Wegen der Komplexität im inneren des Würfels und der schlechten inneren wirtschaftlichen Lage stellte sich dies als schwierig heraus. Erst 1979 konnten die ersten Würfel in Spielzeugläden gekauft werden.</w:t>
+      </w:r>
+    </w:p>
+    <w:p>
+      <w:pPr>
+        <w:spacing w:after="0" w:line="240" w:lineRule="auto"/>
+        <w:ind w:left="284"/>
+        <w:rPr>
+          <w:rFonts w:ascii="Arial" w:hAnsi="Arial" w:cs="Arial"/>
+          <w:sz w:val="20"/>
+          <w:szCs w:val="20"/>
+        </w:rPr>
+      </w:pPr>
+    </w:p>
+    <w:p>
+      <w:pPr>
+        <w:spacing w:after="0" w:line="240" w:lineRule="auto"/>
+        <w:ind w:left="284"/>
+        <w:rPr>
+          <w:rFonts w:ascii="Arial" w:hAnsi="Arial" w:cs="Arial"/>
+          <w:sz w:val="20"/>
+          <w:szCs w:val="20"/>
+        </w:rPr>
+      </w:pPr>
+      <w:r>
+        <w:rPr>
+          <w:rFonts w:ascii="Arial" w:hAnsi="Arial" w:cs="Arial"/>
+          <w:sz w:val="20"/>
+          <w:szCs w:val="20"/>
+        </w:rPr>
+        <w:t xml:space="preserve">Zwei im Westen lebende </w:t>
+      </w:r>
+      <w:proofErr w:type="gramStart"/>
+      <w:r>
+        <w:rPr>
+          <w:rFonts w:ascii="Arial" w:hAnsi="Arial" w:cs="Arial"/>
+          <w:sz w:val="20"/>
+          <w:szCs w:val="20"/>
+        </w:rPr>
+        <w:t>Ungaren</w:t>
+      </w:r>
+      <w:proofErr w:type="gramEnd"/>
+      <w:r>
+        <w:rPr>
+          <w:rFonts w:ascii="Arial" w:hAnsi="Arial" w:cs="Arial"/>
+          <w:sz w:val="20"/>
+          <w:szCs w:val="20"/>
+        </w:rPr>
+        <w:t xml:space="preserve">, erreichten, dass der Würfel auch auf der anderen Seite des Eisernen Vorhang zum Massenprodukt wurde. Es handelte sich dabei um Dr. </w:t>
+      </w:r>
+      <w:proofErr w:type="spellStart"/>
+      <w:r>
+        <w:rPr>
+          <w:rFonts w:ascii="Arial" w:hAnsi="Arial" w:cs="Arial"/>
+          <w:sz w:val="20"/>
+          <w:szCs w:val="20"/>
+        </w:rPr>
+        <w:t>Laczi</w:t>
+      </w:r>
+      <w:proofErr w:type="spellEnd"/>
+      <w:r>
+        <w:rPr>
+          <w:rFonts w:ascii="Arial" w:hAnsi="Arial" w:cs="Arial"/>
+          <w:sz w:val="20"/>
+          <w:szCs w:val="20"/>
+        </w:rPr>
+        <w:t xml:space="preserve"> Tibor und Tom Kremer.</w:t>
+      </w:r>
+    </w:p>
+    <w:p>
+      <w:pPr>
+        <w:spacing w:after="0" w:line="240" w:lineRule="auto"/>
+        <w:ind w:left="284"/>
+        <w:rPr>
+          <w:rFonts w:ascii="Arial" w:hAnsi="Arial" w:cs="Arial"/>
+          <w:sz w:val="20"/>
+          <w:szCs w:val="20"/>
+        </w:rPr>
+      </w:pPr>
+      <w:r>
+        <w:rPr>
+          <w:rFonts w:ascii="Arial" w:hAnsi="Arial" w:cs="Arial"/>
+          <w:sz w:val="20"/>
+          <w:szCs w:val="20"/>
+        </w:rPr>
+        <w:t>Dr. Tibor entdeckte den Würfel auf einer Geschäftsreise. Er erkannte sofort das Potenzial des Würfels. Er nahm den Würfel mit und erhoffte sich auf der Nürnberger Spielzeugmesse 1979 einen interessierten Spielzeughersteller zu finden. Obwohl sein Erfolg ausblieb, traf er Tom Kremer, der ihn von da an unterstützte. Die beiden Männer waren es, die den Würfel auch auf der anderen Seite des Eisernen Vorhangs Bekanntheit verschafften.</w:t>
+      </w:r>
+    </w:p>
+    <w:p>
+      <w:pPr>
+        <w:spacing w:after="0" w:line="240" w:lineRule="auto"/>
+        <w:ind w:left="284"/>
+        <w:rPr>
+          <w:rFonts w:ascii="Arial" w:hAnsi="Arial" w:cs="Arial"/>
+          <w:sz w:val="20"/>
+          <w:szCs w:val="20"/>
+        </w:rPr>
+      </w:pPr>
+      <w:r>
+        <w:rPr>
+          <w:rFonts w:ascii="Arial" w:hAnsi="Arial" w:cs="Arial"/>
+          <w:sz w:val="20"/>
+          <w:szCs w:val="20"/>
+        </w:rPr>
+        <w:t xml:space="preserve"> Dr. </w:t>
+      </w:r>
+      <w:proofErr w:type="spellStart"/>
+      <w:r>
+        <w:rPr>
+          <w:rFonts w:ascii="Arial" w:hAnsi="Arial" w:cs="Arial"/>
+          <w:sz w:val="20"/>
+          <w:szCs w:val="20"/>
+        </w:rPr>
+        <w:t>Laczi</w:t>
+      </w:r>
+      <w:proofErr w:type="spellEnd"/>
+      <w:r>
+        <w:rPr>
+          <w:rFonts w:ascii="Arial" w:hAnsi="Arial" w:cs="Arial"/>
+          <w:sz w:val="20"/>
+          <w:szCs w:val="20"/>
+        </w:rPr>
+        <w:t xml:space="preserve"> ging zurück nach Ungarn, um die Produktion anzutreiben und Kremer machte eine Welt-Tour, um Spielzeughersteller für sein Produkt zu überzeugen. Bei den grossen Firmen löste der Würfel kein grosses Interesse aus, da die Produktion zu schwierig und zu teurer erschien. </w:t>
+      </w:r>
+    </w:p>
+    <w:p>
+      <w:pPr>
+        <w:spacing w:after="0" w:line="240" w:lineRule="auto"/>
+        <w:ind w:left="284"/>
+        <w:rPr>
+          <w:rFonts w:ascii="Arial" w:hAnsi="Arial" w:cs="Arial"/>
+          <w:sz w:val="20"/>
+          <w:szCs w:val="20"/>
+        </w:rPr>
+      </w:pPr>
+      <w:r>
+        <w:rPr>
+          <w:rFonts w:ascii="Arial" w:hAnsi="Arial" w:cs="Arial"/>
+          <w:sz w:val="20"/>
+          <w:szCs w:val="20"/>
+        </w:rPr>
+        <w:t xml:space="preserve">Kremer gelang es nach vielen Fehlversuchen mit der Firma „Ideal </w:t>
+      </w:r>
+      <w:proofErr w:type="spellStart"/>
+      <w:r>
+        <w:rPr>
+          <w:rFonts w:ascii="Arial" w:hAnsi="Arial" w:cs="Arial"/>
+          <w:sz w:val="20"/>
+          <w:szCs w:val="20"/>
+        </w:rPr>
+        <w:t>Toy</w:t>
+      </w:r>
+      <w:proofErr w:type="spellEnd"/>
+      <w:r>
+        <w:rPr>
+          <w:rFonts w:ascii="Arial" w:hAnsi="Arial" w:cs="Arial"/>
+          <w:sz w:val="20"/>
+          <w:szCs w:val="20"/>
+        </w:rPr>
+        <w:t xml:space="preserve"> Corporation“ eine Bestellung von einer Million Exemplaren auszuhandeln.</w:t>
+      </w:r>
+    </w:p>
+    <w:p>
+      <w:pPr>
+        <w:spacing w:after="0" w:line="240" w:lineRule="auto"/>
+        <w:ind w:left="284"/>
+        <w:rPr>
+          <w:rFonts w:ascii="Arial" w:hAnsi="Arial" w:cs="Arial"/>
+          <w:sz w:val="20"/>
+          <w:szCs w:val="20"/>
+        </w:rPr>
+      </w:pPr>
+      <w:r>
+        <w:rPr>
+          <w:rFonts w:ascii="Arial" w:hAnsi="Arial" w:cs="Arial"/>
+          <w:sz w:val="20"/>
+          <w:szCs w:val="20"/>
+        </w:rPr>
+        <w:t>1980 hatte der Würfel auf mehreren westlichen Spielzeugmessen Erfolg. Bei der Lieferung der Würfel gab es Probleme</w:t>
+      </w:r>
+      <w:r>
+        <w:rPr>
+          <w:rFonts w:ascii="Arial" w:hAnsi="Arial" w:cs="Arial"/>
+          <w:sz w:val="20"/>
+          <w:szCs w:val="20"/>
+        </w:rPr>
+        <w:t>, da die westlichen Qualitätsansprüche sehr hoch waren.</w:t>
+      </w:r>
+    </w:p>
+    <w:p>
+      <w:pPr>
+        <w:spacing w:after="0" w:line="240" w:lineRule="auto"/>
+        <w:ind w:left="284"/>
+        <w:rPr>
+          <w:rFonts w:ascii="Arial" w:hAnsi="Arial" w:cs="Arial"/>
+          <w:sz w:val="20"/>
+          <w:szCs w:val="20"/>
+        </w:rPr>
+      </w:pPr>
     </w:p>
     <w:p>
       <w:pPr>
@@ -375,8 +1353,6 @@
     </w:p>
     <w:p>
       <w:pPr>
-        <w:spacing w:after="0" w:line="240" w:lineRule="auto"/>
-        <w:ind w:left="284"/>
         <w:rPr>
           <w:rFonts w:ascii="Arial" w:hAnsi="Arial" w:cs="Arial"/>
           <w:sz w:val="20"/>
@@ -384,6 +1360,15 @@
           <w:lang w:val="fr-CH"/>
         </w:rPr>
       </w:pPr>
+      <w:r>
+        <w:rPr>
+          <w:rFonts w:ascii="Arial" w:hAnsi="Arial" w:cs="Arial"/>
+          <w:sz w:val="20"/>
+          <w:szCs w:val="20"/>
+          <w:lang w:val="fr-CH"/>
+        </w:rPr>
+        <w:br w:type="page"/>
+      </w:r>
     </w:p>
     <w:p>
       <w:pPr>
@@ -402,6 +1387,7 @@
           <w:sz w:val="20"/>
           <w:szCs w:val="20"/>
         </w:rPr>
+        <w:lastRenderedPageBreak/>
         <w:t>Theoretischer Teil</w:t>
       </w:r>
     </w:p>
@@ -410,6 +1396,16 @@
         <w:spacing w:after="0" w:line="240" w:lineRule="auto"/>
         <w:rPr>
           <w:rFonts w:ascii="Arial" w:hAnsi="Arial" w:cs="Arial"/>
+          <w:sz w:val="20"/>
+          <w:szCs w:val="20"/>
+        </w:rPr>
+      </w:pPr>
+    </w:p>
+    <w:p>
+      <w:pPr>
+        <w:spacing w:after="0" w:line="240" w:lineRule="auto"/>
+        <w:rPr>
+          <w:rFonts w:ascii="Arial" w:hAnsi="Arial" w:cs="Arial"/>
           <w:b/>
           <w:sz w:val="20"/>
           <w:szCs w:val="20"/>
@@ -422,6 +1418,1666 @@
           <w:sz w:val="20"/>
           <w:szCs w:val="20"/>
         </w:rPr>
+        <w:t>Aufbau</w:t>
+      </w:r>
+    </w:p>
+    <w:p>
+      <w:pPr>
+        <w:spacing w:after="0" w:line="240" w:lineRule="auto"/>
+        <w:rPr>
+          <w:rFonts w:ascii="Arial" w:hAnsi="Arial" w:cs="Arial"/>
+          <w:b/>
+          <w:sz w:val="20"/>
+          <w:szCs w:val="20"/>
+        </w:rPr>
+      </w:pPr>
+      <w:r>
+        <w:rPr>
+          <w:rFonts w:ascii="Arial" w:hAnsi="Arial" w:cs="Arial"/>
+          <w:b/>
+          <w:sz w:val="20"/>
+          <w:szCs w:val="20"/>
+        </w:rPr>
+        <w:t>Der Scene Graph</w:t>
+      </w:r>
+    </w:p>
+    <w:p>
+      <w:pPr>
+        <w:spacing w:after="0" w:line="240" w:lineRule="auto"/>
+        <w:rPr>
+          <w:rFonts w:ascii="Arial" w:hAnsi="Arial" w:cs="Arial"/>
+          <w:sz w:val="20"/>
+          <w:szCs w:val="20"/>
+        </w:rPr>
+      </w:pPr>
+      <w:r>
+        <w:rPr>
+          <w:rFonts w:ascii="Arial" w:hAnsi="Arial" w:cs="Arial"/>
+          <w:sz w:val="20"/>
+          <w:szCs w:val="20"/>
+        </w:rPr>
+        <w:t xml:space="preserve">Der Scene Graph ist das zentrale Grundelement von Java 3D. Es handelt sich um eine hierarchische Baumstruktur. Alle Objekte, die verwendet werden, werden in die Baumstruktur eingesetzt. </w:t>
+      </w:r>
+      <w:proofErr w:type="gramStart"/>
+      <w:r>
+        <w:rPr>
+          <w:rFonts w:ascii="Arial" w:hAnsi="Arial" w:cs="Arial"/>
+          <w:sz w:val="20"/>
+          <w:szCs w:val="20"/>
+        </w:rPr>
+        <w:t xml:space="preserve">Das </w:t>
+      </w:r>
+      <w:proofErr w:type="spellStart"/>
+      <w:r>
+        <w:rPr>
+          <w:rFonts w:ascii="Arial" w:hAnsi="Arial" w:cs="Arial"/>
+          <w:sz w:val="20"/>
+          <w:szCs w:val="20"/>
+        </w:rPr>
+        <w:t>Universe</w:t>
+      </w:r>
+      <w:proofErr w:type="spellEnd"/>
+      <w:proofErr w:type="gramEnd"/>
+      <w:r>
+        <w:rPr>
+          <w:rFonts w:ascii="Arial" w:hAnsi="Arial" w:cs="Arial"/>
+          <w:sz w:val="20"/>
+          <w:szCs w:val="20"/>
+        </w:rPr>
+        <w:t xml:space="preserve"> bildet die Wurzel des Scene Graph. Es bildet den dreidimensionalen Raum, in welchem sämtliche Objekte eingesetzt werden.</w:t>
+      </w:r>
+      <w:r>
+        <w:rPr>
+          <w:rFonts w:ascii="Arial" w:hAnsi="Arial" w:cs="Arial"/>
+          <w:sz w:val="20"/>
+          <w:szCs w:val="20"/>
+        </w:rPr>
+        <w:br/>
+        <w:t xml:space="preserve">Darunter folgt das </w:t>
+      </w:r>
+      <w:proofErr w:type="spellStart"/>
+      <w:r>
+        <w:rPr>
+          <w:rFonts w:ascii="Arial" w:hAnsi="Arial" w:cs="Arial"/>
+          <w:sz w:val="20"/>
+          <w:szCs w:val="20"/>
+        </w:rPr>
+        <w:t>Local</w:t>
+      </w:r>
+      <w:proofErr w:type="spellEnd"/>
+      <w:r>
+        <w:rPr>
+          <w:rFonts w:ascii="Arial" w:hAnsi="Arial" w:cs="Arial"/>
+          <w:sz w:val="20"/>
+          <w:szCs w:val="20"/>
+        </w:rPr>
+        <w:t xml:space="preserve">. Es stellt den Ursprung im Raum dar. Mit ihm wird ein Koordinatensystem geschaffen. Unterhalb des </w:t>
+      </w:r>
+      <w:proofErr w:type="spellStart"/>
+      <w:r>
+        <w:rPr>
+          <w:rFonts w:ascii="Arial" w:hAnsi="Arial" w:cs="Arial"/>
+          <w:sz w:val="20"/>
+          <w:szCs w:val="20"/>
+        </w:rPr>
+        <w:t>Local</w:t>
+      </w:r>
+      <w:proofErr w:type="spellEnd"/>
+      <w:r>
+        <w:rPr>
+          <w:rFonts w:ascii="Arial" w:hAnsi="Arial" w:cs="Arial"/>
+          <w:sz w:val="20"/>
+          <w:szCs w:val="20"/>
+        </w:rPr>
+        <w:t xml:space="preserve"> verzweigt sich der Baum in zwei unterschiedliche </w:t>
+      </w:r>
+      <w:proofErr w:type="spellStart"/>
+      <w:r>
+        <w:rPr>
+          <w:rFonts w:ascii="Arial" w:hAnsi="Arial" w:cs="Arial"/>
+          <w:sz w:val="20"/>
+          <w:szCs w:val="20"/>
+        </w:rPr>
+        <w:t>Branch</w:t>
+      </w:r>
+      <w:proofErr w:type="spellEnd"/>
+      <w:r>
+        <w:rPr>
+          <w:rFonts w:ascii="Arial" w:hAnsi="Arial" w:cs="Arial"/>
+          <w:sz w:val="20"/>
+          <w:szCs w:val="20"/>
+        </w:rPr>
+        <w:t xml:space="preserve"> Graph -Objekte. Die beiden Subgrafen haben unterschiedliche Aufgaben. Der Content </w:t>
+      </w:r>
+      <w:proofErr w:type="spellStart"/>
+      <w:r>
+        <w:rPr>
+          <w:rFonts w:ascii="Arial" w:hAnsi="Arial" w:cs="Arial"/>
+          <w:sz w:val="20"/>
+          <w:szCs w:val="20"/>
+        </w:rPr>
+        <w:t>Branch</w:t>
+      </w:r>
+      <w:proofErr w:type="spellEnd"/>
+      <w:r>
+        <w:rPr>
+          <w:rFonts w:ascii="Arial" w:hAnsi="Arial" w:cs="Arial"/>
+          <w:sz w:val="20"/>
+          <w:szCs w:val="20"/>
+        </w:rPr>
+        <w:t xml:space="preserve"> Graph beinhaltet sämtlichen Inhalt einer Applikation. Das heisst Geometiren, Erscheinungen, Bewegungen und Beleuchtungen. Der View </w:t>
+      </w:r>
+      <w:proofErr w:type="spellStart"/>
+      <w:r>
+        <w:rPr>
+          <w:rFonts w:ascii="Arial" w:hAnsi="Arial" w:cs="Arial"/>
+          <w:sz w:val="20"/>
+          <w:szCs w:val="20"/>
+        </w:rPr>
+        <w:t>Branch</w:t>
+      </w:r>
+      <w:proofErr w:type="spellEnd"/>
+      <w:r>
+        <w:rPr>
+          <w:rFonts w:ascii="Arial" w:hAnsi="Arial" w:cs="Arial"/>
+          <w:sz w:val="20"/>
+          <w:szCs w:val="20"/>
+        </w:rPr>
+        <w:t xml:space="preserve"> Graph beinhaltet die Ansicht. Das heisst die Kameraposition und die Kameraausrichtung.</w:t>
+      </w:r>
+    </w:p>
+    <w:p>
+      <w:pPr>
+        <w:spacing w:after="0" w:line="240" w:lineRule="auto"/>
+        <w:rPr>
+          <w:rFonts w:ascii="Arial" w:hAnsi="Arial" w:cs="Arial"/>
+          <w:sz w:val="20"/>
+          <w:szCs w:val="20"/>
+        </w:rPr>
+      </w:pPr>
+    </w:p>
+    <w:p>
+      <w:pPr>
+        <w:spacing w:after="0" w:line="240" w:lineRule="auto"/>
+        <w:rPr>
+          <w:rFonts w:ascii="Arial" w:hAnsi="Arial" w:cs="Arial"/>
+          <w:sz w:val="20"/>
+          <w:szCs w:val="20"/>
+        </w:rPr>
+      </w:pPr>
+      <w:r>
+        <w:rPr>
+          <w:rFonts w:ascii="Arial" w:hAnsi="Arial" w:cs="Arial"/>
+          <w:sz w:val="20"/>
+          <w:szCs w:val="20"/>
+        </w:rPr>
+        <w:t xml:space="preserve">Da das </w:t>
+      </w:r>
+      <w:proofErr w:type="spellStart"/>
+      <w:r>
+        <w:rPr>
+          <w:rFonts w:ascii="Arial" w:hAnsi="Arial" w:cs="Arial"/>
+          <w:sz w:val="20"/>
+          <w:szCs w:val="20"/>
+        </w:rPr>
+        <w:t>Universe</w:t>
+      </w:r>
+      <w:proofErr w:type="spellEnd"/>
+      <w:r>
+        <w:rPr>
+          <w:rFonts w:ascii="Arial" w:hAnsi="Arial" w:cs="Arial"/>
+          <w:sz w:val="20"/>
+          <w:szCs w:val="20"/>
+        </w:rPr>
+        <w:t xml:space="preserve">, </w:t>
+      </w:r>
+      <w:proofErr w:type="spellStart"/>
+      <w:r>
+        <w:rPr>
+          <w:rFonts w:ascii="Arial" w:hAnsi="Arial" w:cs="Arial"/>
+          <w:sz w:val="20"/>
+          <w:szCs w:val="20"/>
+        </w:rPr>
+        <w:t>Locale</w:t>
+      </w:r>
+      <w:proofErr w:type="spellEnd"/>
+      <w:r>
+        <w:rPr>
+          <w:rFonts w:ascii="Arial" w:hAnsi="Arial" w:cs="Arial"/>
+          <w:sz w:val="20"/>
+          <w:szCs w:val="20"/>
+        </w:rPr>
+        <w:t xml:space="preserve"> und der View </w:t>
+      </w:r>
+      <w:proofErr w:type="spellStart"/>
+      <w:r>
+        <w:rPr>
+          <w:rFonts w:ascii="Arial" w:hAnsi="Arial" w:cs="Arial"/>
+          <w:sz w:val="20"/>
+          <w:szCs w:val="20"/>
+        </w:rPr>
+        <w:t>Branch</w:t>
+      </w:r>
+      <w:proofErr w:type="spellEnd"/>
+      <w:r>
+        <w:rPr>
+          <w:rFonts w:ascii="Arial" w:hAnsi="Arial" w:cs="Arial"/>
+          <w:sz w:val="20"/>
+          <w:szCs w:val="20"/>
+        </w:rPr>
+        <w:t xml:space="preserve"> Graph in jedem Programm gleich aufgebaut werden, gibt es ein Hilfsobjekt, das Simple </w:t>
+      </w:r>
+      <w:proofErr w:type="spellStart"/>
+      <w:r>
+        <w:rPr>
+          <w:rFonts w:ascii="Arial" w:hAnsi="Arial" w:cs="Arial"/>
+          <w:sz w:val="20"/>
+          <w:szCs w:val="20"/>
+        </w:rPr>
+        <w:t>Universe</w:t>
+      </w:r>
+      <w:proofErr w:type="spellEnd"/>
+      <w:r>
+        <w:rPr>
+          <w:rFonts w:ascii="Arial" w:hAnsi="Arial" w:cs="Arial"/>
+          <w:sz w:val="20"/>
+          <w:szCs w:val="20"/>
+        </w:rPr>
+        <w:t xml:space="preserve">. Es erstellt diese Objekte und fügt die Standartwerde ein. Ich habe das Simple </w:t>
+      </w:r>
+      <w:proofErr w:type="spellStart"/>
+      <w:r>
+        <w:rPr>
+          <w:rFonts w:ascii="Arial" w:hAnsi="Arial" w:cs="Arial"/>
+          <w:sz w:val="20"/>
+          <w:szCs w:val="20"/>
+        </w:rPr>
+        <w:t>Universe</w:t>
+      </w:r>
+      <w:proofErr w:type="spellEnd"/>
+      <w:r>
+        <w:rPr>
+          <w:rFonts w:ascii="Arial" w:hAnsi="Arial" w:cs="Arial"/>
+          <w:sz w:val="20"/>
+          <w:szCs w:val="20"/>
+        </w:rPr>
+        <w:t xml:space="preserve"> in meinem Programm verwendet und mich deshalb nicht tiefgehend mit dem View </w:t>
+      </w:r>
+      <w:proofErr w:type="spellStart"/>
+      <w:r>
+        <w:rPr>
+          <w:rFonts w:ascii="Arial" w:hAnsi="Arial" w:cs="Arial"/>
+          <w:sz w:val="20"/>
+          <w:szCs w:val="20"/>
+        </w:rPr>
+        <w:t>Branch</w:t>
+      </w:r>
+      <w:proofErr w:type="spellEnd"/>
+      <w:r>
+        <w:rPr>
+          <w:rFonts w:ascii="Arial" w:hAnsi="Arial" w:cs="Arial"/>
+          <w:sz w:val="20"/>
+          <w:szCs w:val="20"/>
+        </w:rPr>
+        <w:t xml:space="preserve"> Graph auseinandergesetzt.</w:t>
+      </w:r>
+    </w:p>
+    <w:p>
+      <w:pPr>
+        <w:spacing w:after="0" w:line="240" w:lineRule="auto"/>
+        <w:rPr>
+          <w:rFonts w:ascii="Arial" w:hAnsi="Arial" w:cs="Arial"/>
+          <w:sz w:val="20"/>
+          <w:szCs w:val="20"/>
+        </w:rPr>
+      </w:pPr>
+    </w:p>
+    <w:p>
+      <w:pPr>
+        <w:spacing w:after="0" w:line="240" w:lineRule="auto"/>
+        <w:rPr>
+          <w:rFonts w:ascii="Arial" w:hAnsi="Arial" w:cs="Arial"/>
+          <w:sz w:val="20"/>
+          <w:szCs w:val="20"/>
+        </w:rPr>
+      </w:pPr>
+      <w:r>
+        <w:rPr>
+          <w:rFonts w:ascii="Arial" w:hAnsi="Arial" w:cs="Arial"/>
+          <w:sz w:val="20"/>
+          <w:szCs w:val="20"/>
+        </w:rPr>
+        <w:t xml:space="preserve">Im Content </w:t>
+      </w:r>
+      <w:proofErr w:type="spellStart"/>
+      <w:r>
+        <w:rPr>
+          <w:rFonts w:ascii="Arial" w:hAnsi="Arial" w:cs="Arial"/>
+          <w:sz w:val="20"/>
+          <w:szCs w:val="20"/>
+        </w:rPr>
+        <w:t>Branch</w:t>
+      </w:r>
+      <w:proofErr w:type="spellEnd"/>
+      <w:r>
+        <w:rPr>
+          <w:rFonts w:ascii="Arial" w:hAnsi="Arial" w:cs="Arial"/>
+          <w:sz w:val="20"/>
+          <w:szCs w:val="20"/>
+        </w:rPr>
+        <w:t xml:space="preserve"> Graph gibt es weiter </w:t>
+      </w:r>
+      <w:proofErr w:type="spellStart"/>
+      <w:r>
+        <w:rPr>
+          <w:rFonts w:ascii="Arial" w:hAnsi="Arial" w:cs="Arial"/>
+          <w:sz w:val="20"/>
+          <w:szCs w:val="20"/>
+        </w:rPr>
+        <w:t>Node</w:t>
+      </w:r>
+      <w:proofErr w:type="spellEnd"/>
+      <w:r>
+        <w:rPr>
+          <w:rFonts w:ascii="Arial" w:hAnsi="Arial" w:cs="Arial"/>
+          <w:sz w:val="20"/>
+          <w:szCs w:val="20"/>
+        </w:rPr>
+        <w:t xml:space="preserve"> und </w:t>
+      </w:r>
+      <w:proofErr w:type="spellStart"/>
+      <w:r>
+        <w:rPr>
+          <w:rFonts w:ascii="Arial" w:hAnsi="Arial" w:cs="Arial"/>
+          <w:sz w:val="20"/>
+          <w:szCs w:val="20"/>
+        </w:rPr>
+        <w:t>Node</w:t>
+      </w:r>
+      <w:proofErr w:type="spellEnd"/>
+      <w:r>
+        <w:rPr>
+          <w:rFonts w:ascii="Arial" w:hAnsi="Arial" w:cs="Arial"/>
+          <w:sz w:val="20"/>
+          <w:szCs w:val="20"/>
+        </w:rPr>
+        <w:t xml:space="preserve"> </w:t>
+      </w:r>
+      <w:proofErr w:type="spellStart"/>
+      <w:r>
+        <w:rPr>
+          <w:rFonts w:ascii="Arial" w:hAnsi="Arial" w:cs="Arial"/>
+          <w:sz w:val="20"/>
+          <w:szCs w:val="20"/>
+        </w:rPr>
+        <w:t>Component</w:t>
+      </w:r>
+      <w:proofErr w:type="spellEnd"/>
+      <w:r>
+        <w:rPr>
+          <w:rFonts w:ascii="Arial" w:hAnsi="Arial" w:cs="Arial"/>
+          <w:sz w:val="20"/>
+          <w:szCs w:val="20"/>
+        </w:rPr>
+        <w:t xml:space="preserve"> Objekte. Die meisten gehören zu den </w:t>
+      </w:r>
+      <w:proofErr w:type="spellStart"/>
+      <w:r>
+        <w:rPr>
+          <w:rFonts w:ascii="Arial" w:hAnsi="Arial" w:cs="Arial"/>
+          <w:sz w:val="20"/>
+          <w:szCs w:val="20"/>
+        </w:rPr>
+        <w:t>Node’s</w:t>
+      </w:r>
+      <w:proofErr w:type="spellEnd"/>
+      <w:r>
+        <w:rPr>
+          <w:rFonts w:ascii="Arial" w:hAnsi="Arial" w:cs="Arial"/>
+          <w:sz w:val="20"/>
+          <w:szCs w:val="20"/>
+        </w:rPr>
+        <w:t>.</w:t>
+      </w:r>
+    </w:p>
+    <w:p>
+      <w:pPr>
+        <w:spacing w:after="0" w:line="240" w:lineRule="auto"/>
+        <w:rPr>
+          <w:rFonts w:ascii="Arial" w:hAnsi="Arial" w:cs="Arial"/>
+          <w:sz w:val="20"/>
+          <w:szCs w:val="20"/>
+        </w:rPr>
+      </w:pPr>
+      <w:r>
+        <w:rPr>
+          <w:rFonts w:ascii="Arial" w:hAnsi="Arial" w:cs="Arial"/>
+          <w:sz w:val="20"/>
+          <w:szCs w:val="20"/>
+        </w:rPr>
+        <w:t xml:space="preserve">Ein </w:t>
+      </w:r>
+      <w:proofErr w:type="spellStart"/>
+      <w:r>
+        <w:rPr>
+          <w:rFonts w:ascii="Arial" w:hAnsi="Arial" w:cs="Arial"/>
+          <w:sz w:val="20"/>
+          <w:szCs w:val="20"/>
+        </w:rPr>
+        <w:t>Node</w:t>
+      </w:r>
+      <w:proofErr w:type="spellEnd"/>
+      <w:r>
+        <w:rPr>
+          <w:rFonts w:ascii="Arial" w:hAnsi="Arial" w:cs="Arial"/>
+          <w:sz w:val="20"/>
+          <w:szCs w:val="20"/>
+        </w:rPr>
+        <w:t xml:space="preserve"> ist ein Knotenpunkt im Scene Graph. Wenn er am Ende eines Astes steht und somit keine Kind-Objekte hat, nennt man ihn </w:t>
+      </w:r>
+      <w:proofErr w:type="spellStart"/>
+      <w:r>
+        <w:rPr>
+          <w:rFonts w:ascii="Arial" w:hAnsi="Arial" w:cs="Arial"/>
+          <w:sz w:val="20"/>
+          <w:szCs w:val="20"/>
+        </w:rPr>
+        <w:t>Leaf</w:t>
+      </w:r>
+      <w:proofErr w:type="spellEnd"/>
+      <w:r>
+        <w:rPr>
+          <w:rFonts w:ascii="Arial" w:hAnsi="Arial" w:cs="Arial"/>
+          <w:sz w:val="20"/>
+          <w:szCs w:val="20"/>
+        </w:rPr>
+        <w:t xml:space="preserve"> </w:t>
+      </w:r>
+      <w:proofErr w:type="spellStart"/>
+      <w:r>
+        <w:rPr>
+          <w:rFonts w:ascii="Arial" w:hAnsi="Arial" w:cs="Arial"/>
+          <w:sz w:val="20"/>
+          <w:szCs w:val="20"/>
+        </w:rPr>
+        <w:t>Node</w:t>
+      </w:r>
+      <w:proofErr w:type="spellEnd"/>
+      <w:r>
+        <w:rPr>
+          <w:rFonts w:ascii="Arial" w:hAnsi="Arial" w:cs="Arial"/>
+          <w:sz w:val="20"/>
+          <w:szCs w:val="20"/>
+        </w:rPr>
+        <w:t xml:space="preserve">. Hat es unter dem </w:t>
+      </w:r>
+      <w:proofErr w:type="spellStart"/>
+      <w:r>
+        <w:rPr>
+          <w:rFonts w:ascii="Arial" w:hAnsi="Arial" w:cs="Arial"/>
+          <w:sz w:val="20"/>
+          <w:szCs w:val="20"/>
+        </w:rPr>
+        <w:t>Node</w:t>
+      </w:r>
+      <w:proofErr w:type="spellEnd"/>
+      <w:r>
+        <w:rPr>
+          <w:rFonts w:ascii="Arial" w:hAnsi="Arial" w:cs="Arial"/>
+          <w:sz w:val="20"/>
+          <w:szCs w:val="20"/>
+        </w:rPr>
+        <w:t xml:space="preserve"> Kind-Objekte, so gehört er zu den Group </w:t>
+      </w:r>
+      <w:proofErr w:type="spellStart"/>
+      <w:r>
+        <w:rPr>
+          <w:rFonts w:ascii="Arial" w:hAnsi="Arial" w:cs="Arial"/>
+          <w:sz w:val="20"/>
+          <w:szCs w:val="20"/>
+        </w:rPr>
+        <w:t>Node</w:t>
+      </w:r>
+      <w:proofErr w:type="spellEnd"/>
+      <w:r>
+        <w:rPr>
+          <w:rFonts w:ascii="Arial" w:hAnsi="Arial" w:cs="Arial"/>
+          <w:sz w:val="20"/>
+          <w:szCs w:val="20"/>
+        </w:rPr>
+        <w:t xml:space="preserve"> Typen.</w:t>
+      </w:r>
+    </w:p>
+    <w:p>
+      <w:pPr>
+        <w:spacing w:after="0" w:line="240" w:lineRule="auto"/>
+        <w:rPr>
+          <w:rFonts w:ascii="Arial" w:hAnsi="Arial" w:cs="Arial"/>
+          <w:sz w:val="20"/>
+          <w:szCs w:val="20"/>
+        </w:rPr>
+      </w:pPr>
+    </w:p>
+    <w:p>
+      <w:pPr>
+        <w:spacing w:after="0" w:line="240" w:lineRule="auto"/>
+        <w:rPr>
+          <w:rFonts w:ascii="Arial" w:hAnsi="Arial" w:cs="Arial"/>
+          <w:sz w:val="20"/>
+          <w:szCs w:val="20"/>
+        </w:rPr>
+      </w:pPr>
+      <w:r>
+        <w:rPr>
+          <w:rFonts w:ascii="Arial" w:hAnsi="Arial" w:cs="Arial"/>
+          <w:sz w:val="20"/>
+          <w:szCs w:val="20"/>
+        </w:rPr>
+        <w:t xml:space="preserve">In meinem Projekt waren bei den Group </w:t>
+      </w:r>
+      <w:proofErr w:type="spellStart"/>
+      <w:r>
+        <w:rPr>
+          <w:rFonts w:ascii="Arial" w:hAnsi="Arial" w:cs="Arial"/>
+          <w:sz w:val="20"/>
+          <w:szCs w:val="20"/>
+        </w:rPr>
+        <w:t>Node’s</w:t>
+      </w:r>
+      <w:proofErr w:type="spellEnd"/>
+      <w:r>
+        <w:rPr>
+          <w:rFonts w:ascii="Arial" w:hAnsi="Arial" w:cs="Arial"/>
+          <w:sz w:val="20"/>
+          <w:szCs w:val="20"/>
+        </w:rPr>
+        <w:t xml:space="preserve"> die Transform Group und die </w:t>
+      </w:r>
+      <w:proofErr w:type="spellStart"/>
+      <w:r>
+        <w:rPr>
+          <w:rFonts w:ascii="Arial" w:hAnsi="Arial" w:cs="Arial"/>
+          <w:sz w:val="20"/>
+          <w:szCs w:val="20"/>
+        </w:rPr>
+        <w:t>Branch</w:t>
+      </w:r>
+      <w:proofErr w:type="spellEnd"/>
+      <w:r>
+        <w:rPr>
+          <w:rFonts w:ascii="Arial" w:hAnsi="Arial" w:cs="Arial"/>
+          <w:sz w:val="20"/>
+          <w:szCs w:val="20"/>
+        </w:rPr>
+        <w:t xml:space="preserve"> Group von Bedeutung. Es gibt jedoch noch andere </w:t>
+      </w:r>
+      <w:r>
+        <w:rPr>
+          <w:rFonts w:ascii="Arial" w:hAnsi="Arial" w:cs="Arial"/>
+          <w:color w:val="FF0000"/>
+          <w:sz w:val="20"/>
+          <w:szCs w:val="20"/>
+        </w:rPr>
+        <w:t>(siehe Abbildung x)</w:t>
+      </w:r>
+      <w:r>
+        <w:rPr>
+          <w:rFonts w:ascii="Arial" w:hAnsi="Arial" w:cs="Arial"/>
+          <w:sz w:val="20"/>
+          <w:szCs w:val="20"/>
+        </w:rPr>
+        <w:t>.</w:t>
+      </w:r>
+    </w:p>
+    <w:p>
+      <w:pPr>
+        <w:spacing w:after="0" w:line="240" w:lineRule="auto"/>
+        <w:rPr>
+          <w:rFonts w:ascii="Arial" w:hAnsi="Arial" w:cs="Arial"/>
+          <w:sz w:val="20"/>
+          <w:szCs w:val="20"/>
+        </w:rPr>
+      </w:pPr>
+    </w:p>
+    <w:p>
+      <w:pPr>
+        <w:spacing w:after="0" w:line="240" w:lineRule="auto"/>
+        <w:rPr>
+          <w:rFonts w:ascii="Arial" w:hAnsi="Arial" w:cs="Arial"/>
+          <w:sz w:val="20"/>
+          <w:szCs w:val="20"/>
+        </w:rPr>
+      </w:pPr>
+      <w:r>
+        <w:rPr>
+          <w:rFonts w:ascii="Arial" w:hAnsi="Arial" w:cs="Arial"/>
+          <w:sz w:val="20"/>
+          <w:szCs w:val="20"/>
+        </w:rPr>
+        <w:t xml:space="preserve">Ein </w:t>
+      </w:r>
+      <w:proofErr w:type="spellStart"/>
+      <w:r>
+        <w:rPr>
+          <w:rFonts w:ascii="Arial" w:hAnsi="Arial" w:cs="Arial"/>
+          <w:sz w:val="20"/>
+          <w:szCs w:val="20"/>
+        </w:rPr>
+        <w:t>Branch</w:t>
+      </w:r>
+      <w:proofErr w:type="spellEnd"/>
+      <w:r>
+        <w:rPr>
+          <w:rFonts w:ascii="Arial" w:hAnsi="Arial" w:cs="Arial"/>
+          <w:sz w:val="20"/>
+          <w:szCs w:val="20"/>
+        </w:rPr>
+        <w:t xml:space="preserve"> Graf wird zum Leben erweckt, wenn er in ein </w:t>
+      </w:r>
+      <w:proofErr w:type="spellStart"/>
+      <w:r>
+        <w:rPr>
+          <w:rFonts w:ascii="Arial" w:hAnsi="Arial" w:cs="Arial"/>
+          <w:sz w:val="20"/>
+          <w:szCs w:val="20"/>
+        </w:rPr>
+        <w:t>Locale</w:t>
+      </w:r>
+      <w:proofErr w:type="spellEnd"/>
+      <w:r>
+        <w:rPr>
+          <w:rFonts w:ascii="Arial" w:hAnsi="Arial" w:cs="Arial"/>
+          <w:sz w:val="20"/>
+          <w:szCs w:val="20"/>
+        </w:rPr>
+        <w:t xml:space="preserve"> eingesetzt wird. Alle Kind-Objekte des </w:t>
+      </w:r>
+      <w:proofErr w:type="spellStart"/>
+      <w:r>
+        <w:rPr>
+          <w:rFonts w:ascii="Arial" w:hAnsi="Arial" w:cs="Arial"/>
+          <w:sz w:val="20"/>
+          <w:szCs w:val="20"/>
+        </w:rPr>
+        <w:t>Branch</w:t>
+      </w:r>
+      <w:proofErr w:type="spellEnd"/>
+      <w:r>
+        <w:rPr>
+          <w:rFonts w:ascii="Arial" w:hAnsi="Arial" w:cs="Arial"/>
+          <w:sz w:val="20"/>
+          <w:szCs w:val="20"/>
+        </w:rPr>
+        <w:t xml:space="preserve"> Graf werden auch lebendig. Um </w:t>
+      </w:r>
+      <w:proofErr w:type="spellStart"/>
+      <w:r>
+        <w:rPr>
+          <w:rFonts w:ascii="Arial" w:hAnsi="Arial" w:cs="Arial"/>
+          <w:sz w:val="20"/>
+          <w:szCs w:val="20"/>
+        </w:rPr>
+        <w:t>Parametewr</w:t>
+      </w:r>
+      <w:proofErr w:type="spellEnd"/>
+      <w:r>
+        <w:rPr>
+          <w:rFonts w:ascii="Arial" w:hAnsi="Arial" w:cs="Arial"/>
+          <w:sz w:val="20"/>
+          <w:szCs w:val="20"/>
+        </w:rPr>
+        <w:t xml:space="preserve"> von lebenden Objekten zu verändern müssen die </w:t>
+      </w:r>
+      <w:proofErr w:type="spellStart"/>
+      <w:r>
+        <w:rPr>
+          <w:rFonts w:ascii="Arial" w:hAnsi="Arial" w:cs="Arial"/>
+          <w:sz w:val="20"/>
+          <w:szCs w:val="20"/>
+        </w:rPr>
+        <w:t>Capabilities</w:t>
+      </w:r>
+      <w:proofErr w:type="spellEnd"/>
+      <w:r>
+        <w:rPr>
+          <w:rFonts w:ascii="Arial" w:hAnsi="Arial" w:cs="Arial"/>
+          <w:sz w:val="20"/>
+          <w:szCs w:val="20"/>
+        </w:rPr>
+        <w:t xml:space="preserve"> vor dem Einhauchen des Lebens gesetzt werden.</w:t>
+      </w:r>
+    </w:p>
+    <w:p>
+      <w:pPr>
+        <w:spacing w:after="0" w:line="240" w:lineRule="auto"/>
+        <w:rPr>
+          <w:rFonts w:ascii="Arial" w:hAnsi="Arial" w:cs="Arial"/>
+          <w:sz w:val="20"/>
+          <w:szCs w:val="20"/>
+        </w:rPr>
+      </w:pPr>
+      <w:r>
+        <w:rPr>
+          <w:rFonts w:ascii="Arial" w:hAnsi="Arial" w:cs="Arial"/>
+          <w:sz w:val="20"/>
+          <w:szCs w:val="20"/>
+        </w:rPr>
+        <w:t xml:space="preserve">Bevor ein </w:t>
+      </w:r>
+      <w:proofErr w:type="spellStart"/>
+      <w:r>
+        <w:rPr>
+          <w:rFonts w:ascii="Arial" w:hAnsi="Arial" w:cs="Arial"/>
+          <w:sz w:val="20"/>
+          <w:szCs w:val="20"/>
+        </w:rPr>
+        <w:t>Branch</w:t>
+      </w:r>
+      <w:proofErr w:type="spellEnd"/>
+      <w:r>
+        <w:rPr>
+          <w:rFonts w:ascii="Arial" w:hAnsi="Arial" w:cs="Arial"/>
+          <w:sz w:val="20"/>
+          <w:szCs w:val="20"/>
+        </w:rPr>
+        <w:t xml:space="preserve"> </w:t>
+      </w:r>
+      <w:proofErr w:type="spellStart"/>
+      <w:r>
+        <w:rPr>
+          <w:rFonts w:ascii="Arial" w:hAnsi="Arial" w:cs="Arial"/>
+          <w:sz w:val="20"/>
+          <w:szCs w:val="20"/>
+        </w:rPr>
+        <w:t>graf</w:t>
+      </w:r>
+      <w:proofErr w:type="spellEnd"/>
+      <w:r>
+        <w:rPr>
+          <w:rFonts w:ascii="Arial" w:hAnsi="Arial" w:cs="Arial"/>
+          <w:sz w:val="20"/>
+          <w:szCs w:val="20"/>
+        </w:rPr>
+        <w:t xml:space="preserve"> in ein </w:t>
+      </w:r>
+      <w:proofErr w:type="spellStart"/>
+      <w:r>
+        <w:rPr>
+          <w:rFonts w:ascii="Arial" w:hAnsi="Arial" w:cs="Arial"/>
+          <w:sz w:val="20"/>
+          <w:szCs w:val="20"/>
+        </w:rPr>
+        <w:t>Local</w:t>
+      </w:r>
+      <w:proofErr w:type="spellEnd"/>
+      <w:r>
+        <w:rPr>
+          <w:rFonts w:ascii="Arial" w:hAnsi="Arial" w:cs="Arial"/>
+          <w:sz w:val="20"/>
+          <w:szCs w:val="20"/>
+        </w:rPr>
+        <w:t xml:space="preserve"> </w:t>
+      </w:r>
+      <w:proofErr w:type="spellStart"/>
+      <w:r>
+        <w:rPr>
+          <w:rFonts w:ascii="Arial" w:hAnsi="Arial" w:cs="Arial"/>
+          <w:sz w:val="20"/>
+          <w:szCs w:val="20"/>
+        </w:rPr>
+        <w:t>eingesetz</w:t>
+      </w:r>
+      <w:proofErr w:type="spellEnd"/>
+      <w:r>
+        <w:rPr>
+          <w:rFonts w:ascii="Arial" w:hAnsi="Arial" w:cs="Arial"/>
+          <w:sz w:val="20"/>
+          <w:szCs w:val="20"/>
+        </w:rPr>
+        <w:t xml:space="preserve"> wird, sollte er </w:t>
+      </w:r>
+      <w:proofErr w:type="spellStart"/>
+      <w:r>
+        <w:rPr>
+          <w:rFonts w:ascii="Arial" w:hAnsi="Arial" w:cs="Arial"/>
+          <w:sz w:val="20"/>
+          <w:szCs w:val="20"/>
+        </w:rPr>
+        <w:t>compiled</w:t>
+      </w:r>
+      <w:proofErr w:type="spellEnd"/>
+      <w:r>
+        <w:rPr>
+          <w:rFonts w:ascii="Arial" w:hAnsi="Arial" w:cs="Arial"/>
+          <w:sz w:val="20"/>
+          <w:szCs w:val="20"/>
+        </w:rPr>
+        <w:t xml:space="preserve"> werden. Dadurch wird er </w:t>
+      </w:r>
+      <w:proofErr w:type="spellStart"/>
+      <w:r>
+        <w:rPr>
+          <w:rFonts w:ascii="Arial" w:hAnsi="Arial" w:cs="Arial"/>
+          <w:sz w:val="20"/>
+          <w:szCs w:val="20"/>
+        </w:rPr>
+        <w:t>effiezeinter</w:t>
+      </w:r>
+      <w:proofErr w:type="spellEnd"/>
+      <w:r>
+        <w:rPr>
+          <w:rFonts w:ascii="Arial" w:hAnsi="Arial" w:cs="Arial"/>
+          <w:sz w:val="20"/>
+          <w:szCs w:val="20"/>
+        </w:rPr>
+        <w:t>.</w:t>
+      </w:r>
+    </w:p>
+    <w:p>
+      <w:pPr>
+        <w:spacing w:after="0" w:line="240" w:lineRule="auto"/>
+        <w:rPr>
+          <w:rFonts w:ascii="Arial" w:hAnsi="Arial" w:cs="Arial"/>
+          <w:sz w:val="20"/>
+          <w:szCs w:val="20"/>
+        </w:rPr>
+      </w:pPr>
+      <w:proofErr w:type="spellStart"/>
+      <w:r>
+        <w:rPr>
+          <w:rFonts w:ascii="Arial" w:hAnsi="Arial" w:cs="Arial"/>
+          <w:sz w:val="20"/>
+          <w:szCs w:val="20"/>
+        </w:rPr>
+        <w:t>BranchGrafen</w:t>
+      </w:r>
+      <w:proofErr w:type="spellEnd"/>
+      <w:r>
+        <w:rPr>
+          <w:rFonts w:ascii="Arial" w:hAnsi="Arial" w:cs="Arial"/>
+          <w:sz w:val="20"/>
+          <w:szCs w:val="20"/>
+        </w:rPr>
+        <w:t xml:space="preserve"> sind die einzigen, die Kinder eines </w:t>
+      </w:r>
+      <w:proofErr w:type="spellStart"/>
+      <w:r>
+        <w:rPr>
+          <w:rFonts w:ascii="Arial" w:hAnsi="Arial" w:cs="Arial"/>
+          <w:sz w:val="20"/>
+          <w:szCs w:val="20"/>
+        </w:rPr>
+        <w:t>Locals</w:t>
+      </w:r>
+      <w:proofErr w:type="spellEnd"/>
+      <w:r>
+        <w:rPr>
+          <w:rFonts w:ascii="Arial" w:hAnsi="Arial" w:cs="Arial"/>
+          <w:sz w:val="20"/>
+          <w:szCs w:val="20"/>
+        </w:rPr>
+        <w:t xml:space="preserve"> sein dürfen.</w:t>
+      </w:r>
+    </w:p>
+    <w:p>
+      <w:pPr>
+        <w:spacing w:after="0" w:line="240" w:lineRule="auto"/>
+        <w:rPr>
+          <w:rFonts w:ascii="Arial" w:hAnsi="Arial" w:cs="Arial"/>
+          <w:sz w:val="20"/>
+          <w:szCs w:val="20"/>
+        </w:rPr>
+      </w:pPr>
+    </w:p>
+    <w:p>
+      <w:pPr>
+        <w:spacing w:after="0" w:line="240" w:lineRule="auto"/>
+        <w:rPr>
+          <w:rFonts w:ascii="Arial" w:hAnsi="Arial" w:cs="Arial"/>
+          <w:color w:val="FF0000"/>
+          <w:sz w:val="20"/>
+          <w:szCs w:val="20"/>
+          <w:lang w:val="en-US"/>
+        </w:rPr>
+      </w:pPr>
+      <w:r>
+        <w:rPr>
+          <w:rFonts w:ascii="Arial" w:hAnsi="Arial" w:cs="Arial"/>
+          <w:color w:val="FF0000"/>
+          <w:sz w:val="20"/>
+          <w:szCs w:val="20"/>
+          <w:lang w:val="en-US"/>
+        </w:rPr>
+        <w:t>Canvas3D Class</w:t>
+      </w:r>
+    </w:p>
+    <w:p>
+      <w:pPr>
+        <w:spacing w:after="0" w:line="240" w:lineRule="auto"/>
+        <w:rPr>
+          <w:rFonts w:ascii="Arial" w:hAnsi="Arial" w:cs="Arial"/>
+          <w:color w:val="FF0000"/>
+          <w:sz w:val="20"/>
+          <w:szCs w:val="20"/>
+          <w:lang w:val="en-US"/>
+        </w:rPr>
+      </w:pPr>
+      <w:r>
+        <w:rPr>
+          <w:rFonts w:ascii="Arial" w:hAnsi="Arial" w:cs="Arial"/>
+          <w:color w:val="FF0000"/>
+          <w:sz w:val="20"/>
+          <w:szCs w:val="20"/>
+          <w:lang w:val="en-US"/>
+        </w:rPr>
+        <w:t>The Canvas3D class is derived from the Canvas class of the Abstract Windowing Toolkit (AWT). At</w:t>
+      </w:r>
+    </w:p>
+    <w:p>
+      <w:pPr>
+        <w:spacing w:after="0" w:line="240" w:lineRule="auto"/>
+        <w:rPr>
+          <w:rFonts w:ascii="Arial" w:hAnsi="Arial" w:cs="Arial"/>
+          <w:color w:val="FF0000"/>
+          <w:sz w:val="20"/>
+          <w:szCs w:val="20"/>
+          <w:lang w:val="en-US"/>
+        </w:rPr>
+      </w:pPr>
+      <w:proofErr w:type="gramStart"/>
+      <w:r>
+        <w:rPr>
+          <w:rFonts w:ascii="Arial" w:hAnsi="Arial" w:cs="Arial"/>
+          <w:color w:val="FF0000"/>
+          <w:sz w:val="20"/>
+          <w:szCs w:val="20"/>
+          <w:lang w:val="en-US"/>
+        </w:rPr>
+        <w:t>least</w:t>
+      </w:r>
+      <w:proofErr w:type="gramEnd"/>
+      <w:r>
+        <w:rPr>
+          <w:rFonts w:ascii="Arial" w:hAnsi="Arial" w:cs="Arial"/>
+          <w:color w:val="FF0000"/>
+          <w:sz w:val="20"/>
+          <w:szCs w:val="20"/>
+          <w:lang w:val="en-US"/>
+        </w:rPr>
+        <w:t xml:space="preserve"> one Canvas3D object must be referenced in the viewing branch graph of the scene graph3.</w:t>
+      </w:r>
+    </w:p>
+    <w:p>
+      <w:pPr>
+        <w:spacing w:after="0" w:line="240" w:lineRule="auto"/>
+        <w:rPr>
+          <w:rFonts w:ascii="Arial" w:hAnsi="Arial" w:cs="Arial"/>
+          <w:sz w:val="20"/>
+          <w:szCs w:val="20"/>
+          <w:lang w:val="en-US"/>
+        </w:rPr>
+      </w:pPr>
+    </w:p>
+    <w:p>
+      <w:pPr>
+        <w:spacing w:after="0" w:line="240" w:lineRule="auto"/>
+        <w:rPr>
+          <w:rFonts w:ascii="Arial" w:hAnsi="Arial" w:cs="Arial"/>
+          <w:sz w:val="20"/>
+          <w:szCs w:val="20"/>
+        </w:rPr>
+      </w:pPr>
+      <w:r>
+        <w:rPr>
+          <w:rFonts w:ascii="Arial" w:hAnsi="Arial" w:cs="Arial"/>
+          <w:sz w:val="20"/>
+          <w:szCs w:val="20"/>
+        </w:rPr>
+        <w:t xml:space="preserve">Transform3D ermöglichen Translationen und Rotation von Objekten in Java 3D. Sie werden nur mit </w:t>
+      </w:r>
+      <w:proofErr w:type="spellStart"/>
+      <w:r>
+        <w:rPr>
+          <w:rFonts w:ascii="Arial" w:hAnsi="Arial" w:cs="Arial"/>
+          <w:sz w:val="20"/>
+          <w:szCs w:val="20"/>
+        </w:rPr>
+        <w:t>Transformations</w:t>
+      </w:r>
+      <w:proofErr w:type="spellEnd"/>
+      <w:r>
+        <w:rPr>
+          <w:rFonts w:ascii="Arial" w:hAnsi="Arial" w:cs="Arial"/>
+          <w:sz w:val="20"/>
+          <w:szCs w:val="20"/>
+        </w:rPr>
+        <w:t xml:space="preserve"> Gruppen </w:t>
+      </w:r>
+      <w:proofErr w:type="spellStart"/>
+      <w:r>
+        <w:rPr>
+          <w:rFonts w:ascii="Arial" w:hAnsi="Arial" w:cs="Arial"/>
+          <w:sz w:val="20"/>
+          <w:szCs w:val="20"/>
+        </w:rPr>
+        <w:t>verwemdet</w:t>
+      </w:r>
+      <w:proofErr w:type="spellEnd"/>
+      <w:r>
+        <w:rPr>
+          <w:rFonts w:ascii="Arial" w:hAnsi="Arial" w:cs="Arial"/>
+          <w:sz w:val="20"/>
+          <w:szCs w:val="20"/>
+        </w:rPr>
+        <w:t xml:space="preserve">. Die Transform3D ist kein </w:t>
+      </w:r>
+      <w:proofErr w:type="spellStart"/>
+      <w:r>
+        <w:rPr>
+          <w:rFonts w:ascii="Arial" w:hAnsi="Arial" w:cs="Arial"/>
+          <w:sz w:val="20"/>
+          <w:szCs w:val="20"/>
+        </w:rPr>
+        <w:t>kein</w:t>
+      </w:r>
+      <w:proofErr w:type="spellEnd"/>
+      <w:r>
+        <w:rPr>
+          <w:rFonts w:ascii="Arial" w:hAnsi="Arial" w:cs="Arial"/>
+          <w:sz w:val="20"/>
+          <w:szCs w:val="20"/>
+        </w:rPr>
+        <w:t xml:space="preserve">  </w:t>
+      </w:r>
+      <w:proofErr w:type="spellStart"/>
+      <w:r>
+        <w:rPr>
+          <w:rFonts w:ascii="Arial" w:hAnsi="Arial" w:cs="Arial"/>
+          <w:sz w:val="20"/>
+          <w:szCs w:val="20"/>
+        </w:rPr>
+        <w:t>SceneGrapf</w:t>
+      </w:r>
+      <w:proofErr w:type="spellEnd"/>
+      <w:r>
+        <w:rPr>
+          <w:rFonts w:ascii="Arial" w:hAnsi="Arial" w:cs="Arial"/>
+          <w:sz w:val="20"/>
+          <w:szCs w:val="20"/>
+        </w:rPr>
+        <w:t xml:space="preserve">. Er </w:t>
+      </w:r>
+      <w:proofErr w:type="spellStart"/>
+      <w:r>
+        <w:rPr>
+          <w:rFonts w:ascii="Arial" w:hAnsi="Arial" w:cs="Arial"/>
+          <w:sz w:val="20"/>
+          <w:szCs w:val="20"/>
+        </w:rPr>
+        <w:t>spezifiert</w:t>
+      </w:r>
+      <w:proofErr w:type="spellEnd"/>
+      <w:r>
+        <w:rPr>
+          <w:rFonts w:ascii="Arial" w:hAnsi="Arial" w:cs="Arial"/>
+          <w:sz w:val="20"/>
+          <w:szCs w:val="20"/>
+        </w:rPr>
+        <w:t xml:space="preserve"> eine </w:t>
+      </w:r>
+      <w:proofErr w:type="spellStart"/>
+      <w:r>
+        <w:rPr>
+          <w:rFonts w:ascii="Arial" w:hAnsi="Arial" w:cs="Arial"/>
+          <w:sz w:val="20"/>
+          <w:szCs w:val="20"/>
+        </w:rPr>
+        <w:t>transformation</w:t>
+      </w:r>
+      <w:proofErr w:type="spellEnd"/>
+      <w:r>
+        <w:rPr>
+          <w:rFonts w:ascii="Arial" w:hAnsi="Arial" w:cs="Arial"/>
+          <w:sz w:val="20"/>
+          <w:szCs w:val="20"/>
+        </w:rPr>
+        <w:t xml:space="preserve"> der TransformGroup.</w:t>
+      </w:r>
+    </w:p>
+    <w:p>
+      <w:pPr>
+        <w:spacing w:after="0" w:line="240" w:lineRule="auto"/>
+        <w:rPr>
+          <w:rFonts w:ascii="Arial" w:hAnsi="Arial" w:cs="Arial"/>
+          <w:sz w:val="20"/>
+          <w:szCs w:val="20"/>
+        </w:rPr>
+      </w:pPr>
+      <w:r>
+        <w:rPr>
+          <w:rFonts w:ascii="Arial" w:hAnsi="Arial" w:cs="Arial"/>
+          <w:sz w:val="20"/>
+          <w:szCs w:val="20"/>
+        </w:rPr>
+        <w:t xml:space="preserve">Transform3D enthält drei wichtige Methoden, die die Richtung und die Anzahl Grad (in Radianten) einer Drehung angeben. </w:t>
+      </w:r>
+      <w:proofErr w:type="spellStart"/>
+      <w:r>
+        <w:rPr>
+          <w:rFonts w:ascii="Arial" w:hAnsi="Arial" w:cs="Arial"/>
+          <w:sz w:val="20"/>
+          <w:szCs w:val="20"/>
+        </w:rPr>
+        <w:t>rotX</w:t>
+      </w:r>
+      <w:proofErr w:type="spellEnd"/>
+      <w:r>
+        <w:rPr>
+          <w:rFonts w:ascii="Arial" w:hAnsi="Arial" w:cs="Arial"/>
+          <w:sz w:val="20"/>
+          <w:szCs w:val="20"/>
+        </w:rPr>
+        <w:t xml:space="preserve">(), </w:t>
+      </w:r>
+      <w:proofErr w:type="spellStart"/>
+      <w:r>
+        <w:rPr>
+          <w:rFonts w:ascii="Arial" w:hAnsi="Arial" w:cs="Arial"/>
+          <w:sz w:val="20"/>
+          <w:szCs w:val="20"/>
+        </w:rPr>
+        <w:t>rotY</w:t>
+      </w:r>
+      <w:proofErr w:type="spellEnd"/>
+      <w:r>
+        <w:rPr>
+          <w:rFonts w:ascii="Arial" w:hAnsi="Arial" w:cs="Arial"/>
+          <w:sz w:val="20"/>
+          <w:szCs w:val="20"/>
+        </w:rPr>
+        <w:t xml:space="preserve">(), </w:t>
+      </w:r>
+      <w:proofErr w:type="spellStart"/>
+      <w:r>
+        <w:rPr>
+          <w:rFonts w:ascii="Arial" w:hAnsi="Arial" w:cs="Arial"/>
+          <w:sz w:val="20"/>
+          <w:szCs w:val="20"/>
+        </w:rPr>
+        <w:t>rotZ</w:t>
+      </w:r>
+      <w:proofErr w:type="spellEnd"/>
+      <w:r>
+        <w:rPr>
+          <w:rFonts w:ascii="Arial" w:hAnsi="Arial" w:cs="Arial"/>
+          <w:sz w:val="20"/>
+          <w:szCs w:val="20"/>
+        </w:rPr>
+        <w:t>()</w:t>
+      </w:r>
+    </w:p>
+    <w:p>
+      <w:pPr>
+        <w:spacing w:after="0" w:line="240" w:lineRule="auto"/>
+        <w:rPr>
+          <w:rFonts w:ascii="Arial" w:hAnsi="Arial" w:cs="Arial"/>
+          <w:sz w:val="20"/>
+          <w:szCs w:val="20"/>
+        </w:rPr>
+      </w:pPr>
+      <w:r>
+        <w:rPr>
+          <w:rFonts w:ascii="Arial" w:hAnsi="Arial" w:cs="Arial"/>
+          <w:sz w:val="20"/>
+          <w:szCs w:val="20"/>
+        </w:rPr>
+        <w:t xml:space="preserve">Durch das Multiplizieren von zwei Transform3D können </w:t>
+      </w:r>
+      <w:proofErr w:type="spellStart"/>
+      <w:r>
+        <w:rPr>
+          <w:rFonts w:ascii="Arial" w:hAnsi="Arial" w:cs="Arial"/>
+          <w:sz w:val="20"/>
+          <w:szCs w:val="20"/>
+        </w:rPr>
+        <w:t>mehrer</w:t>
+      </w:r>
+      <w:proofErr w:type="spellEnd"/>
+      <w:r>
+        <w:rPr>
+          <w:rFonts w:ascii="Arial" w:hAnsi="Arial" w:cs="Arial"/>
+          <w:sz w:val="20"/>
+          <w:szCs w:val="20"/>
+        </w:rPr>
+        <w:t xml:space="preserve"> Drehungen zusammengefügt werden. Dadurch kann ein Objekt in einem Schritt um mehrere </w:t>
+      </w:r>
+      <w:proofErr w:type="spellStart"/>
+      <w:r>
+        <w:rPr>
+          <w:rFonts w:ascii="Arial" w:hAnsi="Arial" w:cs="Arial"/>
+          <w:sz w:val="20"/>
+          <w:szCs w:val="20"/>
+        </w:rPr>
+        <w:t>unterschuiedliche</w:t>
+      </w:r>
+      <w:proofErr w:type="spellEnd"/>
+      <w:r>
+        <w:rPr>
+          <w:rFonts w:ascii="Arial" w:hAnsi="Arial" w:cs="Arial"/>
+          <w:sz w:val="20"/>
+          <w:szCs w:val="20"/>
+        </w:rPr>
+        <w:t xml:space="preserve"> Achsen gedreht werden.</w:t>
+      </w:r>
+    </w:p>
+    <w:p>
+      <w:pPr>
+        <w:spacing w:after="0" w:line="240" w:lineRule="auto"/>
+        <w:rPr>
+          <w:rFonts w:ascii="Arial" w:hAnsi="Arial" w:cs="Arial"/>
+          <w:sz w:val="20"/>
+          <w:szCs w:val="20"/>
+        </w:rPr>
+      </w:pPr>
+    </w:p>
+    <w:p>
+      <w:pPr>
+        <w:spacing w:after="0" w:line="240" w:lineRule="auto"/>
+        <w:rPr>
+          <w:rFonts w:ascii="Arial" w:hAnsi="Arial" w:cs="Arial"/>
+          <w:sz w:val="20"/>
+          <w:szCs w:val="20"/>
+        </w:rPr>
+      </w:pPr>
+      <w:r>
+        <w:rPr>
+          <w:rFonts w:ascii="Arial" w:hAnsi="Arial" w:cs="Arial"/>
+          <w:sz w:val="20"/>
+          <w:szCs w:val="20"/>
+        </w:rPr>
+        <w:t xml:space="preserve">TransformGroup beinhaltet Transformationen, die sie von Transform3d erhält. Es ist die einzige Klasse, die die Orientierung, Ort und die Grösse von Objekten verändern kann. </w:t>
+      </w:r>
+    </w:p>
+    <w:p>
+      <w:pPr>
+        <w:spacing w:after="0" w:line="240" w:lineRule="auto"/>
+        <w:rPr>
+          <w:rFonts w:ascii="Arial" w:hAnsi="Arial" w:cs="Arial"/>
+          <w:sz w:val="20"/>
+          <w:szCs w:val="20"/>
+        </w:rPr>
+      </w:pPr>
+    </w:p>
+    <w:p>
+      <w:pPr>
+        <w:spacing w:after="0" w:line="240" w:lineRule="auto"/>
+        <w:rPr>
+          <w:rFonts w:ascii="Arial" w:hAnsi="Arial" w:cs="Arial"/>
+          <w:sz w:val="20"/>
+          <w:szCs w:val="20"/>
+        </w:rPr>
+      </w:pPr>
+    </w:p>
+    <w:p>
+      <w:pPr>
+        <w:spacing w:after="0" w:line="240" w:lineRule="auto"/>
+        <w:rPr>
+          <w:rFonts w:ascii="Arial" w:hAnsi="Arial" w:cs="Arial"/>
+          <w:b/>
+          <w:sz w:val="20"/>
+          <w:szCs w:val="20"/>
+        </w:rPr>
+      </w:pPr>
+      <w:proofErr w:type="spellStart"/>
+      <w:r>
+        <w:rPr>
+          <w:rFonts w:ascii="Arial" w:hAnsi="Arial" w:cs="Arial"/>
+          <w:b/>
+          <w:sz w:val="20"/>
+          <w:szCs w:val="20"/>
+        </w:rPr>
+        <w:t>Arc</w:t>
+      </w:r>
+      <w:proofErr w:type="spellEnd"/>
+    </w:p>
+    <w:p>
+      <w:pPr>
+        <w:spacing w:after="0" w:line="240" w:lineRule="auto"/>
+        <w:rPr>
+          <w:rFonts w:ascii="Arial" w:hAnsi="Arial" w:cs="Arial"/>
+          <w:sz w:val="20"/>
+          <w:szCs w:val="20"/>
+        </w:rPr>
+      </w:pPr>
+      <w:r>
+        <w:rPr>
+          <w:rFonts w:ascii="Arial" w:hAnsi="Arial" w:cs="Arial"/>
+          <w:sz w:val="20"/>
+          <w:szCs w:val="20"/>
+        </w:rPr>
+        <w:t xml:space="preserve">Zwischen den Datenelementen im Scene Graph gibt es Beziehungen. Diese heissen </w:t>
+      </w:r>
+      <w:proofErr w:type="spellStart"/>
+      <w:r>
+        <w:rPr>
+          <w:rFonts w:ascii="Arial" w:hAnsi="Arial" w:cs="Arial"/>
+          <w:sz w:val="20"/>
+          <w:szCs w:val="20"/>
+        </w:rPr>
+        <w:t>Arc</w:t>
+      </w:r>
+      <w:proofErr w:type="spellEnd"/>
+      <w:r>
+        <w:rPr>
+          <w:rFonts w:ascii="Arial" w:hAnsi="Arial" w:cs="Arial"/>
+          <w:sz w:val="20"/>
+          <w:szCs w:val="20"/>
+        </w:rPr>
+        <w:t>. Man unterscheidet auch hier zwischen zwei unterschiedlichen Beziehungen.</w:t>
+      </w:r>
+    </w:p>
+    <w:p>
+      <w:pPr>
+        <w:spacing w:after="0" w:line="240" w:lineRule="auto"/>
+        <w:rPr>
+          <w:rFonts w:ascii="Arial" w:hAnsi="Arial" w:cs="Arial"/>
+          <w:sz w:val="20"/>
+          <w:szCs w:val="20"/>
+        </w:rPr>
+      </w:pPr>
+      <w:r>
+        <w:rPr>
+          <w:rFonts w:ascii="Arial" w:hAnsi="Arial" w:cs="Arial"/>
+          <w:sz w:val="20"/>
+          <w:szCs w:val="20"/>
+        </w:rPr>
+        <w:t xml:space="preserve">Ein Eltern-Kind Beziehung („Parent-Child link“) kann bei einem Group </w:t>
+      </w:r>
+      <w:proofErr w:type="spellStart"/>
+      <w:r>
+        <w:rPr>
+          <w:rFonts w:ascii="Arial" w:hAnsi="Arial" w:cs="Arial"/>
+          <w:sz w:val="20"/>
+          <w:szCs w:val="20"/>
+        </w:rPr>
+        <w:t>Node</w:t>
+      </w:r>
+      <w:proofErr w:type="spellEnd"/>
+      <w:r>
+        <w:rPr>
+          <w:rFonts w:ascii="Arial" w:hAnsi="Arial" w:cs="Arial"/>
+          <w:sz w:val="20"/>
+          <w:szCs w:val="20"/>
+        </w:rPr>
+        <w:t xml:space="preserve"> auftreten. Dabei kann es mehrere Kind-Objekte geben jedoch immer genau ein Eltern-Objekt.</w:t>
+      </w:r>
+    </w:p>
+    <w:p>
+      <w:pPr>
+        <w:spacing w:after="0" w:line="240" w:lineRule="auto"/>
+        <w:rPr>
+          <w:rFonts w:ascii="Arial" w:hAnsi="Arial" w:cs="Arial"/>
+          <w:sz w:val="20"/>
+          <w:szCs w:val="20"/>
+        </w:rPr>
+      </w:pPr>
+      <w:r>
+        <w:rPr>
+          <w:rFonts w:ascii="Arial" w:hAnsi="Arial" w:cs="Arial"/>
+          <w:sz w:val="20"/>
+          <w:szCs w:val="20"/>
+        </w:rPr>
+        <w:t>Eine Referenz („</w:t>
+      </w:r>
+      <w:proofErr w:type="spellStart"/>
+      <w:r>
+        <w:rPr>
+          <w:rFonts w:ascii="Arial" w:hAnsi="Arial" w:cs="Arial"/>
+          <w:sz w:val="20"/>
+          <w:szCs w:val="20"/>
+        </w:rPr>
+        <w:t>referenz</w:t>
+      </w:r>
+      <w:proofErr w:type="spellEnd"/>
+      <w:r>
+        <w:rPr>
+          <w:rFonts w:ascii="Arial" w:hAnsi="Arial" w:cs="Arial"/>
+          <w:sz w:val="20"/>
+          <w:szCs w:val="20"/>
+        </w:rPr>
+        <w:t xml:space="preserve">“) verbindet einen </w:t>
+      </w:r>
+      <w:proofErr w:type="spellStart"/>
+      <w:r>
+        <w:rPr>
+          <w:rFonts w:ascii="Arial" w:hAnsi="Arial" w:cs="Arial"/>
+          <w:sz w:val="20"/>
+          <w:szCs w:val="20"/>
+        </w:rPr>
+        <w:t>Node</w:t>
+      </w:r>
+      <w:proofErr w:type="spellEnd"/>
+      <w:r>
+        <w:rPr>
+          <w:rFonts w:ascii="Arial" w:hAnsi="Arial" w:cs="Arial"/>
+          <w:sz w:val="20"/>
+          <w:szCs w:val="20"/>
+        </w:rPr>
+        <w:t xml:space="preserve"> </w:t>
+      </w:r>
+      <w:proofErr w:type="spellStart"/>
+      <w:r>
+        <w:rPr>
+          <w:rFonts w:ascii="Arial" w:hAnsi="Arial" w:cs="Arial"/>
+          <w:sz w:val="20"/>
+          <w:szCs w:val="20"/>
+        </w:rPr>
+        <w:t>Component</w:t>
+      </w:r>
+      <w:proofErr w:type="spellEnd"/>
+      <w:r>
+        <w:rPr>
+          <w:rFonts w:ascii="Arial" w:hAnsi="Arial" w:cs="Arial"/>
+          <w:sz w:val="20"/>
+          <w:szCs w:val="20"/>
+        </w:rPr>
+        <w:t xml:space="preserve"> –Objekt mit einem Szenengraf-</w:t>
+      </w:r>
+      <w:proofErr w:type="spellStart"/>
+      <w:r>
+        <w:rPr>
+          <w:rFonts w:ascii="Arial" w:hAnsi="Arial" w:cs="Arial"/>
+          <w:sz w:val="20"/>
+          <w:szCs w:val="20"/>
+        </w:rPr>
+        <w:t>Node</w:t>
+      </w:r>
+      <w:proofErr w:type="spellEnd"/>
+      <w:r>
+        <w:rPr>
+          <w:rFonts w:ascii="Arial" w:hAnsi="Arial" w:cs="Arial"/>
+          <w:sz w:val="20"/>
+          <w:szCs w:val="20"/>
+        </w:rPr>
+        <w:t>.</w:t>
+      </w:r>
+    </w:p>
+    <w:p>
+      <w:pPr>
+        <w:spacing w:after="0" w:line="240" w:lineRule="auto"/>
+        <w:rPr>
+          <w:rFonts w:ascii="Arial" w:hAnsi="Arial" w:cs="Arial"/>
+          <w:sz w:val="20"/>
+          <w:szCs w:val="20"/>
+        </w:rPr>
+      </w:pPr>
+      <w:proofErr w:type="spellStart"/>
+      <w:r>
+        <w:rPr>
+          <w:rFonts w:ascii="Arial" w:hAnsi="Arial" w:cs="Arial"/>
+          <w:sz w:val="20"/>
+          <w:szCs w:val="20"/>
+        </w:rPr>
+        <w:t>Node</w:t>
+      </w:r>
+      <w:proofErr w:type="spellEnd"/>
+      <w:r>
+        <w:rPr>
+          <w:rFonts w:ascii="Arial" w:hAnsi="Arial" w:cs="Arial"/>
+          <w:sz w:val="20"/>
+          <w:szCs w:val="20"/>
+        </w:rPr>
+        <w:t xml:space="preserve"> </w:t>
+      </w:r>
+      <w:proofErr w:type="spellStart"/>
+      <w:r>
+        <w:rPr>
+          <w:rFonts w:ascii="Arial" w:hAnsi="Arial" w:cs="Arial"/>
+          <w:sz w:val="20"/>
+          <w:szCs w:val="20"/>
+        </w:rPr>
+        <w:t>Componenten</w:t>
+      </w:r>
+      <w:proofErr w:type="spellEnd"/>
+      <w:r>
+        <w:rPr>
+          <w:rFonts w:ascii="Arial" w:hAnsi="Arial" w:cs="Arial"/>
+          <w:sz w:val="20"/>
+          <w:szCs w:val="20"/>
+        </w:rPr>
+        <w:t xml:space="preserve"> beschreiben  die Gestaltungs- und das Aussehens-Attribute.</w:t>
+      </w:r>
+    </w:p>
+    <w:p>
+      <w:pPr>
+        <w:spacing w:after="0" w:line="240" w:lineRule="auto"/>
+        <w:rPr>
+          <w:rFonts w:ascii="Arial" w:hAnsi="Arial" w:cs="Arial"/>
+          <w:sz w:val="20"/>
+          <w:szCs w:val="20"/>
+        </w:rPr>
+      </w:pPr>
+    </w:p>
+    <w:p>
+      <w:pPr>
+        <w:spacing w:after="0" w:line="240" w:lineRule="auto"/>
+        <w:rPr>
+          <w:rFonts w:ascii="Arial" w:hAnsi="Arial" w:cs="Arial"/>
+          <w:sz w:val="20"/>
+          <w:szCs w:val="20"/>
+        </w:rPr>
+      </w:pPr>
+      <w:r>
+        <w:rPr>
+          <w:rFonts w:ascii="Arial" w:hAnsi="Arial" w:cs="Arial"/>
+          <w:sz w:val="20"/>
+          <w:szCs w:val="20"/>
+        </w:rPr>
+        <w:t xml:space="preserve">Ein </w:t>
+      </w:r>
+      <w:proofErr w:type="spellStart"/>
+      <w:r>
+        <w:rPr>
+          <w:rFonts w:ascii="Arial" w:hAnsi="Arial" w:cs="Arial"/>
+          <w:sz w:val="20"/>
+          <w:szCs w:val="20"/>
+        </w:rPr>
+        <w:t>Node</w:t>
+      </w:r>
+      <w:proofErr w:type="spellEnd"/>
+      <w:r>
+        <w:rPr>
+          <w:rFonts w:ascii="Arial" w:hAnsi="Arial" w:cs="Arial"/>
+          <w:sz w:val="20"/>
+          <w:szCs w:val="20"/>
+        </w:rPr>
+        <w:t xml:space="preserve"> bildet im Szenengraf eine Wurzel. Von ihr führt zu jedem </w:t>
+      </w:r>
+      <w:proofErr w:type="spellStart"/>
+      <w:r>
+        <w:rPr>
+          <w:rFonts w:ascii="Arial" w:hAnsi="Arial" w:cs="Arial"/>
+          <w:sz w:val="20"/>
+          <w:szCs w:val="20"/>
+        </w:rPr>
+        <w:t>Node</w:t>
+      </w:r>
+      <w:proofErr w:type="spellEnd"/>
+      <w:r>
+        <w:rPr>
+          <w:rFonts w:ascii="Arial" w:hAnsi="Arial" w:cs="Arial"/>
+          <w:sz w:val="20"/>
+          <w:szCs w:val="20"/>
+        </w:rPr>
+        <w:t xml:space="preserve"> </w:t>
+      </w:r>
+      <w:proofErr w:type="spellStart"/>
+      <w:r>
+        <w:rPr>
+          <w:rFonts w:ascii="Arial" w:hAnsi="Arial" w:cs="Arial"/>
+          <w:sz w:val="20"/>
+          <w:szCs w:val="20"/>
+        </w:rPr>
+        <w:t>Leaf</w:t>
+      </w:r>
+      <w:proofErr w:type="spellEnd"/>
+      <w:r>
+        <w:rPr>
+          <w:rFonts w:ascii="Arial" w:hAnsi="Arial" w:cs="Arial"/>
+          <w:sz w:val="20"/>
+          <w:szCs w:val="20"/>
+        </w:rPr>
+        <w:t xml:space="preserve"> genau ein Weg. Deshalb sind auch Kreise in einem Szenengraf nicht erlaubt. Der Weg wird als Szenengraf-Weg bezeichnet.</w:t>
+      </w:r>
+    </w:p>
+    <w:p>
+      <w:pPr>
+        <w:spacing w:after="0" w:line="240" w:lineRule="auto"/>
+        <w:rPr>
+          <w:rFonts w:ascii="Arial" w:hAnsi="Arial" w:cs="Arial"/>
+          <w:b/>
+          <w:sz w:val="20"/>
+          <w:szCs w:val="20"/>
+        </w:rPr>
+      </w:pPr>
+      <w:r>
+        <w:rPr>
+          <w:rFonts w:ascii="Arial" w:hAnsi="Arial" w:cs="Arial"/>
+          <w:b/>
+          <w:sz w:val="20"/>
+          <w:szCs w:val="20"/>
+        </w:rPr>
+        <w:br w:type="page"/>
+      </w:r>
+    </w:p>
+    <w:p>
+      <w:pPr>
+        <w:spacing w:after="0" w:line="240" w:lineRule="auto"/>
+        <w:rPr>
+          <w:rFonts w:ascii="Arial" w:hAnsi="Arial" w:cs="Arial"/>
+          <w:b/>
+          <w:sz w:val="20"/>
+          <w:szCs w:val="20"/>
+        </w:rPr>
+      </w:pPr>
+    </w:p>
+    <w:p>
+      <w:pPr>
+        <w:spacing w:after="0" w:line="240" w:lineRule="auto"/>
+        <w:rPr>
+          <w:rFonts w:ascii="Arial" w:hAnsi="Arial" w:cs="Arial"/>
+          <w:b/>
+          <w:sz w:val="20"/>
+          <w:szCs w:val="20"/>
+        </w:rPr>
+      </w:pPr>
+      <w:r>
+        <w:rPr>
+          <w:rFonts w:ascii="Arial" w:hAnsi="Arial" w:cs="Arial"/>
+          <w:b/>
+          <w:sz w:val="20"/>
+          <w:szCs w:val="20"/>
+        </w:rPr>
         <w:t>Praktischer Teil</w:t>
       </w:r>
     </w:p>
@@ -431,324 +3087,6 @@
         <w:rPr>
           <w:rFonts w:ascii="Arial" w:hAnsi="Arial" w:cs="Arial"/>
           <w:b/>
-          <w:sz w:val="20"/>
-          <w:szCs w:val="20"/>
-        </w:rPr>
-      </w:pPr>
-      <w:r>
-        <w:rPr>
-          <w:rFonts w:ascii="Arial" w:hAnsi="Arial" w:cs="Arial"/>
-          <w:b/>
-          <w:sz w:val="20"/>
-          <w:szCs w:val="20"/>
-        </w:rPr>
-        <w:t>Ergebnisse/Diskussion</w:t>
-      </w:r>
-    </w:p>
-    <w:p>
-      <w:pPr>
-        <w:spacing w:after="0" w:line="240" w:lineRule="auto"/>
-        <w:rPr>
-          <w:rFonts w:ascii="Arial" w:hAnsi="Arial" w:cs="Arial"/>
-          <w:b/>
-          <w:sz w:val="20"/>
-          <w:szCs w:val="20"/>
-        </w:rPr>
-      </w:pPr>
-      <w:r>
-        <w:rPr>
-          <w:rFonts w:ascii="Arial" w:hAnsi="Arial" w:cs="Arial"/>
-          <w:b/>
-          <w:sz w:val="20"/>
-          <w:szCs w:val="20"/>
-        </w:rPr>
-        <w:t>Literaturverzeichnis</w:t>
-      </w:r>
-    </w:p>
-    <w:p>
-      <w:pPr>
-        <w:spacing w:after="0" w:line="240" w:lineRule="auto"/>
-        <w:rPr>
-          <w:rFonts w:ascii="Arial" w:hAnsi="Arial" w:cs="Arial"/>
-          <w:b/>
-          <w:sz w:val="20"/>
-          <w:szCs w:val="20"/>
-        </w:rPr>
-      </w:pPr>
-      <w:r>
-        <w:rPr>
-          <w:rFonts w:ascii="Arial" w:hAnsi="Arial" w:cs="Arial"/>
-          <w:b/>
-          <w:sz w:val="20"/>
-          <w:szCs w:val="20"/>
-        </w:rPr>
-        <w:t>Anhang</w:t>
-      </w:r>
-    </w:p>
-    <w:p>
-      <w:pPr>
-        <w:spacing w:after="0" w:line="240" w:lineRule="auto"/>
-        <w:rPr>
-          <w:rFonts w:ascii="Arial" w:hAnsi="Arial" w:cs="Arial"/>
-          <w:b/>
-          <w:sz w:val="20"/>
-          <w:szCs w:val="20"/>
-        </w:rPr>
-      </w:pPr>
-      <w:proofErr w:type="spellStart"/>
-      <w:r>
-        <w:rPr>
-          <w:rFonts w:ascii="Arial" w:hAnsi="Arial" w:cs="Arial"/>
-          <w:b/>
-          <w:sz w:val="20"/>
-          <w:szCs w:val="20"/>
-        </w:rPr>
-        <w:t>Selbstständigkeitserklärung</w:t>
-      </w:r>
-      <w:proofErr w:type="spellEnd"/>
-    </w:p>
-    <w:p>
-      <w:pPr>
-        <w:spacing w:after="0" w:line="240" w:lineRule="auto"/>
-        <w:rPr>
-          <w:rFonts w:ascii="Arial" w:hAnsi="Arial" w:cs="Arial"/>
-          <w:b/>
-          <w:sz w:val="20"/>
-          <w:szCs w:val="20"/>
-        </w:rPr>
-      </w:pPr>
-    </w:p>
-    <w:p>
-      <w:pPr>
-        <w:spacing w:after="0" w:line="240" w:lineRule="auto"/>
-        <w:rPr>
-          <w:rFonts w:ascii="Arial" w:hAnsi="Arial" w:cs="Arial"/>
-          <w:b/>
-          <w:sz w:val="20"/>
-          <w:szCs w:val="20"/>
-        </w:rPr>
-      </w:pPr>
-    </w:p>
-    <w:p>
-      <w:pPr>
-        <w:spacing w:after="0" w:line="240" w:lineRule="auto"/>
-        <w:rPr>
-          <w:rFonts w:ascii="Arial" w:hAnsi="Arial" w:cs="Arial"/>
-          <w:b/>
-          <w:sz w:val="20"/>
-          <w:szCs w:val="20"/>
-        </w:rPr>
-      </w:pPr>
-    </w:p>
-    <w:p>
-      <w:pPr>
-        <w:spacing w:after="0" w:line="240" w:lineRule="auto"/>
-        <w:rPr>
-          <w:rFonts w:ascii="Arial" w:hAnsi="Arial" w:cs="Arial"/>
-          <w:b/>
-          <w:sz w:val="20"/>
-          <w:szCs w:val="20"/>
-        </w:rPr>
-      </w:pPr>
-      <w:r>
-        <w:rPr>
-          <w:rFonts w:ascii="Arial" w:hAnsi="Arial" w:cs="Arial"/>
-          <w:b/>
-          <w:sz w:val="20"/>
-          <w:szCs w:val="20"/>
-        </w:rPr>
-        <w:t>Einleitung</w:t>
-      </w:r>
-    </w:p>
-    <w:p>
-      <w:pPr>
-        <w:spacing w:after="0" w:line="240" w:lineRule="auto"/>
-        <w:rPr>
-          <w:rFonts w:ascii="Arial" w:hAnsi="Arial" w:cs="Arial"/>
-          <w:sz w:val="20"/>
-          <w:szCs w:val="20"/>
-        </w:rPr>
-      </w:pPr>
-      <w:r>
-        <w:rPr>
-          <w:rFonts w:ascii="Arial" w:hAnsi="Arial" w:cs="Arial"/>
-          <w:sz w:val="20"/>
-          <w:szCs w:val="20"/>
-        </w:rPr>
-        <w:t xml:space="preserve">Ein kleiner oder besser gesagt ein jüngerer Bruder ist in vielen Hinsichten etwas Tolles. Was ich aber nicht erwartet hätte, ist, dass er mir indirekt hilft ein Thema für die Matur-Arbeit zu finden. In der Quarta erhielt er von meinem Onkel einen </w:t>
-      </w:r>
-      <w:proofErr w:type="spellStart"/>
-      <w:r>
-        <w:rPr>
-          <w:rFonts w:ascii="Arial" w:hAnsi="Arial" w:cs="Arial"/>
-          <w:sz w:val="20"/>
-          <w:szCs w:val="20"/>
-        </w:rPr>
-        <w:t>Rubik’s</w:t>
-      </w:r>
-      <w:proofErr w:type="spellEnd"/>
-      <w:r>
-        <w:rPr>
-          <w:rFonts w:ascii="Arial" w:hAnsi="Arial" w:cs="Arial"/>
-          <w:sz w:val="20"/>
-          <w:szCs w:val="20"/>
-        </w:rPr>
-        <w:t xml:space="preserve"> Cube zu Weihnachten geschenkt, der ihn nicht sonderlich interessierte. Erst als ich ihn versuchte zu lösen, begann das wetteifern, denn er war der festen Überzeugung, dass man das nicht lösen kann.</w:t>
-      </w:r>
-    </w:p>
-    <w:p>
-      <w:pPr>
-        <w:spacing w:after="0" w:line="240" w:lineRule="auto"/>
-        <w:rPr>
-          <w:rFonts w:ascii="Arial" w:hAnsi="Arial" w:cs="Arial"/>
-          <w:sz w:val="20"/>
-          <w:szCs w:val="20"/>
-        </w:rPr>
-      </w:pPr>
-      <w:r>
-        <w:rPr>
-          <w:rFonts w:ascii="Arial" w:hAnsi="Arial" w:cs="Arial"/>
-          <w:sz w:val="20"/>
-          <w:szCs w:val="20"/>
-        </w:rPr>
-        <w:t xml:space="preserve">Ich muss zugeben, meine ersten Versuche scheiterten kläglich. Als ich mich etwas von meinem Frust erholt hatte, wollte ich unbedingt dieses Rätselspiel „besiegen“. </w:t>
-      </w:r>
-      <w:r>
-        <w:rPr>
-          <w:rFonts w:ascii="Arial" w:hAnsi="Arial" w:cs="Arial"/>
-          <w:sz w:val="20"/>
-          <w:szCs w:val="20"/>
-        </w:rPr>
-        <w:t>Ich tat, was ich immer tue, wenn ich ein Problem habe: Ich fragte das Internet um Hilfe. Da fand ich auch die ersten Lösungsansätze. An diesem Tag schaffte ich es das erste Mal den Würfel zu lösen. Ich benötigte neben den mehreren ausgedruckten A4-Seiten eine Unmenge an Zeit. Es müssen gegen zwanzig Minuten gewesen sein. Durch das mehrfache Wiederholen der gleichen Algorithmen habe ich sie immer besser verinnerlicht bis ich sie schliesslich auswendig konnte. Ohne die Ausdrucke habe ich bereits eine Menge Zeit gespart. Die benötigte Zeit konnte ich etwa um die Hälfte der Anfangszeit reduziert.</w:t>
-      </w:r>
-    </w:p>
-    <w:p>
-      <w:pPr>
-        <w:spacing w:after="0" w:line="240" w:lineRule="auto"/>
-        <w:rPr>
-          <w:rFonts w:ascii="Arial" w:hAnsi="Arial" w:cs="Arial"/>
-          <w:sz w:val="20"/>
-          <w:szCs w:val="20"/>
-        </w:rPr>
-      </w:pPr>
-      <w:r>
-        <w:rPr>
-          <w:rFonts w:ascii="Arial" w:hAnsi="Arial" w:cs="Arial"/>
-          <w:sz w:val="20"/>
-          <w:szCs w:val="20"/>
-        </w:rPr>
-        <w:t xml:space="preserve">Als ich den </w:t>
-      </w:r>
-      <w:proofErr w:type="spellStart"/>
-      <w:r>
-        <w:rPr>
-          <w:rFonts w:ascii="Arial" w:hAnsi="Arial" w:cs="Arial"/>
-          <w:sz w:val="20"/>
-          <w:szCs w:val="20"/>
-        </w:rPr>
-        <w:t>Rubik’s</w:t>
-      </w:r>
-      <w:proofErr w:type="spellEnd"/>
-      <w:r>
-        <w:rPr>
-          <w:rFonts w:ascii="Arial" w:hAnsi="Arial" w:cs="Arial"/>
-          <w:sz w:val="20"/>
-          <w:szCs w:val="20"/>
-        </w:rPr>
-        <w:t xml:space="preserve"> Cube zum ersten Mal mit in die Schule nahm, war die Begeisterung gering. Als sich jedoch die ersten selbst am</w:t>
-      </w:r>
-      <w:r>
-        <w:rPr>
-          <w:rFonts w:ascii="Arial" w:hAnsi="Arial" w:cs="Arial"/>
-          <w:sz w:val="20"/>
-          <w:szCs w:val="20"/>
-        </w:rPr>
-        <w:t xml:space="preserve"> Rätselspiel ausprobierten, stieg das Interesse. Binnen weniger Wochen lernte die halbe Klasse die Algorithmen auswendig und das Phänomen der „Würfel-Krankheit“ übertrug sich auf die Parallelklassen. Zumindest die der MN-Abteilung.</w:t>
-      </w:r>
-    </w:p>
-    <w:p>
-      <w:pPr>
-        <w:spacing w:after="0" w:line="240" w:lineRule="auto"/>
-        <w:rPr>
-          <w:rFonts w:ascii="Arial" w:hAnsi="Arial" w:cs="Arial"/>
-          <w:sz w:val="20"/>
-          <w:szCs w:val="20"/>
-        </w:rPr>
-      </w:pPr>
-    </w:p>
-    <w:p>
-      <w:pPr>
-        <w:spacing w:after="0" w:line="240" w:lineRule="auto"/>
-        <w:rPr>
-          <w:rFonts w:ascii="Arial" w:hAnsi="Arial" w:cs="Arial"/>
-          <w:b/>
-          <w:sz w:val="20"/>
-          <w:szCs w:val="20"/>
-        </w:rPr>
-      </w:pPr>
-      <w:r>
-        <w:rPr>
-          <w:rFonts w:ascii="Arial" w:hAnsi="Arial" w:cs="Arial"/>
-          <w:b/>
-          <w:sz w:val="20"/>
-          <w:szCs w:val="20"/>
-        </w:rPr>
-        <w:t xml:space="preserve">Geschichte des </w:t>
-      </w:r>
-      <w:proofErr w:type="spellStart"/>
-      <w:r>
-        <w:rPr>
-          <w:rFonts w:ascii="Arial" w:hAnsi="Arial" w:cs="Arial"/>
-          <w:b/>
-          <w:sz w:val="20"/>
-          <w:szCs w:val="20"/>
-        </w:rPr>
-        <w:t>Rubik’s</w:t>
-      </w:r>
-      <w:proofErr w:type="spellEnd"/>
-      <w:r>
-        <w:rPr>
-          <w:rFonts w:ascii="Arial" w:hAnsi="Arial" w:cs="Arial"/>
-          <w:b/>
-          <w:sz w:val="20"/>
-          <w:szCs w:val="20"/>
-        </w:rPr>
-        <w:t xml:space="preserve"> Cube</w:t>
-      </w:r>
-    </w:p>
-    <w:p>
-      <w:pPr>
-        <w:spacing w:after="0" w:line="240" w:lineRule="auto"/>
-        <w:rPr>
-          <w:rFonts w:ascii="Arial" w:hAnsi="Arial" w:cs="Arial"/>
-          <w:sz w:val="20"/>
-          <w:szCs w:val="20"/>
-        </w:rPr>
-      </w:pPr>
-      <w:r>
-        <w:rPr>
-          <w:rFonts w:ascii="Arial" w:hAnsi="Arial" w:cs="Arial"/>
-          <w:sz w:val="20"/>
-          <w:szCs w:val="20"/>
-        </w:rPr>
-        <w:t xml:space="preserve">Der Würfel wurde von Erno Rubik erfunden. Es sollte Studenten Verständnis für die dreidimensionale </w:t>
-      </w:r>
-    </w:p>
-    <w:p>
-      <w:pPr>
-        <w:spacing w:after="0" w:line="240" w:lineRule="auto"/>
-        <w:rPr>
-          <w:rFonts w:ascii="Arial" w:hAnsi="Arial" w:cs="Arial"/>
-          <w:sz w:val="20"/>
-          <w:szCs w:val="20"/>
-        </w:rPr>
-      </w:pPr>
-    </w:p>
-    <w:p>
-      <w:pPr>
-        <w:spacing w:after="0" w:line="240" w:lineRule="auto"/>
-        <w:rPr>
-          <w:rFonts w:ascii="Arial" w:hAnsi="Arial" w:cs="Arial"/>
           <w:sz w:val="20"/>
           <w:szCs w:val="20"/>
         </w:rPr>
@@ -1409,419 +3747,100 @@
     <w:p>
       <w:pPr>
         <w:spacing w:after="0" w:line="240" w:lineRule="auto"/>
-      </w:pPr>
-    </w:p>
-    <w:p>
-      <w:pPr>
-        <w:spacing w:after="0" w:line="240" w:lineRule="auto"/>
-      </w:pPr>
-    </w:p>
-    <w:p>
-      <w:pPr>
-        <w:spacing w:after="0" w:line="240" w:lineRule="auto"/>
-      </w:pPr>
-      <w:r>
-        <w:t xml:space="preserve">Die </w:t>
-      </w:r>
-      <w:r>
-        <w:t xml:space="preserve">Java 3D </w:t>
-      </w:r>
-      <w:r>
-        <w:t>Bibliothek</w:t>
-      </w:r>
-    </w:p>
-    <w:p>
-      <w:pPr>
-        <w:spacing w:after="0" w:line="240" w:lineRule="auto"/>
-        <w:rPr>
-          <w:sz w:val="20"/>
-        </w:rPr>
-      </w:pPr>
-      <w:r>
-        <w:rPr>
-          <w:sz w:val="20"/>
-        </w:rPr>
-        <w:t xml:space="preserve">Um mein Projekt zu verwirklichen, habe ich die Java 3D Bibliothek verwendet. Es handelt sich dabei um </w:t>
-      </w:r>
-      <w:r>
-        <w:rPr>
-          <w:sz w:val="20"/>
-        </w:rPr>
-        <w:t>„</w:t>
-      </w:r>
-      <w:proofErr w:type="spellStart"/>
-      <w:r>
-        <w:rPr>
-          <w:sz w:val="20"/>
-        </w:rPr>
-        <w:t>Application</w:t>
-      </w:r>
-      <w:proofErr w:type="spellEnd"/>
-      <w:r>
-        <w:rPr>
-          <w:sz w:val="20"/>
-        </w:rPr>
-        <w:t xml:space="preserve"> Programming Interface</w:t>
-      </w:r>
-      <w:r>
-        <w:rPr>
-          <w:sz w:val="20"/>
-        </w:rPr>
-        <w:t>“ (API), welche 3D-Modelle generieren</w:t>
-      </w:r>
-      <w:r>
-        <w:rPr>
-          <w:sz w:val="20"/>
-        </w:rPr>
-        <w:t xml:space="preserve"> </w:t>
-      </w:r>
-      <w:r>
-        <w:rPr>
-          <w:sz w:val="20"/>
-        </w:rPr>
-        <w:t>und verändern kann.</w:t>
-      </w:r>
-    </w:p>
-    <w:p>
-      <w:pPr>
-        <w:spacing w:after="0" w:line="240" w:lineRule="auto"/>
-        <w:rPr>
-          <w:sz w:val="20"/>
-        </w:rPr>
-      </w:pPr>
-    </w:p>
-    <w:p>
-      <w:pPr>
-        <w:spacing w:after="0" w:line="240" w:lineRule="auto"/>
-        <w:rPr>
-          <w:sz w:val="20"/>
-        </w:rPr>
-      </w:pPr>
-      <w:r>
-        <w:rPr>
-          <w:sz w:val="20"/>
-        </w:rPr>
-        <w:t xml:space="preserve">Es ist als Hierarchie aufgebaut und sieht aus, wie ein Familienstammbaum. Eine untere </w:t>
-      </w:r>
-      <w:proofErr w:type="spellStart"/>
-      <w:r>
-        <w:rPr>
-          <w:sz w:val="20"/>
-        </w:rPr>
-        <w:t>Hirarchiestuffe</w:t>
-      </w:r>
-      <w:proofErr w:type="spellEnd"/>
-      <w:r>
-        <w:rPr>
-          <w:sz w:val="20"/>
-        </w:rPr>
-        <w:t xml:space="preserve"> wird als Kind-Objekt der oberen bezeichnet. Die obere heisst Eltern-Objekt.</w:t>
-      </w:r>
-    </w:p>
-    <w:p>
-      <w:pPr>
-        <w:spacing w:after="0" w:line="240" w:lineRule="auto"/>
-        <w:rPr>
-          <w:sz w:val="20"/>
-        </w:rPr>
-      </w:pPr>
-    </w:p>
-    <w:p>
-      <w:pPr>
-        <w:spacing w:after="0" w:line="240" w:lineRule="auto"/>
-        <w:rPr>
-          <w:sz w:val="20"/>
-        </w:rPr>
-      </w:pPr>
-      <w:r>
-        <w:rPr>
-          <w:sz w:val="20"/>
-        </w:rPr>
-        <w:t xml:space="preserve">Ein </w:t>
-      </w:r>
-      <w:proofErr w:type="spellStart"/>
-      <w:r>
-        <w:rPr>
-          <w:sz w:val="20"/>
-        </w:rPr>
-        <w:t>Node</w:t>
-      </w:r>
-      <w:proofErr w:type="spellEnd"/>
-      <w:r>
-        <w:rPr>
-          <w:sz w:val="20"/>
-        </w:rPr>
-        <w:t xml:space="preserve"> [„Knoten“] ist ein Punkt in diesem Modell. Man unterscheidet zwischen </w:t>
-      </w:r>
-      <w:proofErr w:type="spellStart"/>
-      <w:r>
-        <w:rPr>
-          <w:sz w:val="20"/>
-        </w:rPr>
-        <w:t>Leaf</w:t>
-      </w:r>
-      <w:proofErr w:type="spellEnd"/>
-      <w:r>
-        <w:rPr>
-          <w:sz w:val="20"/>
-        </w:rPr>
-        <w:t xml:space="preserve"> </w:t>
-      </w:r>
-      <w:proofErr w:type="spellStart"/>
-      <w:r>
-        <w:rPr>
-          <w:sz w:val="20"/>
-        </w:rPr>
-        <w:t>Node</w:t>
-      </w:r>
-      <w:proofErr w:type="spellEnd"/>
-      <w:r>
-        <w:rPr>
-          <w:sz w:val="20"/>
-        </w:rPr>
-        <w:t xml:space="preserve"> [„offener Knoten“] und dem Group </w:t>
-      </w:r>
-      <w:proofErr w:type="spellStart"/>
-      <w:r>
-        <w:rPr>
-          <w:sz w:val="20"/>
-        </w:rPr>
-        <w:t>Node</w:t>
-      </w:r>
-      <w:proofErr w:type="spellEnd"/>
-      <w:r>
-        <w:rPr>
-          <w:sz w:val="20"/>
-        </w:rPr>
-        <w:t xml:space="preserve">. Der </w:t>
-      </w:r>
-      <w:proofErr w:type="spellStart"/>
-      <w:r>
-        <w:rPr>
-          <w:sz w:val="20"/>
-        </w:rPr>
-        <w:t>leaf</w:t>
-      </w:r>
-      <w:proofErr w:type="spellEnd"/>
-      <w:r>
-        <w:rPr>
-          <w:sz w:val="20"/>
-        </w:rPr>
-        <w:t xml:space="preserve"> </w:t>
-      </w:r>
-      <w:proofErr w:type="spellStart"/>
-      <w:r>
-        <w:rPr>
-          <w:sz w:val="20"/>
-        </w:rPr>
-        <w:t>Node</w:t>
-      </w:r>
-      <w:proofErr w:type="spellEnd"/>
-      <w:r>
-        <w:rPr>
-          <w:sz w:val="20"/>
-        </w:rPr>
-        <w:t xml:space="preserve"> ist ein Punkt im Stammbaum ohne ein Kind-Objekt. Das heisst, dass er sich unterhalb nicht weiter fortsetzt. Der Group </w:t>
-      </w:r>
-      <w:proofErr w:type="spellStart"/>
-      <w:r>
-        <w:rPr>
-          <w:sz w:val="20"/>
-        </w:rPr>
-        <w:t>Node</w:t>
-      </w:r>
-      <w:proofErr w:type="spellEnd"/>
-      <w:r>
-        <w:rPr>
-          <w:sz w:val="20"/>
-        </w:rPr>
-        <w:t xml:space="preserve"> </w:t>
-      </w:r>
-      <w:proofErr w:type="spellStart"/>
-      <w:r>
-        <w:rPr>
-          <w:sz w:val="20"/>
-        </w:rPr>
-        <w:t>degegen</w:t>
-      </w:r>
-      <w:proofErr w:type="spellEnd"/>
-      <w:r>
-        <w:rPr>
-          <w:sz w:val="20"/>
-        </w:rPr>
-        <w:t xml:space="preserve"> besitzt mindestens ein Kind-Objekt.</w:t>
-      </w:r>
-    </w:p>
-    <w:p>
-      <w:pPr>
-        <w:spacing w:after="0" w:line="240" w:lineRule="auto"/>
-        <w:rPr>
-          <w:sz w:val="20"/>
-        </w:rPr>
-      </w:pPr>
-      <w:r>
-        <w:rPr>
-          <w:sz w:val="20"/>
-        </w:rPr>
-        <w:t xml:space="preserve">Wichtig bei diesem Modell ist, dass ein Eltern-Objekt mehrere Kind-Objekte haben kann, </w:t>
-      </w:r>
-      <w:proofErr w:type="spellStart"/>
-      <w:r>
-        <w:rPr>
-          <w:sz w:val="20"/>
-        </w:rPr>
-        <w:t>jdeoch</w:t>
-      </w:r>
-      <w:proofErr w:type="spellEnd"/>
-      <w:r>
-        <w:rPr>
-          <w:sz w:val="20"/>
-        </w:rPr>
-        <w:t xml:space="preserve"> ein Kind-Objekt nur ein Eltern-Objekt.</w:t>
-      </w:r>
-    </w:p>
-    <w:p>
-      <w:pPr>
-        <w:spacing w:after="0" w:line="240" w:lineRule="auto"/>
-        <w:rPr>
-          <w:sz w:val="20"/>
-        </w:rPr>
-      </w:pPr>
-    </w:p>
-    <w:p>
-      <w:pPr>
-        <w:spacing w:after="0" w:line="240" w:lineRule="auto"/>
-        <w:rPr>
-          <w:sz w:val="20"/>
-        </w:rPr>
-      </w:pPr>
-      <w:r>
-        <w:rPr>
-          <w:sz w:val="20"/>
-        </w:rPr>
-        <w:t xml:space="preserve">Es handelt sich um ein Baum-Modell. Wobei immer </w:t>
-      </w:r>
-      <w:r>
-        <w:rPr>
-          <w:sz w:val="20"/>
-        </w:rPr>
-        <w:t>ein Kind-Objekt immer nur ein Kind-Objekt beinhalten kann.</w:t>
-      </w:r>
-    </w:p>
-    <w:p>
-      <w:pPr>
-        <w:spacing w:after="0" w:line="240" w:lineRule="auto"/>
-        <w:rPr>
-          <w:sz w:val="20"/>
-          <w:lang w:val="en-US"/>
-        </w:rPr>
-      </w:pPr>
-      <w:proofErr w:type="spellStart"/>
-      <w:r>
-        <w:rPr>
-          <w:sz w:val="20"/>
-          <w:lang w:val="en-US"/>
-        </w:rPr>
-        <w:t>Objekte</w:t>
-      </w:r>
-      <w:proofErr w:type="spellEnd"/>
-      <w:r>
-        <w:rPr>
-          <w:sz w:val="20"/>
-          <w:lang w:val="en-US"/>
-        </w:rPr>
-        <w:t xml:space="preserve"> </w:t>
-      </w:r>
-      <w:proofErr w:type="spellStart"/>
-      <w:r>
-        <w:rPr>
-          <w:sz w:val="20"/>
-          <w:lang w:val="en-US"/>
-        </w:rPr>
-        <w:t>der</w:t>
-      </w:r>
-      <w:proofErr w:type="spellEnd"/>
-      <w:r>
-        <w:rPr>
-          <w:sz w:val="20"/>
-          <w:lang w:val="en-US"/>
-        </w:rPr>
-        <w:t xml:space="preserve"> </w:t>
-      </w:r>
-      <w:proofErr w:type="spellStart"/>
-      <w:r>
-        <w:rPr>
-          <w:sz w:val="20"/>
-          <w:lang w:val="en-US"/>
-        </w:rPr>
-        <w:t>Bibliothek</w:t>
-      </w:r>
-      <w:proofErr w:type="spellEnd"/>
-    </w:p>
-    <w:p>
-      <w:pPr>
-        <w:spacing w:after="0" w:line="240" w:lineRule="auto"/>
-        <w:ind w:left="284"/>
-        <w:rPr>
-          <w:sz w:val="20"/>
-          <w:lang w:val="en-US"/>
-        </w:rPr>
-      </w:pPr>
-      <w:r>
-        <w:rPr>
-          <w:sz w:val="20"/>
-          <w:lang w:val="en-US"/>
-        </w:rPr>
-        <w:t>Branch Group</w:t>
-      </w:r>
-    </w:p>
-    <w:p>
-      <w:pPr>
-        <w:spacing w:after="0" w:line="240" w:lineRule="auto"/>
-        <w:ind w:left="284"/>
-        <w:rPr>
-          <w:sz w:val="20"/>
-          <w:lang w:val="en-US"/>
-        </w:rPr>
-      </w:pPr>
-      <w:r>
-        <w:rPr>
-          <w:sz w:val="20"/>
-          <w:lang w:val="en-US"/>
-        </w:rPr>
-        <w:t>Transform Group</w:t>
-      </w:r>
-    </w:p>
-    <w:p>
-      <w:pPr>
-        <w:spacing w:after="0" w:line="240" w:lineRule="auto"/>
-        <w:ind w:left="284"/>
-        <w:rPr>
-          <w:sz w:val="20"/>
-          <w:lang w:val="en-US"/>
-        </w:rPr>
-      </w:pPr>
-      <w:r>
-        <w:rPr>
-          <w:sz w:val="20"/>
-          <w:lang w:val="en-US"/>
-        </w:rPr>
-        <w:t>Shape3D</w:t>
-      </w:r>
-    </w:p>
-    <w:p>
-      <w:pPr>
-        <w:spacing w:after="0" w:line="240" w:lineRule="auto"/>
-        <w:rPr>
-          <w:sz w:val="20"/>
-        </w:rPr>
-      </w:pPr>
-      <w:r>
-        <w:rPr>
-          <w:sz w:val="20"/>
-        </w:rPr>
-        <w:t>Eigene Objekte</w:t>
-      </w:r>
+        <w:rPr>
+          <w:sz w:val="20"/>
+        </w:rPr>
+      </w:pPr>
+    </w:p>
+    <w:p>
+      <w:pPr>
+        <w:spacing w:after="0" w:line="240" w:lineRule="auto"/>
+        <w:rPr>
+          <w:sz w:val="20"/>
+        </w:rPr>
+      </w:pPr>
+    </w:p>
+    <w:p>
+      <w:pPr>
+        <w:spacing w:after="0" w:line="240" w:lineRule="auto"/>
+        <w:rPr>
+          <w:rFonts w:ascii="Arial" w:hAnsi="Arial" w:cs="Arial"/>
+          <w:b/>
+          <w:sz w:val="20"/>
+          <w:szCs w:val="20"/>
+        </w:rPr>
+      </w:pPr>
+      <w:r>
+        <w:rPr>
+          <w:rFonts w:ascii="Arial" w:hAnsi="Arial" w:cs="Arial"/>
+          <w:b/>
+          <w:sz w:val="20"/>
+          <w:szCs w:val="20"/>
+        </w:rPr>
+        <w:t>Ergebnisse/Diskussion</w:t>
+      </w:r>
+    </w:p>
+    <w:p>
+      <w:pPr>
+        <w:spacing w:after="0" w:line="240" w:lineRule="auto"/>
+        <w:rPr>
+          <w:rFonts w:ascii="Arial" w:hAnsi="Arial" w:cs="Arial"/>
+          <w:b/>
+          <w:sz w:val="20"/>
+          <w:szCs w:val="20"/>
+        </w:rPr>
+      </w:pPr>
+      <w:r>
+        <w:rPr>
+          <w:rFonts w:ascii="Arial" w:hAnsi="Arial" w:cs="Arial"/>
+          <w:b/>
+          <w:sz w:val="20"/>
+          <w:szCs w:val="20"/>
+        </w:rPr>
+        <w:t>Literaturverzeichnis</w:t>
+      </w:r>
+    </w:p>
+    <w:p>
+      <w:pPr>
+        <w:spacing w:after="0" w:line="240" w:lineRule="auto"/>
+        <w:rPr>
+          <w:rFonts w:ascii="Arial" w:hAnsi="Arial" w:cs="Arial"/>
+          <w:b/>
+          <w:sz w:val="20"/>
+          <w:szCs w:val="20"/>
+        </w:rPr>
+      </w:pPr>
+      <w:r>
+        <w:rPr>
+          <w:rFonts w:ascii="Arial" w:hAnsi="Arial" w:cs="Arial"/>
+          <w:b/>
+          <w:sz w:val="20"/>
+          <w:szCs w:val="20"/>
+        </w:rPr>
+        <w:t>Anhang</w:t>
+      </w:r>
+    </w:p>
+    <w:p>
+      <w:pPr>
+        <w:spacing w:after="0" w:line="240" w:lineRule="auto"/>
+        <w:rPr>
+          <w:rFonts w:ascii="Arial" w:hAnsi="Arial" w:cs="Arial"/>
+          <w:b/>
+          <w:sz w:val="20"/>
+          <w:szCs w:val="20"/>
+        </w:rPr>
+      </w:pPr>
+      <w:proofErr w:type="spellStart"/>
+      <w:r>
+        <w:rPr>
+          <w:rFonts w:ascii="Arial" w:hAnsi="Arial" w:cs="Arial"/>
+          <w:b/>
+          <w:sz w:val="20"/>
+          <w:szCs w:val="20"/>
+        </w:rPr>
+        <w:t>Selbstständigkeitserklärung</w:t>
+      </w:r>
+      <w:proofErr w:type="spellEnd"/>
     </w:p>
     <w:p>
       <w:pPr>
@@ -1941,7 +3960,7 @@
         <w:sz w:val="18"/>
         <w:szCs w:val="18"/>
       </w:rPr>
-      <w:t>23.09.2012</w:t>
+      <w:t>28.09.2012</w:t>
     </w:r>
     <w:r>
       <w:rPr>
@@ -1996,7 +4015,7 @@
         <w:sz w:val="18"/>
         <w:szCs w:val="18"/>
       </w:rPr>
-      <w:t>1</w:t>
+      <w:t>2</w:t>
     </w:r>
     <w:r>
       <w:rPr>
@@ -2374,6 +4393,7 @@
   <w:style w:type="character" w:default="1" w:styleId="Absatz-Standardschriftart">
     <w:name w:val="Default Paragraph Font"/>
     <w:uiPriority w:val="1"/>
+    <w:semiHidden/>
     <w:unhideWhenUsed/>
   </w:style>
   <w:style w:type="table" w:default="1" w:styleId="NormaleTabelle">
@@ -2474,6 +4494,18 @@
     <w:rsid w:val="007E7B67"/>
     <w:rPr>
       <w:color w:val="0000FF" w:themeColor="hyperlink"/>
+      <w:u w:val="single"/>
+    </w:rPr>
+  </w:style>
+  <w:style w:type="character" w:styleId="BesuchterHyperlink">
+    <w:name w:val="FollowedHyperlink"/>
+    <w:basedOn w:val="Absatz-Standardschriftart"/>
+    <w:uiPriority w:val="99"/>
+    <w:semiHidden/>
+    <w:unhideWhenUsed/>
+    <w:rsid w:val="00693501"/>
+    <w:rPr>
+      <w:color w:val="800080" w:themeColor="followedHyperlink"/>
       <w:u w:val="single"/>
     </w:rPr>
   </w:style>

</xml_diff>

<commit_message>
spezifische Drehung, objektorientiert Optimierung
</commit_message>
<xml_diff>
--- a/Bericht/Maturatext.docx
+++ b/Bericht/Maturatext.docx
@@ -65,6 +65,154 @@
         <w:spacing w:after="0" w:line="240" w:lineRule="auto"/>
         <w:rPr>
           <w:rFonts w:ascii="Arial" w:hAnsi="Arial" w:cs="Arial"/>
+          <w:sz w:val="20"/>
+          <w:szCs w:val="20"/>
+        </w:rPr>
+      </w:pPr>
+      <w:r>
+        <w:rPr>
+          <w:rFonts w:ascii="Arial" w:hAnsi="Arial" w:cs="Arial"/>
+          <w:sz w:val="20"/>
+          <w:szCs w:val="20"/>
+        </w:rPr>
+        <w:t xml:space="preserve">Visualisierung des </w:t>
+      </w:r>
+      <w:proofErr w:type="spellStart"/>
+      <w:r>
+        <w:rPr>
+          <w:rFonts w:ascii="Arial" w:hAnsi="Arial" w:cs="Arial"/>
+          <w:sz w:val="20"/>
+          <w:szCs w:val="20"/>
+        </w:rPr>
+        <w:t>Rubik’s</w:t>
+      </w:r>
+      <w:proofErr w:type="spellEnd"/>
+      <w:r>
+        <w:rPr>
+          <w:rFonts w:ascii="Arial" w:hAnsi="Arial" w:cs="Arial"/>
+          <w:sz w:val="20"/>
+          <w:szCs w:val="20"/>
+        </w:rPr>
+        <w:t xml:space="preserve"> Cube in Java</w:t>
+      </w:r>
+    </w:p>
+    <w:p>
+      <w:pPr>
+        <w:spacing w:after="0" w:line="240" w:lineRule="auto"/>
+        <w:rPr>
+          <w:rFonts w:ascii="Arial" w:hAnsi="Arial" w:cs="Arial"/>
+          <w:sz w:val="20"/>
+          <w:szCs w:val="20"/>
+        </w:rPr>
+      </w:pPr>
+    </w:p>
+    <w:p>
+      <w:pPr>
+        <w:spacing w:after="0" w:line="240" w:lineRule="auto"/>
+        <w:rPr>
+          <w:rFonts w:ascii="Arial" w:hAnsi="Arial" w:cs="Arial"/>
+          <w:sz w:val="20"/>
+          <w:szCs w:val="20"/>
+        </w:rPr>
+      </w:pPr>
+      <w:r>
+        <w:rPr>
+          <w:rFonts w:ascii="Arial" w:hAnsi="Arial" w:cs="Arial"/>
+          <w:sz w:val="20"/>
+          <w:szCs w:val="20"/>
+        </w:rPr>
+        <w:t>Gymnasium Neufeld</w:t>
+      </w:r>
+    </w:p>
+    <w:p>
+      <w:pPr>
+        <w:spacing w:after="0" w:line="240" w:lineRule="auto"/>
+        <w:rPr>
+          <w:rFonts w:ascii="Arial" w:hAnsi="Arial" w:cs="Arial"/>
+          <w:sz w:val="20"/>
+          <w:szCs w:val="20"/>
+        </w:rPr>
+      </w:pPr>
+      <w:r>
+        <w:rPr>
+          <w:rFonts w:ascii="Arial" w:hAnsi="Arial" w:cs="Arial"/>
+          <w:sz w:val="20"/>
+          <w:szCs w:val="20"/>
+        </w:rPr>
+        <w:t>Abteilung Mathematik und Naturwissenschaften</w:t>
+      </w:r>
+    </w:p>
+    <w:p>
+      <w:pPr>
+        <w:spacing w:after="0" w:line="240" w:lineRule="auto"/>
+        <w:rPr>
+          <w:rFonts w:ascii="Arial" w:hAnsi="Arial" w:cs="Arial"/>
+          <w:sz w:val="20"/>
+          <w:szCs w:val="20"/>
+        </w:rPr>
+      </w:pPr>
+    </w:p>
+    <w:p>
+      <w:pPr>
+        <w:spacing w:after="0" w:line="240" w:lineRule="auto"/>
+        <w:rPr>
+          <w:rFonts w:ascii="Arial" w:hAnsi="Arial" w:cs="Arial"/>
+          <w:sz w:val="20"/>
+          <w:szCs w:val="20"/>
+        </w:rPr>
+      </w:pPr>
+      <w:r>
+        <w:rPr>
+          <w:rFonts w:ascii="Arial" w:hAnsi="Arial" w:cs="Arial"/>
+          <w:sz w:val="20"/>
+          <w:szCs w:val="20"/>
+        </w:rPr>
+        <w:t>Erstellt von: Rafael Müller</w:t>
+      </w:r>
+    </w:p>
+    <w:p>
+      <w:pPr>
+        <w:spacing w:after="0" w:line="240" w:lineRule="auto"/>
+        <w:rPr>
+          <w:rFonts w:ascii="Arial" w:hAnsi="Arial" w:cs="Arial"/>
+          <w:sz w:val="20"/>
+          <w:szCs w:val="20"/>
+        </w:rPr>
+      </w:pPr>
+      <w:r>
+        <w:rPr>
+          <w:rFonts w:ascii="Arial" w:hAnsi="Arial" w:cs="Arial"/>
+          <w:sz w:val="20"/>
+          <w:szCs w:val="20"/>
+        </w:rPr>
+        <w:t xml:space="preserve">Betreut durch: Tobias </w:t>
+      </w:r>
+      <w:proofErr w:type="spellStart"/>
+      <w:r>
+        <w:rPr>
+          <w:rFonts w:ascii="Arial" w:hAnsi="Arial" w:cs="Arial"/>
+          <w:sz w:val="20"/>
+          <w:szCs w:val="20"/>
+        </w:rPr>
+        <w:t>Bäumlin</w:t>
+      </w:r>
+      <w:proofErr w:type="spellEnd"/>
+    </w:p>
+    <w:p>
+      <w:pPr>
+        <w:spacing w:after="0" w:line="240" w:lineRule="auto"/>
+        <w:rPr>
+          <w:rFonts w:ascii="Arial" w:hAnsi="Arial" w:cs="Arial"/>
+          <w:sz w:val="20"/>
+          <w:szCs w:val="20"/>
+        </w:rPr>
+      </w:pPr>
+    </w:p>
+    <w:p>
+      <w:pPr>
+        <w:spacing w:after="0" w:line="240" w:lineRule="auto"/>
+        <w:rPr>
+          <w:rFonts w:ascii="Arial" w:hAnsi="Arial" w:cs="Arial"/>
           <w:b/>
           <w:sz w:val="20"/>
           <w:szCs w:val="20"/>
@@ -810,23 +958,7 @@
           <w:sz w:val="20"/>
           <w:szCs w:val="20"/>
         </w:rPr>
-        <w:t>Es ist ein Mysterium. Ob gross oder klein, jeder versucht sich damit. Es hat eine grosse Faszination, weil die sechs Farben immer andere Muster bilden und wenn man den Dreh einmal heraus hat, will man das Knobelsp</w:t>
-      </w:r>
-      <w:r>
-        <w:rPr>
-          <w:rFonts w:ascii="Arial" w:hAnsi="Arial" w:cs="Arial"/>
-          <w:sz w:val="20"/>
-          <w:szCs w:val="20"/>
-        </w:rPr>
-        <w:t>iel</w:t>
-      </w:r>
-      <w:r>
-        <w:rPr>
-          <w:rFonts w:ascii="Arial" w:hAnsi="Arial" w:cs="Arial"/>
-          <w:sz w:val="20"/>
-          <w:szCs w:val="20"/>
-        </w:rPr>
-        <w:t xml:space="preserve"> immer und immer wieder lösen. Es handelt sich um den </w:t>
+        <w:t xml:space="preserve">Es ist ein Mysterium. Ob gross oder klein, jeder versucht sich damit. Es hat eine grosse Faszination, weil die sechs Farben immer andere Muster bilden und wenn man den Dreh einmal heraus hat, will man das Knobelspiel immer und immer wieder lösen. Es handelt sich um den </w:t>
       </w:r>
       <w:proofErr w:type="spellStart"/>
       <w:r>
@@ -1286,17 +1418,6 @@
         </w:rPr>
         <w:t>, da die westlichen Qualitätsansprüche sehr hoch waren.</w:t>
       </w:r>
-    </w:p>
-    <w:p>
-      <w:pPr>
-        <w:spacing w:after="0" w:line="240" w:lineRule="auto"/>
-        <w:ind w:left="284"/>
-        <w:rPr>
-          <w:rFonts w:ascii="Arial" w:hAnsi="Arial" w:cs="Arial"/>
-          <w:sz w:val="20"/>
-          <w:szCs w:val="20"/>
-        </w:rPr>
-      </w:pPr>
     </w:p>
     <w:p>
       <w:pPr>
@@ -1353,6 +1474,255 @@
     </w:p>
     <w:p>
       <w:pPr>
+        <w:spacing w:after="0" w:line="240" w:lineRule="auto"/>
+        <w:ind w:left="284"/>
+        <w:rPr>
+          <w:rFonts w:ascii="Arial" w:hAnsi="Arial" w:cs="Arial"/>
+          <w:sz w:val="20"/>
+          <w:szCs w:val="20"/>
+          <w:lang w:val="fr-CH"/>
+        </w:rPr>
+      </w:pPr>
+    </w:p>
+    <w:p>
+      <w:pPr>
+        <w:spacing w:after="0" w:line="240" w:lineRule="auto"/>
+        <w:ind w:left="284"/>
+        <w:rPr>
+          <w:rFonts w:ascii="Arial" w:hAnsi="Arial" w:cs="Arial"/>
+          <w:sz w:val="20"/>
+          <w:szCs w:val="20"/>
+          <w:lang w:val="fr-CH"/>
+        </w:rPr>
+      </w:pPr>
+    </w:p>
+    <w:p>
+      <w:pPr>
+        <w:spacing w:after="0" w:line="240" w:lineRule="auto"/>
+        <w:ind w:left="284"/>
+        <w:rPr>
+          <w:rFonts w:ascii="Arial" w:hAnsi="Arial" w:cs="Arial"/>
+          <w:sz w:val="20"/>
+          <w:szCs w:val="20"/>
+          <w:lang w:val="en-US"/>
+        </w:rPr>
+      </w:pPr>
+      <w:r>
+        <w:rPr>
+          <w:rFonts w:ascii="Arial" w:hAnsi="Arial" w:cs="Arial"/>
+          <w:sz w:val="20"/>
+          <w:szCs w:val="20"/>
+          <w:lang w:val="en-US"/>
+        </w:rPr>
+        <w:t>The cube celebrates its 25</w:t>
+      </w:r>
+      <w:r>
+        <w:rPr>
+          <w:rFonts w:ascii="Arial" w:hAnsi="Arial" w:cs="Arial"/>
+          <w:sz w:val="20"/>
+          <w:szCs w:val="20"/>
+          <w:vertAlign w:val="superscript"/>
+          <w:lang w:val="en-US"/>
+        </w:rPr>
+        <w:t>th</w:t>
+      </w:r>
+      <w:r>
+        <w:rPr>
+          <w:rFonts w:ascii="Arial" w:hAnsi="Arial" w:cs="Arial"/>
+          <w:sz w:val="20"/>
+          <w:szCs w:val="20"/>
+          <w:lang w:val="en-US"/>
+        </w:rPr>
+        <w:t> anniversary on 26 July 2007. A special, limited edition Rubik’s Cube is produced to mark the occasion.</w:t>
+      </w:r>
+      <w:r>
+        <w:rPr>
+          <w:rFonts w:ascii="Arial" w:hAnsi="Arial" w:cs="Arial"/>
+          <w:sz w:val="20"/>
+          <w:szCs w:val="20"/>
+          <w:lang w:val="en-US"/>
+        </w:rPr>
+        <w:t xml:space="preserve"> </w:t>
+      </w:r>
+      <w:r>
+        <w:rPr>
+          <w:rFonts w:ascii="Arial" w:hAnsi="Arial" w:cs="Arial"/>
+          <w:sz w:val="20"/>
+          <w:szCs w:val="20"/>
+          <w:lang w:val="en-US"/>
+        </w:rPr>
+        <w:t>World Rubik's Cube Championships are held in Budapest from 5-7 October, marking the 25</w:t>
+      </w:r>
+      <w:r>
+        <w:rPr>
+          <w:rFonts w:ascii="Arial" w:hAnsi="Arial" w:cs="Arial"/>
+          <w:sz w:val="20"/>
+          <w:szCs w:val="20"/>
+          <w:vertAlign w:val="superscript"/>
+          <w:lang w:val="en-US"/>
+        </w:rPr>
+        <w:t>th</w:t>
+      </w:r>
+      <w:r>
+        <w:rPr>
+          <w:rFonts w:ascii="Arial" w:hAnsi="Arial" w:cs="Arial"/>
+          <w:sz w:val="20"/>
+          <w:szCs w:val="20"/>
+          <w:lang w:val="en-US"/>
+        </w:rPr>
+        <w:t xml:space="preserve">anniversary of the competition. </w:t>
+      </w:r>
+      <w:proofErr w:type="spellStart"/>
+      <w:r>
+        <w:rPr>
+          <w:rFonts w:ascii="Arial" w:hAnsi="Arial" w:cs="Arial"/>
+          <w:sz w:val="20"/>
+          <w:szCs w:val="20"/>
+          <w:lang w:val="en-US"/>
+        </w:rPr>
+        <w:t>Ernő</w:t>
+      </w:r>
+      <w:proofErr w:type="spellEnd"/>
+      <w:r>
+        <w:rPr>
+          <w:rFonts w:ascii="Arial" w:hAnsi="Arial" w:cs="Arial"/>
+          <w:sz w:val="20"/>
+          <w:szCs w:val="20"/>
+          <w:lang w:val="en-US"/>
+        </w:rPr>
+        <w:t xml:space="preserve"> Rubik was there to award the prizes in person.</w:t>
+      </w:r>
+    </w:p>
+    <w:p>
+      <w:pPr>
+        <w:spacing w:after="0" w:line="240" w:lineRule="auto"/>
+        <w:ind w:left="284"/>
+        <w:rPr>
+          <w:rFonts w:ascii="Arial" w:hAnsi="Arial" w:cs="Arial"/>
+          <w:sz w:val="20"/>
+          <w:szCs w:val="20"/>
+          <w:lang w:val="en-US"/>
+        </w:rPr>
+      </w:pPr>
+      <w:r>
+        <w:rPr>
+          <w:rFonts w:ascii="Arial" w:hAnsi="Arial" w:cs="Arial"/>
+          <w:sz w:val="20"/>
+          <w:szCs w:val="20"/>
+          <w:lang w:val="en-US"/>
+        </w:rPr>
+        <w:t>Today</w:t>
+      </w:r>
+      <w:r>
+        <w:rPr>
+          <w:rFonts w:ascii="Arial" w:hAnsi="Arial" w:cs="Arial"/>
+          <w:sz w:val="20"/>
+          <w:szCs w:val="20"/>
+          <w:lang w:val="en-US"/>
+        </w:rPr>
+        <w:t xml:space="preserve"> </w:t>
+      </w:r>
+      <w:proofErr w:type="spellStart"/>
+      <w:r>
+        <w:rPr>
+          <w:rFonts w:ascii="Arial" w:hAnsi="Arial" w:cs="Arial"/>
+          <w:sz w:val="20"/>
+          <w:szCs w:val="20"/>
+          <w:lang w:val="en-US"/>
+        </w:rPr>
+        <w:t>Ernő</w:t>
+      </w:r>
+      <w:proofErr w:type="spellEnd"/>
+      <w:r>
+        <w:rPr>
+          <w:rFonts w:ascii="Arial" w:hAnsi="Arial" w:cs="Arial"/>
+          <w:sz w:val="20"/>
+          <w:szCs w:val="20"/>
+          <w:lang w:val="en-US"/>
+        </w:rPr>
+        <w:t xml:space="preserve"> Rubik is now enjoying his retirement but the Rubik’s Studio continues to design games and work with young designers in Hungary and beyond.</w:t>
+      </w:r>
+    </w:p>
+    <w:p>
+      <w:pPr>
+        <w:spacing w:after="0" w:line="240" w:lineRule="auto"/>
+        <w:ind w:left="284"/>
+        <w:rPr>
+          <w:rFonts w:ascii="Arial" w:hAnsi="Arial" w:cs="Arial"/>
+          <w:sz w:val="20"/>
+          <w:szCs w:val="20"/>
+          <w:lang w:val="en-US"/>
+        </w:rPr>
+      </w:pPr>
+    </w:p>
+    <w:p>
+      <w:pPr>
+        <w:spacing w:after="0" w:line="240" w:lineRule="auto"/>
+        <w:ind w:left="284"/>
+        <w:rPr>
+          <w:rFonts w:ascii="Arial" w:hAnsi="Arial" w:cs="Arial"/>
+          <w:sz w:val="20"/>
+          <w:szCs w:val="20"/>
+          <w:lang w:val="fr-CH"/>
+        </w:rPr>
+      </w:pPr>
+      <w:r>
+        <w:rPr>
+          <w:rFonts w:ascii="Arial" w:hAnsi="Arial" w:cs="Arial"/>
+          <w:sz w:val="20"/>
+          <w:szCs w:val="20"/>
+          <w:lang w:val="fr-CH"/>
+        </w:rPr>
+        <w:t xml:space="preserve">(Quelle: </w:t>
+      </w:r>
+      <w:hyperlink r:id="rId8" w:history="1">
+        <w:r>
+          <w:rPr>
+            <w:rStyle w:val="Hyperlink"/>
+            <w:rFonts w:ascii="Arial" w:hAnsi="Arial" w:cs="Arial"/>
+            <w:sz w:val="20"/>
+            <w:szCs w:val="20"/>
+            <w:lang w:val="fr-CH"/>
+          </w:rPr>
+          <w:t>http://www.rubiks.com/world/history.php</w:t>
+        </w:r>
+      </w:hyperlink>
+      <w:r>
+        <w:rPr>
+          <w:rFonts w:ascii="Arial" w:hAnsi="Arial" w:cs="Arial"/>
+          <w:sz w:val="20"/>
+          <w:szCs w:val="20"/>
+          <w:lang w:val="fr-CH"/>
+        </w:rPr>
+        <w:t>)</w:t>
+      </w:r>
+    </w:p>
+    <w:p>
+      <w:pPr>
+        <w:spacing w:after="0" w:line="240" w:lineRule="auto"/>
+        <w:ind w:left="284"/>
+        <w:rPr>
+          <w:rFonts w:ascii="Arial" w:hAnsi="Arial" w:cs="Arial"/>
+          <w:sz w:val="20"/>
+          <w:szCs w:val="20"/>
+          <w:lang w:val="fr-CH"/>
+        </w:rPr>
+      </w:pPr>
+    </w:p>
+    <w:p>
+      <w:pPr>
+        <w:spacing w:after="0" w:line="240" w:lineRule="auto"/>
+        <w:ind w:left="284"/>
+        <w:rPr>
+          <w:rFonts w:ascii="Arial" w:hAnsi="Arial" w:cs="Arial"/>
+          <w:sz w:val="20"/>
+          <w:szCs w:val="20"/>
+          <w:lang w:val="fr-CH"/>
+        </w:rPr>
+      </w:pPr>
+    </w:p>
+    <w:p>
+      <w:pPr>
         <w:rPr>
           <w:rFonts w:ascii="Arial" w:hAnsi="Arial" w:cs="Arial"/>
           <w:sz w:val="20"/>
@@ -2018,7 +2388,45 @@
           <w:sz w:val="20"/>
           <w:szCs w:val="20"/>
         </w:rPr>
-        <w:t>(siehe Abbildung x)</w:t>
+        <w:t>(</w:t>
+      </w:r>
+      <w:r>
+        <w:rPr>
+          <w:rFonts w:ascii="Arial" w:hAnsi="Arial" w:cs="Arial"/>
+          <w:color w:val="FF0000"/>
+          <w:sz w:val="20"/>
+          <w:szCs w:val="20"/>
+        </w:rPr>
+        <w:t xml:space="preserve">Bild der </w:t>
+      </w:r>
+      <w:proofErr w:type="spellStart"/>
+      <w:r>
+        <w:rPr>
+          <w:rFonts w:ascii="Arial" w:hAnsi="Arial" w:cs="Arial"/>
+          <w:color w:val="FF0000"/>
+          <w:sz w:val="20"/>
+          <w:szCs w:val="20"/>
+        </w:rPr>
+        <w:t>Klassenhirarchie</w:t>
+      </w:r>
+      <w:proofErr w:type="spellEnd"/>
+      <w:r>
+        <w:rPr>
+          <w:rFonts w:ascii="Arial" w:hAnsi="Arial" w:cs="Arial"/>
+          <w:color w:val="FF0000"/>
+          <w:sz w:val="20"/>
+          <w:szCs w:val="20"/>
+        </w:rPr>
+        <w:t xml:space="preserve"> von Java3D</w:t>
+      </w:r>
+      <w:r>
+        <w:rPr>
+          <w:rFonts w:ascii="Arial" w:hAnsi="Arial" w:cs="Arial"/>
+          <w:color w:val="FF0000"/>
+          <w:sz w:val="20"/>
+          <w:szCs w:val="20"/>
+        </w:rPr>
+        <w:t>)</w:t>
       </w:r>
       <w:r>
         <w:rPr>
@@ -2108,7 +2516,23 @@
           <w:sz w:val="20"/>
           <w:szCs w:val="20"/>
         </w:rPr>
-        <w:t xml:space="preserve"> Graf werden auch lebendig. Um </w:t>
+        <w:t xml:space="preserve"> Graf werden </w:t>
+      </w:r>
+      <w:r>
+        <w:rPr>
+          <w:rFonts w:ascii="Arial" w:hAnsi="Arial" w:cs="Arial"/>
+          <w:sz w:val="20"/>
+          <w:szCs w:val="20"/>
+        </w:rPr>
+        <w:t>ebenfalls</w:t>
+      </w:r>
+      <w:r>
+        <w:rPr>
+          <w:rFonts w:ascii="Arial" w:hAnsi="Arial" w:cs="Arial"/>
+          <w:sz w:val="20"/>
+          <w:szCs w:val="20"/>
+        </w:rPr>
+        <w:t xml:space="preserve"> lebendig. Um </w:t>
       </w:r>
       <w:proofErr w:type="spellStart"/>
       <w:r>
@@ -2126,7 +2550,7 @@
           <w:sz w:val="20"/>
           <w:szCs w:val="20"/>
         </w:rPr>
-        <w:t xml:space="preserve"> von lebenden Objekten zu verändern müssen die </w:t>
+        <w:t xml:space="preserve"> von lebenden Objekten zu verändern müssen </w:t>
       </w:r>
       <w:proofErr w:type="spellStart"/>
       <w:r>
@@ -2144,7 +2568,7 @@
           <w:sz w:val="20"/>
           <w:szCs w:val="20"/>
         </w:rPr>
-        <w:t xml:space="preserve"> vor dem Einhauchen des Lebens gesetzt werden.</w:t>
+        <w:t xml:space="preserve"> gesetzt werden.</w:t>
       </w:r>
     </w:p>
     <w:p>
@@ -2182,16 +2606,30 @@
         </w:rPr>
         <w:t xml:space="preserve"> </w:t>
       </w:r>
-      <w:proofErr w:type="spellStart"/>
-      <w:r>
-        <w:rPr>
-          <w:rFonts w:ascii="Arial" w:hAnsi="Arial" w:cs="Arial"/>
-          <w:sz w:val="20"/>
-          <w:szCs w:val="20"/>
-        </w:rPr>
-        <w:t>graf</w:t>
-      </w:r>
-      <w:proofErr w:type="spellEnd"/>
+      <w:r>
+        <w:rPr>
+          <w:rFonts w:ascii="Arial" w:hAnsi="Arial" w:cs="Arial"/>
+          <w:sz w:val="20"/>
+          <w:szCs w:val="20"/>
+        </w:rPr>
+        <w:t>G</w:t>
+      </w:r>
+      <w:r>
+        <w:rPr>
+          <w:rFonts w:ascii="Arial" w:hAnsi="Arial" w:cs="Arial"/>
+          <w:sz w:val="20"/>
+          <w:szCs w:val="20"/>
+        </w:rPr>
+        <w:t>ra</w:t>
+      </w:r>
+      <w:r>
+        <w:rPr>
+          <w:rFonts w:ascii="Arial" w:hAnsi="Arial" w:cs="Arial"/>
+          <w:sz w:val="20"/>
+          <w:szCs w:val="20"/>
+        </w:rPr>
+        <w:t>ph</w:t>
+      </w:r>
       <w:r>
         <w:rPr>
           <w:rFonts w:ascii="Arial" w:hAnsi="Arial" w:cs="Arial"/>
@@ -2337,7 +2775,6 @@
           <w:color w:val="FF0000"/>
           <w:sz w:val="20"/>
           <w:szCs w:val="20"/>
-          <w:lang w:val="en-US"/>
         </w:rPr>
       </w:pPr>
       <w:r>
@@ -2346,7 +2783,6 @@
           <w:color w:val="FF0000"/>
           <w:sz w:val="20"/>
           <w:szCs w:val="20"/>
-          <w:lang w:val="en-US"/>
         </w:rPr>
         <w:t>Canvas3D Class</w:t>
       </w:r>
@@ -2359,7 +2795,6 @@
           <w:color w:val="FF0000"/>
           <w:sz w:val="20"/>
           <w:szCs w:val="20"/>
-          <w:lang w:val="en-US"/>
         </w:rPr>
       </w:pPr>
       <w:r>
@@ -2368,53 +2803,488 @@
           <w:color w:val="FF0000"/>
           <w:sz w:val="20"/>
           <w:szCs w:val="20"/>
-          <w:lang w:val="en-US"/>
-        </w:rPr>
-        <w:t>The Canvas3D class is derived from the Canvas class of the Abstract Windowing Toolkit (AWT). At</w:t>
-      </w:r>
-    </w:p>
-    <w:p>
-      <w:pPr>
-        <w:spacing w:after="0" w:line="240" w:lineRule="auto"/>
+        </w:rPr>
+        <w:t xml:space="preserve">The Canvas3D </w:t>
+      </w:r>
+      <w:proofErr w:type="spellStart"/>
+      <w:r>
         <w:rPr>
           <w:rFonts w:ascii="Arial" w:hAnsi="Arial" w:cs="Arial"/>
           <w:color w:val="FF0000"/>
           <w:sz w:val="20"/>
           <w:szCs w:val="20"/>
-          <w:lang w:val="en-US"/>
-        </w:rPr>
-      </w:pPr>
-      <w:proofErr w:type="gramStart"/>
+        </w:rPr>
+        <w:t>class</w:t>
+      </w:r>
+      <w:proofErr w:type="spellEnd"/>
       <w:r>
         <w:rPr>
           <w:rFonts w:ascii="Arial" w:hAnsi="Arial" w:cs="Arial"/>
           <w:color w:val="FF0000"/>
           <w:sz w:val="20"/>
           <w:szCs w:val="20"/>
-          <w:lang w:val="en-US"/>
-        </w:rPr>
-        <w:t>least</w:t>
-      </w:r>
-      <w:proofErr w:type="gramEnd"/>
+        </w:rPr>
+        <w:t xml:space="preserve"> </w:t>
+      </w:r>
+      <w:proofErr w:type="spellStart"/>
       <w:r>
         <w:rPr>
           <w:rFonts w:ascii="Arial" w:hAnsi="Arial" w:cs="Arial"/>
           <w:color w:val="FF0000"/>
           <w:sz w:val="20"/>
           <w:szCs w:val="20"/>
-          <w:lang w:val="en-US"/>
-        </w:rPr>
-        <w:t xml:space="preserve"> one Canvas3D object must be referenced in the viewing branch graph of the scene graph3.</w:t>
-      </w:r>
-    </w:p>
-    <w:p>
-      <w:pPr>
-        <w:spacing w:after="0" w:line="240" w:lineRule="auto"/>
-        <w:rPr>
-          <w:rFonts w:ascii="Arial" w:hAnsi="Arial" w:cs="Arial"/>
-          <w:sz w:val="20"/>
-          <w:szCs w:val="20"/>
-          <w:lang w:val="en-US"/>
+        </w:rPr>
+        <w:t>is</w:t>
+      </w:r>
+      <w:proofErr w:type="spellEnd"/>
+      <w:r>
+        <w:rPr>
+          <w:rFonts w:ascii="Arial" w:hAnsi="Arial" w:cs="Arial"/>
+          <w:color w:val="FF0000"/>
+          <w:sz w:val="20"/>
+          <w:szCs w:val="20"/>
+        </w:rPr>
+        <w:t xml:space="preserve"> </w:t>
+      </w:r>
+      <w:proofErr w:type="spellStart"/>
+      <w:r>
+        <w:rPr>
+          <w:rFonts w:ascii="Arial" w:hAnsi="Arial" w:cs="Arial"/>
+          <w:color w:val="FF0000"/>
+          <w:sz w:val="20"/>
+          <w:szCs w:val="20"/>
+        </w:rPr>
+        <w:t>derived</w:t>
+      </w:r>
+      <w:proofErr w:type="spellEnd"/>
+      <w:r>
+        <w:rPr>
+          <w:rFonts w:ascii="Arial" w:hAnsi="Arial" w:cs="Arial"/>
+          <w:color w:val="FF0000"/>
+          <w:sz w:val="20"/>
+          <w:szCs w:val="20"/>
+        </w:rPr>
+        <w:t xml:space="preserve"> </w:t>
+      </w:r>
+      <w:proofErr w:type="spellStart"/>
+      <w:r>
+        <w:rPr>
+          <w:rFonts w:ascii="Arial" w:hAnsi="Arial" w:cs="Arial"/>
+          <w:color w:val="FF0000"/>
+          <w:sz w:val="20"/>
+          <w:szCs w:val="20"/>
+        </w:rPr>
+        <w:t>from</w:t>
+      </w:r>
+      <w:proofErr w:type="spellEnd"/>
+      <w:r>
+        <w:rPr>
+          <w:rFonts w:ascii="Arial" w:hAnsi="Arial" w:cs="Arial"/>
+          <w:color w:val="FF0000"/>
+          <w:sz w:val="20"/>
+          <w:szCs w:val="20"/>
+        </w:rPr>
+        <w:t xml:space="preserve"> </w:t>
+      </w:r>
+      <w:proofErr w:type="spellStart"/>
+      <w:r>
+        <w:rPr>
+          <w:rFonts w:ascii="Arial" w:hAnsi="Arial" w:cs="Arial"/>
+          <w:color w:val="FF0000"/>
+          <w:sz w:val="20"/>
+          <w:szCs w:val="20"/>
+        </w:rPr>
+        <w:t>the</w:t>
+      </w:r>
+      <w:proofErr w:type="spellEnd"/>
+      <w:r>
+        <w:rPr>
+          <w:rFonts w:ascii="Arial" w:hAnsi="Arial" w:cs="Arial"/>
+          <w:color w:val="FF0000"/>
+          <w:sz w:val="20"/>
+          <w:szCs w:val="20"/>
+        </w:rPr>
+        <w:t xml:space="preserve"> </w:t>
+      </w:r>
+      <w:proofErr w:type="spellStart"/>
+      <w:r>
+        <w:rPr>
+          <w:rFonts w:ascii="Arial" w:hAnsi="Arial" w:cs="Arial"/>
+          <w:color w:val="FF0000"/>
+          <w:sz w:val="20"/>
+          <w:szCs w:val="20"/>
+        </w:rPr>
+        <w:t>Canvas</w:t>
+      </w:r>
+      <w:proofErr w:type="spellEnd"/>
+      <w:r>
+        <w:rPr>
+          <w:rFonts w:ascii="Arial" w:hAnsi="Arial" w:cs="Arial"/>
+          <w:color w:val="FF0000"/>
+          <w:sz w:val="20"/>
+          <w:szCs w:val="20"/>
+        </w:rPr>
+        <w:t xml:space="preserve"> </w:t>
+      </w:r>
+      <w:proofErr w:type="spellStart"/>
+      <w:r>
+        <w:rPr>
+          <w:rFonts w:ascii="Arial" w:hAnsi="Arial" w:cs="Arial"/>
+          <w:color w:val="FF0000"/>
+          <w:sz w:val="20"/>
+          <w:szCs w:val="20"/>
+        </w:rPr>
+        <w:t>class</w:t>
+      </w:r>
+      <w:proofErr w:type="spellEnd"/>
+      <w:r>
+        <w:rPr>
+          <w:rFonts w:ascii="Arial" w:hAnsi="Arial" w:cs="Arial"/>
+          <w:color w:val="FF0000"/>
+          <w:sz w:val="20"/>
+          <w:szCs w:val="20"/>
+        </w:rPr>
+        <w:t xml:space="preserve"> </w:t>
+      </w:r>
+      <w:proofErr w:type="spellStart"/>
+      <w:r>
+        <w:rPr>
+          <w:rFonts w:ascii="Arial" w:hAnsi="Arial" w:cs="Arial"/>
+          <w:color w:val="FF0000"/>
+          <w:sz w:val="20"/>
+          <w:szCs w:val="20"/>
+        </w:rPr>
+        <w:t>of</w:t>
+      </w:r>
+      <w:proofErr w:type="spellEnd"/>
+      <w:r>
+        <w:rPr>
+          <w:rFonts w:ascii="Arial" w:hAnsi="Arial" w:cs="Arial"/>
+          <w:color w:val="FF0000"/>
+          <w:sz w:val="20"/>
+          <w:szCs w:val="20"/>
+        </w:rPr>
+        <w:t xml:space="preserve"> </w:t>
+      </w:r>
+      <w:proofErr w:type="spellStart"/>
+      <w:r>
+        <w:rPr>
+          <w:rFonts w:ascii="Arial" w:hAnsi="Arial" w:cs="Arial"/>
+          <w:color w:val="FF0000"/>
+          <w:sz w:val="20"/>
+          <w:szCs w:val="20"/>
+        </w:rPr>
+        <w:t>the</w:t>
+      </w:r>
+      <w:proofErr w:type="spellEnd"/>
+      <w:r>
+        <w:rPr>
+          <w:rFonts w:ascii="Arial" w:hAnsi="Arial" w:cs="Arial"/>
+          <w:color w:val="FF0000"/>
+          <w:sz w:val="20"/>
+          <w:szCs w:val="20"/>
+        </w:rPr>
+        <w:t xml:space="preserve"> Abstract </w:t>
+      </w:r>
+      <w:proofErr w:type="spellStart"/>
+      <w:r>
+        <w:rPr>
+          <w:rFonts w:ascii="Arial" w:hAnsi="Arial" w:cs="Arial"/>
+          <w:color w:val="FF0000"/>
+          <w:sz w:val="20"/>
+          <w:szCs w:val="20"/>
+        </w:rPr>
+        <w:t>Windowing</w:t>
+      </w:r>
+      <w:proofErr w:type="spellEnd"/>
+      <w:r>
+        <w:rPr>
+          <w:rFonts w:ascii="Arial" w:hAnsi="Arial" w:cs="Arial"/>
+          <w:color w:val="FF0000"/>
+          <w:sz w:val="20"/>
+          <w:szCs w:val="20"/>
+        </w:rPr>
+        <w:t xml:space="preserve"> </w:t>
+      </w:r>
+      <w:proofErr w:type="spellStart"/>
+      <w:r>
+        <w:rPr>
+          <w:rFonts w:ascii="Arial" w:hAnsi="Arial" w:cs="Arial"/>
+          <w:color w:val="FF0000"/>
+          <w:sz w:val="20"/>
+          <w:szCs w:val="20"/>
+        </w:rPr>
+        <w:t>Toolkit</w:t>
+      </w:r>
+      <w:proofErr w:type="spellEnd"/>
+      <w:r>
+        <w:rPr>
+          <w:rFonts w:ascii="Arial" w:hAnsi="Arial" w:cs="Arial"/>
+          <w:color w:val="FF0000"/>
+          <w:sz w:val="20"/>
+          <w:szCs w:val="20"/>
+        </w:rPr>
+        <w:t xml:space="preserve"> (AWT). </w:t>
+      </w:r>
+      <w:proofErr w:type="spellStart"/>
+      <w:r>
+        <w:rPr>
+          <w:rFonts w:ascii="Arial" w:hAnsi="Arial" w:cs="Arial"/>
+          <w:color w:val="FF0000"/>
+          <w:sz w:val="20"/>
+          <w:szCs w:val="20"/>
+        </w:rPr>
+        <w:t>At</w:t>
+      </w:r>
+      <w:proofErr w:type="spellEnd"/>
+    </w:p>
+    <w:p>
+      <w:pPr>
+        <w:spacing w:after="0" w:line="240" w:lineRule="auto"/>
+        <w:rPr>
+          <w:rFonts w:ascii="Arial" w:hAnsi="Arial" w:cs="Arial"/>
+          <w:color w:val="FF0000"/>
+          <w:sz w:val="20"/>
+          <w:szCs w:val="20"/>
+        </w:rPr>
+      </w:pPr>
+      <w:r>
+        <w:rPr>
+          <w:rFonts w:ascii="Arial" w:hAnsi="Arial" w:cs="Arial"/>
+          <w:color w:val="FF0000"/>
+          <w:sz w:val="20"/>
+          <w:szCs w:val="20"/>
+        </w:rPr>
+        <w:t xml:space="preserve">least </w:t>
+      </w:r>
+      <w:proofErr w:type="spellStart"/>
+      <w:r>
+        <w:rPr>
+          <w:rFonts w:ascii="Arial" w:hAnsi="Arial" w:cs="Arial"/>
+          <w:color w:val="FF0000"/>
+          <w:sz w:val="20"/>
+          <w:szCs w:val="20"/>
+        </w:rPr>
+        <w:t>one</w:t>
+      </w:r>
+      <w:proofErr w:type="spellEnd"/>
+      <w:r>
+        <w:rPr>
+          <w:rFonts w:ascii="Arial" w:hAnsi="Arial" w:cs="Arial"/>
+          <w:color w:val="FF0000"/>
+          <w:sz w:val="20"/>
+          <w:szCs w:val="20"/>
+        </w:rPr>
+        <w:t xml:space="preserve"> Canvas3D </w:t>
+      </w:r>
+      <w:proofErr w:type="spellStart"/>
+      <w:r>
+        <w:rPr>
+          <w:rFonts w:ascii="Arial" w:hAnsi="Arial" w:cs="Arial"/>
+          <w:color w:val="FF0000"/>
+          <w:sz w:val="20"/>
+          <w:szCs w:val="20"/>
+        </w:rPr>
+        <w:t>object</w:t>
+      </w:r>
+      <w:proofErr w:type="spellEnd"/>
+      <w:r>
+        <w:rPr>
+          <w:rFonts w:ascii="Arial" w:hAnsi="Arial" w:cs="Arial"/>
+          <w:color w:val="FF0000"/>
+          <w:sz w:val="20"/>
+          <w:szCs w:val="20"/>
+        </w:rPr>
+        <w:t xml:space="preserve"> must </w:t>
+      </w:r>
+      <w:proofErr w:type="spellStart"/>
+      <w:r>
+        <w:rPr>
+          <w:rFonts w:ascii="Arial" w:hAnsi="Arial" w:cs="Arial"/>
+          <w:color w:val="FF0000"/>
+          <w:sz w:val="20"/>
+          <w:szCs w:val="20"/>
+        </w:rPr>
+        <w:t>be</w:t>
+      </w:r>
+      <w:proofErr w:type="spellEnd"/>
+      <w:r>
+        <w:rPr>
+          <w:rFonts w:ascii="Arial" w:hAnsi="Arial" w:cs="Arial"/>
+          <w:color w:val="FF0000"/>
+          <w:sz w:val="20"/>
+          <w:szCs w:val="20"/>
+        </w:rPr>
+        <w:t xml:space="preserve"> </w:t>
+      </w:r>
+      <w:proofErr w:type="spellStart"/>
+      <w:r>
+        <w:rPr>
+          <w:rFonts w:ascii="Arial" w:hAnsi="Arial" w:cs="Arial"/>
+          <w:color w:val="FF0000"/>
+          <w:sz w:val="20"/>
+          <w:szCs w:val="20"/>
+        </w:rPr>
+        <w:t>referenced</w:t>
+      </w:r>
+      <w:proofErr w:type="spellEnd"/>
+      <w:r>
+        <w:rPr>
+          <w:rFonts w:ascii="Arial" w:hAnsi="Arial" w:cs="Arial"/>
+          <w:color w:val="FF0000"/>
+          <w:sz w:val="20"/>
+          <w:szCs w:val="20"/>
+        </w:rPr>
+        <w:t xml:space="preserve"> in </w:t>
+      </w:r>
+      <w:proofErr w:type="spellStart"/>
+      <w:r>
+        <w:rPr>
+          <w:rFonts w:ascii="Arial" w:hAnsi="Arial" w:cs="Arial"/>
+          <w:color w:val="FF0000"/>
+          <w:sz w:val="20"/>
+          <w:szCs w:val="20"/>
+        </w:rPr>
+        <w:t>the</w:t>
+      </w:r>
+      <w:proofErr w:type="spellEnd"/>
+      <w:r>
+        <w:rPr>
+          <w:rFonts w:ascii="Arial" w:hAnsi="Arial" w:cs="Arial"/>
+          <w:color w:val="FF0000"/>
+          <w:sz w:val="20"/>
+          <w:szCs w:val="20"/>
+        </w:rPr>
+        <w:t xml:space="preserve"> </w:t>
+      </w:r>
+      <w:proofErr w:type="spellStart"/>
+      <w:r>
+        <w:rPr>
+          <w:rFonts w:ascii="Arial" w:hAnsi="Arial" w:cs="Arial"/>
+          <w:color w:val="FF0000"/>
+          <w:sz w:val="20"/>
+          <w:szCs w:val="20"/>
+        </w:rPr>
+        <w:t>viewing</w:t>
+      </w:r>
+      <w:proofErr w:type="spellEnd"/>
+      <w:r>
+        <w:rPr>
+          <w:rFonts w:ascii="Arial" w:hAnsi="Arial" w:cs="Arial"/>
+          <w:color w:val="FF0000"/>
+          <w:sz w:val="20"/>
+          <w:szCs w:val="20"/>
+        </w:rPr>
+        <w:t xml:space="preserve"> </w:t>
+      </w:r>
+      <w:proofErr w:type="spellStart"/>
+      <w:r>
+        <w:rPr>
+          <w:rFonts w:ascii="Arial" w:hAnsi="Arial" w:cs="Arial"/>
+          <w:color w:val="FF0000"/>
+          <w:sz w:val="20"/>
+          <w:szCs w:val="20"/>
+        </w:rPr>
+        <w:t>branch</w:t>
+      </w:r>
+      <w:proofErr w:type="spellEnd"/>
+      <w:r>
+        <w:rPr>
+          <w:rFonts w:ascii="Arial" w:hAnsi="Arial" w:cs="Arial"/>
+          <w:color w:val="FF0000"/>
+          <w:sz w:val="20"/>
+          <w:szCs w:val="20"/>
+        </w:rPr>
+        <w:t xml:space="preserve"> </w:t>
+      </w:r>
+      <w:proofErr w:type="spellStart"/>
+      <w:r>
+        <w:rPr>
+          <w:rFonts w:ascii="Arial" w:hAnsi="Arial" w:cs="Arial"/>
+          <w:color w:val="FF0000"/>
+          <w:sz w:val="20"/>
+          <w:szCs w:val="20"/>
+        </w:rPr>
+        <w:t>graph</w:t>
+      </w:r>
+      <w:proofErr w:type="spellEnd"/>
+      <w:r>
+        <w:rPr>
+          <w:rFonts w:ascii="Arial" w:hAnsi="Arial" w:cs="Arial"/>
+          <w:color w:val="FF0000"/>
+          <w:sz w:val="20"/>
+          <w:szCs w:val="20"/>
+        </w:rPr>
+        <w:t xml:space="preserve"> </w:t>
+      </w:r>
+      <w:proofErr w:type="spellStart"/>
+      <w:r>
+        <w:rPr>
+          <w:rFonts w:ascii="Arial" w:hAnsi="Arial" w:cs="Arial"/>
+          <w:color w:val="FF0000"/>
+          <w:sz w:val="20"/>
+          <w:szCs w:val="20"/>
+        </w:rPr>
+        <w:t>of</w:t>
+      </w:r>
+      <w:proofErr w:type="spellEnd"/>
+      <w:r>
+        <w:rPr>
+          <w:rFonts w:ascii="Arial" w:hAnsi="Arial" w:cs="Arial"/>
+          <w:color w:val="FF0000"/>
+          <w:sz w:val="20"/>
+          <w:szCs w:val="20"/>
+        </w:rPr>
+        <w:t xml:space="preserve"> </w:t>
+      </w:r>
+      <w:proofErr w:type="spellStart"/>
+      <w:r>
+        <w:rPr>
+          <w:rFonts w:ascii="Arial" w:hAnsi="Arial" w:cs="Arial"/>
+          <w:color w:val="FF0000"/>
+          <w:sz w:val="20"/>
+          <w:szCs w:val="20"/>
+        </w:rPr>
+        <w:t>the</w:t>
+      </w:r>
+      <w:proofErr w:type="spellEnd"/>
+      <w:r>
+        <w:rPr>
+          <w:rFonts w:ascii="Arial" w:hAnsi="Arial" w:cs="Arial"/>
+          <w:color w:val="FF0000"/>
+          <w:sz w:val="20"/>
+          <w:szCs w:val="20"/>
+        </w:rPr>
+        <w:t xml:space="preserve"> </w:t>
+      </w:r>
+      <w:proofErr w:type="spellStart"/>
+      <w:r>
+        <w:rPr>
+          <w:rFonts w:ascii="Arial" w:hAnsi="Arial" w:cs="Arial"/>
+          <w:color w:val="FF0000"/>
+          <w:sz w:val="20"/>
+          <w:szCs w:val="20"/>
+        </w:rPr>
+        <w:t>scene</w:t>
+      </w:r>
+      <w:proofErr w:type="spellEnd"/>
+      <w:r>
+        <w:rPr>
+          <w:rFonts w:ascii="Arial" w:hAnsi="Arial" w:cs="Arial"/>
+          <w:color w:val="FF0000"/>
+          <w:sz w:val="20"/>
+          <w:szCs w:val="20"/>
+        </w:rPr>
+        <w:t xml:space="preserve"> graph3.</w:t>
+      </w:r>
+    </w:p>
+    <w:p>
+      <w:pPr>
+        <w:spacing w:after="0" w:line="240" w:lineRule="auto"/>
+        <w:rPr>
+          <w:rFonts w:ascii="Arial" w:hAnsi="Arial" w:cs="Arial"/>
+          <w:sz w:val="20"/>
+          <w:szCs w:val="20"/>
         </w:rPr>
       </w:pPr>
     </w:p>
@@ -2451,54 +3321,50 @@
           <w:sz w:val="20"/>
           <w:szCs w:val="20"/>
         </w:rPr>
-        <w:t xml:space="preserve"> Gruppen </w:t>
-      </w:r>
-      <w:proofErr w:type="spellStart"/>
-      <w:r>
-        <w:rPr>
-          <w:rFonts w:ascii="Arial" w:hAnsi="Arial" w:cs="Arial"/>
-          <w:sz w:val="20"/>
-          <w:szCs w:val="20"/>
-        </w:rPr>
-        <w:t>verwemdet</w:t>
-      </w:r>
-      <w:proofErr w:type="spellEnd"/>
-      <w:r>
-        <w:rPr>
-          <w:rFonts w:ascii="Arial" w:hAnsi="Arial" w:cs="Arial"/>
-          <w:sz w:val="20"/>
-          <w:szCs w:val="20"/>
-        </w:rPr>
-        <w:t xml:space="preserve">. Die Transform3D ist kein </w:t>
-      </w:r>
-      <w:proofErr w:type="spellStart"/>
-      <w:r>
-        <w:rPr>
-          <w:rFonts w:ascii="Arial" w:hAnsi="Arial" w:cs="Arial"/>
-          <w:sz w:val="20"/>
-          <w:szCs w:val="20"/>
-        </w:rPr>
-        <w:t>kein</w:t>
-      </w:r>
-      <w:proofErr w:type="spellEnd"/>
-      <w:r>
-        <w:rPr>
-          <w:rFonts w:ascii="Arial" w:hAnsi="Arial" w:cs="Arial"/>
-          <w:sz w:val="20"/>
-          <w:szCs w:val="20"/>
-        </w:rPr>
-        <w:t xml:space="preserve">  </w:t>
-      </w:r>
-      <w:proofErr w:type="spellStart"/>
-      <w:r>
-        <w:rPr>
-          <w:rFonts w:ascii="Arial" w:hAnsi="Arial" w:cs="Arial"/>
-          <w:sz w:val="20"/>
-          <w:szCs w:val="20"/>
-        </w:rPr>
-        <w:t>SceneGrapf</w:t>
-      </w:r>
-      <w:proofErr w:type="spellEnd"/>
+        <w:t xml:space="preserve"> Gruppen verwe</w:t>
+      </w:r>
+      <w:r>
+        <w:rPr>
+          <w:rFonts w:ascii="Arial" w:hAnsi="Arial" w:cs="Arial"/>
+          <w:sz w:val="20"/>
+          <w:szCs w:val="20"/>
+        </w:rPr>
+        <w:t>n</w:t>
+      </w:r>
+      <w:r>
+        <w:rPr>
+          <w:rFonts w:ascii="Arial" w:hAnsi="Arial" w:cs="Arial"/>
+          <w:sz w:val="20"/>
+          <w:szCs w:val="20"/>
+        </w:rPr>
+        <w:t xml:space="preserve">det. Die Transform3D ist kein  </w:t>
+      </w:r>
+      <w:proofErr w:type="spellStart"/>
+      <w:r>
+        <w:rPr>
+          <w:rFonts w:ascii="Arial" w:hAnsi="Arial" w:cs="Arial"/>
+          <w:sz w:val="20"/>
+          <w:szCs w:val="20"/>
+        </w:rPr>
+        <w:t>SceneGrap</w:t>
+      </w:r>
+      <w:r>
+        <w:rPr>
+          <w:rFonts w:ascii="Arial" w:hAnsi="Arial" w:cs="Arial"/>
+          <w:sz w:val="20"/>
+          <w:szCs w:val="20"/>
+        </w:rPr>
+        <w:t>ph</w:t>
+      </w:r>
+      <w:proofErr w:type="spellEnd"/>
+      <w:r>
+        <w:rPr>
+          <w:rFonts w:ascii="Arial" w:hAnsi="Arial" w:cs="Arial"/>
+          <w:sz w:val="20"/>
+          <w:szCs w:val="20"/>
+        </w:rPr>
+        <w:t xml:space="preserve"> Objekt</w:t>
+      </w:r>
       <w:r>
         <w:rPr>
           <w:rFonts w:ascii="Arial" w:hAnsi="Arial" w:cs="Arial"/>
@@ -2525,16 +3391,14 @@
         </w:rPr>
         <w:t xml:space="preserve"> eine </w:t>
       </w:r>
-      <w:proofErr w:type="spellStart"/>
-      <w:r>
-        <w:rPr>
-          <w:rFonts w:ascii="Arial" w:hAnsi="Arial" w:cs="Arial"/>
-          <w:sz w:val="20"/>
-          <w:szCs w:val="20"/>
-        </w:rPr>
-        <w:t>transformation</w:t>
-      </w:r>
-      <w:proofErr w:type="spellEnd"/>
+      <w:r>
+        <w:rPr>
+          <w:rFonts w:ascii="Arial" w:hAnsi="Arial" w:cs="Arial"/>
+          <w:sz w:val="20"/>
+          <w:szCs w:val="20"/>
+        </w:rPr>
+        <w:t>Transformation</w:t>
+      </w:r>
       <w:r>
         <w:rPr>
           <w:rFonts w:ascii="Arial" w:hAnsi="Arial" w:cs="Arial"/>
@@ -2559,90 +3423,16 @@
           <w:sz w:val="20"/>
           <w:szCs w:val="20"/>
         </w:rPr>
-        <w:t xml:space="preserve">Transform3D enthält drei wichtige Methoden, die die Richtung und die Anzahl Grad (in Radianten) einer Drehung angeben. </w:t>
-      </w:r>
-      <w:proofErr w:type="spellStart"/>
-      <w:r>
-        <w:rPr>
-          <w:rFonts w:ascii="Arial" w:hAnsi="Arial" w:cs="Arial"/>
-          <w:sz w:val="20"/>
-          <w:szCs w:val="20"/>
-        </w:rPr>
-        <w:t>rotX</w:t>
-      </w:r>
-      <w:proofErr w:type="spellEnd"/>
-      <w:r>
-        <w:rPr>
-          <w:rFonts w:ascii="Arial" w:hAnsi="Arial" w:cs="Arial"/>
-          <w:sz w:val="20"/>
-          <w:szCs w:val="20"/>
-        </w:rPr>
-        <w:t xml:space="preserve">(), </w:t>
-      </w:r>
-      <w:proofErr w:type="spellStart"/>
-      <w:r>
-        <w:rPr>
-          <w:rFonts w:ascii="Arial" w:hAnsi="Arial" w:cs="Arial"/>
-          <w:sz w:val="20"/>
-          <w:szCs w:val="20"/>
-        </w:rPr>
-        <w:t>rotY</w:t>
-      </w:r>
-      <w:proofErr w:type="spellEnd"/>
-      <w:r>
-        <w:rPr>
-          <w:rFonts w:ascii="Arial" w:hAnsi="Arial" w:cs="Arial"/>
-          <w:sz w:val="20"/>
-          <w:szCs w:val="20"/>
-        </w:rPr>
-        <w:t xml:space="preserve">(), </w:t>
-      </w:r>
-      <w:proofErr w:type="spellStart"/>
-      <w:r>
-        <w:rPr>
-          <w:rFonts w:ascii="Arial" w:hAnsi="Arial" w:cs="Arial"/>
-          <w:sz w:val="20"/>
-          <w:szCs w:val="20"/>
-        </w:rPr>
-        <w:t>rotZ</w:t>
-      </w:r>
-      <w:proofErr w:type="spellEnd"/>
-      <w:r>
-        <w:rPr>
-          <w:rFonts w:ascii="Arial" w:hAnsi="Arial" w:cs="Arial"/>
-          <w:sz w:val="20"/>
-          <w:szCs w:val="20"/>
-        </w:rPr>
-        <w:t>()</w:t>
-      </w:r>
-    </w:p>
-    <w:p>
-      <w:pPr>
-        <w:spacing w:after="0" w:line="240" w:lineRule="auto"/>
-        <w:rPr>
-          <w:rFonts w:ascii="Arial" w:hAnsi="Arial" w:cs="Arial"/>
-          <w:sz w:val="20"/>
-          <w:szCs w:val="20"/>
-        </w:rPr>
-      </w:pPr>
-      <w:r>
-        <w:rPr>
-          <w:rFonts w:ascii="Arial" w:hAnsi="Arial" w:cs="Arial"/>
-          <w:sz w:val="20"/>
-          <w:szCs w:val="20"/>
-        </w:rPr>
         <w:t xml:space="preserve">Durch das Multiplizieren von zwei Transform3D können </w:t>
       </w:r>
-      <w:proofErr w:type="spellStart"/>
-      <w:r>
-        <w:rPr>
-          <w:rFonts w:ascii="Arial" w:hAnsi="Arial" w:cs="Arial"/>
-          <w:sz w:val="20"/>
-          <w:szCs w:val="20"/>
-        </w:rPr>
-        <w:t>mehrer</w:t>
-      </w:r>
-      <w:proofErr w:type="spellEnd"/>
+      <w:r>
+        <w:rPr>
+          <w:rFonts w:ascii="Arial" w:hAnsi="Arial" w:cs="Arial"/>
+          <w:sz w:val="20"/>
+          <w:szCs w:val="20"/>
+        </w:rPr>
+        <w:t>mehrere</w:t>
+      </w:r>
       <w:r>
         <w:rPr>
           <w:rFonts w:ascii="Arial" w:hAnsi="Arial" w:cs="Arial"/>
@@ -2651,16 +3441,14 @@
         </w:rPr>
         <w:t xml:space="preserve"> Drehungen zusammengefügt werden. Dadurch kann ein Objekt in einem Schritt um mehrere </w:t>
       </w:r>
-      <w:proofErr w:type="spellStart"/>
-      <w:r>
-        <w:rPr>
-          <w:rFonts w:ascii="Arial" w:hAnsi="Arial" w:cs="Arial"/>
-          <w:sz w:val="20"/>
-          <w:szCs w:val="20"/>
-        </w:rPr>
-        <w:t>unterschuiedliche</w:t>
-      </w:r>
-      <w:proofErr w:type="spellEnd"/>
+      <w:r>
+        <w:rPr>
+          <w:rFonts w:ascii="Arial" w:hAnsi="Arial" w:cs="Arial"/>
+          <w:sz w:val="20"/>
+          <w:szCs w:val="20"/>
+        </w:rPr>
+        <w:t>unterschiedliche</w:t>
+      </w:r>
       <w:r>
         <w:rPr>
           <w:rFonts w:ascii="Arial" w:hAnsi="Arial" w:cs="Arial"/>
@@ -3067,7 +3855,6 @@
         <w:rPr>
           <w:rFonts w:ascii="Arial" w:hAnsi="Arial" w:cs="Arial"/>
           <w:b/>
-          <w:sz w:val="20"/>
           <w:szCs w:val="20"/>
         </w:rPr>
       </w:pPr>
@@ -3075,7 +3862,6 @@
         <w:rPr>
           <w:rFonts w:ascii="Arial" w:hAnsi="Arial" w:cs="Arial"/>
           <w:b/>
-          <w:sz w:val="20"/>
           <w:szCs w:val="20"/>
         </w:rPr>
         <w:t>Praktischer Teil</w:t>
@@ -3575,6 +4361,32 @@
         </w:rPr>
         <w:t xml:space="preserve"> Cube beschäftigte. Von ihm konnte ich das ersten Bücher auslehnen, welche sich mit dem Problem des Raumes in der Informatik beschäftigten und allgemein mit Java.</w:t>
       </w:r>
+      <w:r>
+        <w:rPr>
+          <w:rFonts w:ascii="Arial" w:hAnsi="Arial" w:cs="Arial"/>
+          <w:sz w:val="20"/>
+          <w:szCs w:val="20"/>
+        </w:rPr>
+        <w:t xml:space="preserve"> Jedoch waren diese Bücher sehr theoretisch. Meine Betreuungsperson gab mir danach den guten Rat, ich solle die Java 3D Bibliothek verwenden. Für diese Bibliothek fand ich im Interneteinige </w:t>
+      </w:r>
+      <w:proofErr w:type="spellStart"/>
+      <w:r>
+        <w:rPr>
+          <w:rFonts w:ascii="Arial" w:hAnsi="Arial" w:cs="Arial"/>
+          <w:sz w:val="20"/>
+          <w:szCs w:val="20"/>
+        </w:rPr>
+        <w:t>Tutorial</w:t>
+      </w:r>
+      <w:proofErr w:type="spellEnd"/>
+      <w:r>
+        <w:rPr>
+          <w:rFonts w:ascii="Arial" w:hAnsi="Arial" w:cs="Arial"/>
+          <w:sz w:val="20"/>
+          <w:szCs w:val="20"/>
+        </w:rPr>
+        <w:t>, welche ich als Hauptquelle bis zum Ende der Arbeit verwende.</w:t>
+      </w:r>
     </w:p>
     <w:p>
       <w:pPr>
@@ -3729,603 +4541,631 @@
           <w:sz w:val="20"/>
           <w:szCs w:val="20"/>
         </w:rPr>
+        <w:t>(Bild der verschieden Drehmöglichkeiten)</w:t>
+      </w:r>
+    </w:p>
+    <w:p>
+      <w:pPr>
+        <w:spacing w:after="0" w:line="240" w:lineRule="auto"/>
+        <w:rPr>
+          <w:rFonts w:ascii="Arial" w:hAnsi="Arial" w:cs="Arial"/>
+          <w:sz w:val="20"/>
+          <w:szCs w:val="20"/>
+        </w:rPr>
+      </w:pPr>
+      <w:r>
+        <w:rPr>
+          <w:rFonts w:ascii="Arial" w:hAnsi="Arial" w:cs="Arial"/>
+          <w:sz w:val="20"/>
+          <w:szCs w:val="20"/>
+        </w:rPr>
+        <w:t>Wenn man den Würfel als Leihe ansieht, könnte man vermuten, dass der Würfel aus siebenundzwanzig kleinen und vom Aufbau her identischen Steinen besteht</w:t>
+      </w:r>
+      <w:r>
+        <w:rPr>
+          <w:rFonts w:ascii="Arial" w:hAnsi="Arial" w:cs="Arial"/>
+          <w:sz w:val="20"/>
+          <w:szCs w:val="20"/>
+        </w:rPr>
+        <w:t xml:space="preserve"> (3 * 3 * 3)</w:t>
+      </w:r>
+      <w:r>
+        <w:rPr>
+          <w:rFonts w:ascii="Arial" w:hAnsi="Arial" w:cs="Arial"/>
+          <w:sz w:val="20"/>
+          <w:szCs w:val="20"/>
+        </w:rPr>
+        <w:t>. Diese Annahme zu wiederlegen war ein weiterer wichtiger Schritt in die Richtung meines Ziels. Der Würfel besteht aus drei Steintypen. Diese Unterteilung wird aufgrund ihrer Eigenschaften gemacht. Die Anzahl der farbigen Flächen spielt dabei eine entscheidende Rolle.</w:t>
+      </w:r>
+    </w:p>
+    <w:p>
+      <w:pPr>
+        <w:spacing w:after="0" w:line="240" w:lineRule="auto"/>
+        <w:ind w:left="284"/>
+        <w:rPr>
+          <w:rFonts w:ascii="Arial" w:hAnsi="Arial" w:cs="Arial"/>
+          <w:color w:val="FF0000"/>
+          <w:sz w:val="20"/>
+          <w:szCs w:val="20"/>
+        </w:rPr>
+      </w:pPr>
+      <w:r>
+        <w:rPr>
+          <w:rFonts w:ascii="Arial" w:hAnsi="Arial" w:cs="Arial"/>
+          <w:color w:val="FF0000"/>
+          <w:sz w:val="20"/>
+          <w:szCs w:val="20"/>
+        </w:rPr>
+        <w:t>(Bild des offenen Cubes)</w:t>
+      </w:r>
+    </w:p>
+    <w:p>
+      <w:pPr>
+        <w:spacing w:after="0" w:line="240" w:lineRule="auto"/>
+        <w:ind w:left="284"/>
+        <w:rPr>
+          <w:rFonts w:ascii="Arial" w:hAnsi="Arial" w:cs="Arial"/>
+          <w:sz w:val="20"/>
+          <w:szCs w:val="20"/>
+        </w:rPr>
+      </w:pPr>
+      <w:r>
+        <w:rPr>
+          <w:rFonts w:ascii="Arial" w:hAnsi="Arial" w:cs="Arial"/>
+          <w:sz w:val="20"/>
+          <w:szCs w:val="20"/>
+        </w:rPr>
+        <w:lastRenderedPageBreak/>
+        <w:t xml:space="preserve">Der Mittelstein befindet sich in der Mitte einer Fläche. Er hat nur eine farbige Oberfläche. </w:t>
+      </w:r>
+      <w:r>
+        <w:rPr>
+          <w:rFonts w:ascii="Arial" w:hAnsi="Arial" w:cs="Arial"/>
+          <w:sz w:val="20"/>
+          <w:szCs w:val="20"/>
+        </w:rPr>
+        <w:t>Es gibt insgesamt sechs Steine dieses Typs pro Würfel. Sie</w:t>
+      </w:r>
+      <w:r>
+        <w:rPr>
+          <w:rFonts w:ascii="Arial" w:hAnsi="Arial" w:cs="Arial"/>
+          <w:sz w:val="20"/>
+          <w:szCs w:val="20"/>
+        </w:rPr>
+        <w:t xml:space="preserve"> halten den Würfel zusammen. Daher können die Mittelsteine beim Drehen der Flächen in ihrer Position nicht verändert werden. Beim meinem Würfel heisst das konkret, dass der weisse Mittelstein immer gegenüber des gelben, der rote gegenüber des orangen, der blaue gegenüber des grünen Mittelsteines stehen wird, egal wie oft der Würfel gedreht wird.</w:t>
+      </w:r>
+    </w:p>
+    <w:p>
+      <w:pPr>
+        <w:spacing w:after="0" w:line="240" w:lineRule="auto"/>
+        <w:ind w:left="284"/>
+        <w:rPr>
+          <w:rFonts w:ascii="Arial" w:hAnsi="Arial" w:cs="Arial"/>
+          <w:sz w:val="20"/>
+          <w:szCs w:val="20"/>
+        </w:rPr>
+      </w:pPr>
+    </w:p>
+    <w:p>
+      <w:pPr>
+        <w:spacing w:after="0" w:line="240" w:lineRule="auto"/>
+        <w:ind w:left="284"/>
+        <w:rPr>
+          <w:rFonts w:ascii="Arial" w:hAnsi="Arial" w:cs="Arial"/>
+          <w:sz w:val="20"/>
+          <w:szCs w:val="20"/>
+        </w:rPr>
+      </w:pPr>
+      <w:r>
+        <w:rPr>
+          <w:rFonts w:ascii="Arial" w:hAnsi="Arial" w:cs="Arial"/>
+          <w:sz w:val="20"/>
+          <w:szCs w:val="20"/>
+        </w:rPr>
+        <w:t xml:space="preserve">Der Kantenstein ist bereits etwas spannender. Er befindet sich zwischen zwei Mittelsteinen und hat zwei farbige Oberflächen. </w:t>
+      </w:r>
+      <w:r>
+        <w:rPr>
+          <w:rFonts w:ascii="Arial" w:hAnsi="Arial" w:cs="Arial"/>
+          <w:sz w:val="20"/>
+          <w:szCs w:val="20"/>
+        </w:rPr>
+        <w:t xml:space="preserve">Insgesamt gibt es zwölf Kantensteine. </w:t>
+      </w:r>
+      <w:r>
+        <w:rPr>
+          <w:rFonts w:ascii="Arial" w:hAnsi="Arial" w:cs="Arial"/>
+          <w:sz w:val="20"/>
+          <w:szCs w:val="20"/>
+        </w:rPr>
+        <w:t xml:space="preserve">Dieser </w:t>
+      </w:r>
+      <w:proofErr w:type="spellStart"/>
+      <w:r>
+        <w:rPr>
+          <w:rFonts w:ascii="Arial" w:hAnsi="Arial" w:cs="Arial"/>
+          <w:sz w:val="20"/>
+          <w:szCs w:val="20"/>
+        </w:rPr>
+        <w:t>Steintyp</w:t>
+      </w:r>
+      <w:proofErr w:type="spellEnd"/>
+      <w:r>
+        <w:rPr>
+          <w:rFonts w:ascii="Arial" w:hAnsi="Arial" w:cs="Arial"/>
+          <w:sz w:val="20"/>
+          <w:szCs w:val="20"/>
+        </w:rPr>
+        <w:t xml:space="preserve"> ist wesentlich freier, da er seine Position im Würfel verändern kann.</w:t>
+      </w:r>
+    </w:p>
+    <w:p>
+      <w:pPr>
+        <w:spacing w:after="0" w:line="240" w:lineRule="auto"/>
+        <w:ind w:left="284"/>
+        <w:rPr>
+          <w:rFonts w:ascii="Arial" w:hAnsi="Arial" w:cs="Arial"/>
+          <w:sz w:val="20"/>
+          <w:szCs w:val="20"/>
+        </w:rPr>
+      </w:pPr>
+    </w:p>
+    <w:p>
+      <w:pPr>
+        <w:spacing w:after="0" w:line="240" w:lineRule="auto"/>
+        <w:ind w:left="284"/>
+        <w:rPr>
+          <w:rFonts w:ascii="Arial" w:hAnsi="Arial" w:cs="Arial"/>
+          <w:sz w:val="20"/>
+          <w:szCs w:val="20"/>
+        </w:rPr>
+      </w:pPr>
+      <w:r>
+        <w:rPr>
+          <w:rFonts w:ascii="Arial" w:hAnsi="Arial" w:cs="Arial"/>
+          <w:sz w:val="20"/>
+          <w:szCs w:val="20"/>
+        </w:rPr>
+        <w:t>Der Eckstein liegt, wie der Name schon sagt, in den Ecken des Würfels. Er hat drei farbige Oberflächen. Die Ecksteine können ihre Position untereinander vertauschen. Insgesamt gibt es acht Ecksteine.</w:t>
+      </w:r>
+    </w:p>
+    <w:p>
+      <w:pPr>
+        <w:spacing w:after="0" w:line="240" w:lineRule="auto"/>
+        <w:rPr>
+          <w:rFonts w:ascii="Arial" w:hAnsi="Arial" w:cs="Arial"/>
+          <w:sz w:val="20"/>
+          <w:szCs w:val="20"/>
+        </w:rPr>
+      </w:pPr>
+      <w:r>
+        <w:rPr>
+          <w:rFonts w:ascii="Arial" w:hAnsi="Arial" w:cs="Arial"/>
+          <w:sz w:val="20"/>
+          <w:szCs w:val="20"/>
+        </w:rPr>
+        <w:t>Der aufmerksame Leser wird bemerkt haben, dass es insgesamt nur sechsundzwanzig Steine gibt (6 + 12 + 8). In der Mitte des Würfels gibt es keinen Stein. Dort ist die Mechanik des Würfels untergebracht. Es hat sich später herausgestellt, dass diese Erkenntnis nicht von Bedeutung ist.</w:t>
+      </w:r>
+    </w:p>
+    <w:p>
+      <w:pPr>
+        <w:spacing w:after="0" w:line="240" w:lineRule="auto"/>
+        <w:rPr>
+          <w:rFonts w:ascii="Arial" w:hAnsi="Arial" w:cs="Arial"/>
+          <w:sz w:val="20"/>
+          <w:szCs w:val="20"/>
+        </w:rPr>
+      </w:pPr>
+    </w:p>
+    <w:p>
+      <w:pPr>
+        <w:spacing w:after="0" w:line="240" w:lineRule="auto"/>
+        <w:rPr>
+          <w:rFonts w:ascii="Arial" w:hAnsi="Arial" w:cs="Arial"/>
+          <w:sz w:val="20"/>
+          <w:szCs w:val="20"/>
+        </w:rPr>
+      </w:pPr>
+      <w:r>
+        <w:rPr>
+          <w:rFonts w:ascii="Arial" w:hAnsi="Arial" w:cs="Arial"/>
+          <w:sz w:val="20"/>
+          <w:szCs w:val="20"/>
+        </w:rPr>
+        <w:t xml:space="preserve">Nach den beiden Erkenntnissen (Anzahl der Drehungen, Unterschiede der Steintypen) habe ich mir gedacht, dass ich drei Klassen bilden könnte, die alle von einer Elternklasse Stein ableiten. Die Kinderklassen sollten dabei die einzelnen Steintypen darstellen. Die Vaterklasse sollte mindestens zwei wichtige Methoden haben. Einerseits sollte eine Methode die Steine an </w:t>
+      </w:r>
+      <w:r>
+        <w:rPr>
+          <w:rFonts w:ascii="Arial" w:hAnsi="Arial" w:cs="Arial"/>
+          <w:sz w:val="20"/>
+          <w:szCs w:val="20"/>
+        </w:rPr>
+        <w:t>eine</w:t>
+      </w:r>
+      <w:r>
+        <w:rPr>
+          <w:rFonts w:ascii="Arial" w:hAnsi="Arial" w:cs="Arial"/>
+          <w:sz w:val="20"/>
+          <w:szCs w:val="20"/>
+        </w:rPr>
+        <w:t xml:space="preserve"> Position im Raum setzen, andererseits sollte eine zweite Methode dem Steinen eine bestimmte Richtung zuweisen</w:t>
+      </w:r>
+      <w:r>
+        <w:rPr>
+          <w:rFonts w:ascii="Arial" w:hAnsi="Arial" w:cs="Arial"/>
+          <w:sz w:val="20"/>
+          <w:szCs w:val="20"/>
+        </w:rPr>
+        <w:t>.</w:t>
+      </w:r>
+    </w:p>
+    <w:p>
+      <w:pPr>
+        <w:spacing w:after="0" w:line="240" w:lineRule="auto"/>
+        <w:rPr>
+          <w:rFonts w:ascii="Arial" w:hAnsi="Arial" w:cs="Arial"/>
+          <w:sz w:val="20"/>
+          <w:szCs w:val="20"/>
+        </w:rPr>
+      </w:pPr>
+    </w:p>
+    <w:p>
+      <w:pPr>
+        <w:spacing w:after="0" w:line="240" w:lineRule="auto"/>
+        <w:rPr>
+          <w:rFonts w:ascii="Arial" w:hAnsi="Arial" w:cs="Arial"/>
+          <w:b/>
+          <w:sz w:val="20"/>
+          <w:szCs w:val="20"/>
+        </w:rPr>
+      </w:pPr>
+      <w:r>
+        <w:rPr>
+          <w:rFonts w:ascii="Arial" w:hAnsi="Arial" w:cs="Arial"/>
+          <w:b/>
+          <w:sz w:val="20"/>
+          <w:szCs w:val="20"/>
+        </w:rPr>
+        <w:t xml:space="preserve">Java Bibliothek </w:t>
+      </w:r>
+    </w:p>
+    <w:p>
+      <w:pPr>
+        <w:spacing w:after="0" w:line="240" w:lineRule="auto"/>
+        <w:rPr>
+          <w:rFonts w:ascii="Arial" w:hAnsi="Arial" w:cs="Arial"/>
+          <w:sz w:val="20"/>
+          <w:szCs w:val="20"/>
+        </w:rPr>
+      </w:pPr>
+      <w:r>
+        <w:rPr>
+          <w:rFonts w:ascii="Arial" w:hAnsi="Arial" w:cs="Arial"/>
+          <w:sz w:val="20"/>
+          <w:szCs w:val="20"/>
+        </w:rPr>
+        <w:t xml:space="preserve">Nun als ich den Würfel eingehend studiert hatte, konnte ich damit beginnen, mir einen Plan für die Programmierung zu überlegen. </w:t>
+      </w:r>
+      <w:r>
+        <w:rPr>
+          <w:rFonts w:ascii="Arial" w:hAnsi="Arial" w:cs="Arial"/>
+          <w:sz w:val="20"/>
+          <w:szCs w:val="20"/>
+        </w:rPr>
+        <w:t xml:space="preserve">Als ich die </w:t>
+      </w:r>
+      <w:r>
+        <w:rPr>
+          <w:rFonts w:ascii="Arial" w:hAnsi="Arial" w:cs="Arial"/>
+          <w:sz w:val="20"/>
+          <w:szCs w:val="20"/>
+        </w:rPr>
+        <w:t>Bibliothek</w:t>
+      </w:r>
+      <w:r>
+        <w:rPr>
+          <w:rFonts w:ascii="Arial" w:hAnsi="Arial" w:cs="Arial"/>
+          <w:sz w:val="20"/>
+          <w:szCs w:val="20"/>
+        </w:rPr>
+        <w:t xml:space="preserve"> endlich gefunden hatte, schrieb sich das Programm nicht selbst</w:t>
+      </w:r>
+      <w:r>
+        <w:rPr>
+          <w:rFonts w:ascii="Arial" w:hAnsi="Arial" w:cs="Arial"/>
+          <w:sz w:val="20"/>
+          <w:szCs w:val="20"/>
+        </w:rPr>
+        <w:t>. Es kam eine zeitintensive Einarbeitungsphase. Während dieser Zeit las ich die verschiedenen Kapitel und versuchte die beschriebenen Beispiele abzuschreiben und zum Laufen zu bringen.</w:t>
+      </w:r>
+    </w:p>
+    <w:p>
+      <w:pPr>
+        <w:spacing w:after="0" w:line="240" w:lineRule="auto"/>
+        <w:rPr>
+          <w:rFonts w:ascii="Arial" w:hAnsi="Arial" w:cs="Arial"/>
+          <w:sz w:val="20"/>
+          <w:szCs w:val="20"/>
+        </w:rPr>
+      </w:pPr>
+      <w:r>
+        <w:rPr>
+          <w:rFonts w:ascii="Arial" w:hAnsi="Arial" w:cs="Arial"/>
+          <w:sz w:val="20"/>
+          <w:szCs w:val="20"/>
+        </w:rPr>
+        <w:t xml:space="preserve">Was ich zum meiner Verblüffung feststellte, war, dass ich kaum Mathematik verwenden musste, da die Bibliothek alle Rechenarbeiten für mich übernahm. Wenn ich noch sämtliche mathematischen </w:t>
+      </w:r>
+      <w:r>
+        <w:rPr>
+          <w:rFonts w:ascii="Arial" w:hAnsi="Arial" w:cs="Arial"/>
+          <w:sz w:val="20"/>
+          <w:szCs w:val="20"/>
+        </w:rPr>
+        <w:t>Probleme hätte lösen müssen, hätte mir mein Projekt den Zeitrahmen gesprengt.</w:t>
+      </w:r>
+    </w:p>
+    <w:p>
+      <w:pPr>
+        <w:spacing w:after="0" w:line="240" w:lineRule="auto"/>
+        <w:rPr>
+          <w:rFonts w:ascii="Arial" w:hAnsi="Arial" w:cs="Arial"/>
+          <w:sz w:val="20"/>
+          <w:szCs w:val="20"/>
+        </w:rPr>
+      </w:pPr>
+      <w:r>
+        <w:rPr>
+          <w:rFonts w:ascii="Arial" w:hAnsi="Arial" w:cs="Arial"/>
+          <w:sz w:val="20"/>
+          <w:szCs w:val="20"/>
+        </w:rPr>
+        <w:t xml:space="preserve">Als ich anfing die Programme, die ich abschrieb langsam zu begreifen, versuchte ich sie immer ein wenig meinem Problem anzupassen. Dadurch konnte ich mich meinem Projekt langsam </w:t>
+      </w:r>
+      <w:proofErr w:type="spellStart"/>
+      <w:r>
+        <w:rPr>
+          <w:rFonts w:ascii="Arial" w:hAnsi="Arial" w:cs="Arial"/>
+          <w:sz w:val="20"/>
+          <w:szCs w:val="20"/>
+        </w:rPr>
+        <w:t>annähgern</w:t>
+      </w:r>
+      <w:proofErr w:type="spellEnd"/>
+      <w:r>
+        <w:rPr>
+          <w:rFonts w:ascii="Arial" w:hAnsi="Arial" w:cs="Arial"/>
+          <w:sz w:val="20"/>
+          <w:szCs w:val="20"/>
+        </w:rPr>
+        <w:t>.</w:t>
+      </w:r>
+    </w:p>
+    <w:p>
+      <w:pPr>
+        <w:spacing w:after="0" w:line="240" w:lineRule="auto"/>
+        <w:rPr>
+          <w:rFonts w:ascii="Arial" w:hAnsi="Arial" w:cs="Arial"/>
+          <w:sz w:val="20"/>
+          <w:szCs w:val="20"/>
+        </w:rPr>
+      </w:pPr>
+    </w:p>
+    <w:p>
+      <w:pPr>
+        <w:spacing w:after="0" w:line="240" w:lineRule="auto"/>
+        <w:rPr>
+          <w:rFonts w:ascii="Arial" w:hAnsi="Arial" w:cs="Arial"/>
+          <w:b/>
+          <w:sz w:val="20"/>
+          <w:szCs w:val="20"/>
+        </w:rPr>
+      </w:pPr>
+      <w:r>
+        <w:rPr>
+          <w:rFonts w:ascii="Arial" w:hAnsi="Arial" w:cs="Arial"/>
+          <w:b/>
+          <w:sz w:val="20"/>
+          <w:szCs w:val="20"/>
+        </w:rPr>
+        <w:t>Erstellung des Produkts</w:t>
+      </w:r>
+    </w:p>
+    <w:p>
+      <w:pPr>
+        <w:spacing w:after="0" w:line="240" w:lineRule="auto"/>
+        <w:rPr>
+          <w:rFonts w:ascii="Arial" w:hAnsi="Arial" w:cs="Arial"/>
+          <w:sz w:val="20"/>
+          <w:szCs w:val="20"/>
+        </w:rPr>
+      </w:pPr>
+    </w:p>
+    <w:p>
+      <w:pPr>
+        <w:spacing w:after="0" w:line="240" w:lineRule="auto"/>
+        <w:rPr>
+          <w:sz w:val="20"/>
+        </w:rPr>
+      </w:pPr>
+    </w:p>
+    <w:p>
+      <w:pPr>
+        <w:spacing w:after="0" w:line="240" w:lineRule="auto"/>
+        <w:rPr>
+          <w:sz w:val="20"/>
+        </w:rPr>
+      </w:pPr>
+    </w:p>
+    <w:p>
+      <w:pPr>
+        <w:spacing w:after="0" w:line="240" w:lineRule="auto"/>
+        <w:rPr>
+          <w:sz w:val="20"/>
+        </w:rPr>
+      </w:pPr>
+      <w:r>
+        <w:rPr>
+          <w:sz w:val="20"/>
+        </w:rPr>
+        <w:t>Projekt Enddokumentation</w:t>
+      </w:r>
+    </w:p>
+    <w:p>
+      <w:pPr>
+        <w:spacing w:after="0" w:line="240" w:lineRule="auto"/>
+        <w:rPr>
+          <w:sz w:val="20"/>
+        </w:rPr>
+      </w:pPr>
+      <w:r>
+        <w:rPr>
+          <w:sz w:val="20"/>
+        </w:rPr>
+        <w:t xml:space="preserve">Das Projekt besteht aus vier Klassen: der Stone-Klasse, der </w:t>
+      </w:r>
+      <w:proofErr w:type="spellStart"/>
+      <w:r>
+        <w:rPr>
+          <w:sz w:val="20"/>
+        </w:rPr>
+        <w:t>RubiksCube</w:t>
+      </w:r>
+      <w:proofErr w:type="spellEnd"/>
+      <w:r>
+        <w:rPr>
+          <w:sz w:val="20"/>
+        </w:rPr>
+        <w:t>-Klasse, der GUI-Klasse und der Main-Klasse</w:t>
+      </w:r>
+    </w:p>
+    <w:p>
+      <w:pPr>
+        <w:spacing w:after="0" w:line="240" w:lineRule="auto"/>
+        <w:rPr>
+          <w:sz w:val="20"/>
+        </w:rPr>
+      </w:pPr>
+    </w:p>
+    <w:p>
+      <w:pPr>
+        <w:spacing w:after="0" w:line="240" w:lineRule="auto"/>
+        <w:rPr>
+          <w:sz w:val="20"/>
+        </w:rPr>
+      </w:pPr>
+      <w:r>
+        <w:rPr>
+          <w:sz w:val="20"/>
+        </w:rPr>
+        <w:t xml:space="preserve">Die Stone-Klasse hat die Hauptaufgabe einen einzelnen Stein zeichnen zu lassen. Der </w:t>
+      </w:r>
+      <w:proofErr w:type="spellStart"/>
+      <w:r>
+        <w:rPr>
+          <w:sz w:val="20"/>
+        </w:rPr>
+        <w:t>Konstruktor</w:t>
+      </w:r>
+      <w:proofErr w:type="spellEnd"/>
+      <w:r>
+        <w:rPr>
+          <w:sz w:val="20"/>
+        </w:rPr>
+        <w:t xml:space="preserve"> ruft zwei Methoden auf. Die Methode </w:t>
+      </w:r>
+      <w:proofErr w:type="spellStart"/>
+      <w:r>
+        <w:rPr>
+          <w:sz w:val="20"/>
+        </w:rPr>
+        <w:t>createGeometry</w:t>
+      </w:r>
+      <w:proofErr w:type="spellEnd"/>
+      <w:r>
+        <w:rPr>
+          <w:sz w:val="20"/>
+        </w:rPr>
         <w:t>(</w:t>
       </w:r>
-      <w:r>
-        <w:rPr>
-          <w:rFonts w:ascii="Arial" w:hAnsi="Arial" w:cs="Arial"/>
-          <w:color w:val="FF0000"/>
-          <w:sz w:val="20"/>
-          <w:szCs w:val="20"/>
-        </w:rPr>
-        <w:t>Bild der verschieden Drehmöglichkeiten</w:t>
-      </w:r>
-      <w:r>
-        <w:rPr>
-          <w:rFonts w:ascii="Arial" w:hAnsi="Arial" w:cs="Arial"/>
-          <w:color w:val="FF0000"/>
-          <w:sz w:val="20"/>
-          <w:szCs w:val="20"/>
-        </w:rPr>
-        <w:t>)</w:t>
-      </w:r>
-    </w:p>
-    <w:p>
-      <w:pPr>
-        <w:spacing w:after="0" w:line="240" w:lineRule="auto"/>
-        <w:rPr>
-          <w:rFonts w:ascii="Arial" w:hAnsi="Arial" w:cs="Arial"/>
-          <w:sz w:val="20"/>
-          <w:szCs w:val="20"/>
-        </w:rPr>
-      </w:pPr>
-      <w:r>
-        <w:rPr>
-          <w:rFonts w:ascii="Arial" w:hAnsi="Arial" w:cs="Arial"/>
-          <w:sz w:val="20"/>
-          <w:szCs w:val="20"/>
-        </w:rPr>
-        <w:t>Wenn man den Würfel als Leihe ansieht, könnte man vermuten, dass der Würfel aus siebenundzwanzig kleinen und vom Aufbau her identischen Steinen besteht</w:t>
-      </w:r>
-      <w:r>
-        <w:rPr>
-          <w:rFonts w:ascii="Arial" w:hAnsi="Arial" w:cs="Arial"/>
-          <w:sz w:val="20"/>
-          <w:szCs w:val="20"/>
-        </w:rPr>
-        <w:t xml:space="preserve"> (3 * 3 * 3)</w:t>
-      </w:r>
-      <w:r>
-        <w:rPr>
-          <w:rFonts w:ascii="Arial" w:hAnsi="Arial" w:cs="Arial"/>
-          <w:sz w:val="20"/>
-          <w:szCs w:val="20"/>
-        </w:rPr>
-        <w:t>. Diese Annahme zu wiederlegen war ein weiterer wichtiger Schritt in die Richtung meines Ziels. Der Würfel besteht aus drei Steintypen. Diese Unterteilung wird aufgrund ihrer Eigenschaften gemacht. Die Anzahl der farbigen Flächen spielt dabei eine entscheidende Rolle.</w:t>
-      </w:r>
-    </w:p>
-    <w:p>
-      <w:pPr>
-        <w:spacing w:after="0" w:line="240" w:lineRule="auto"/>
-        <w:ind w:left="284"/>
-        <w:rPr>
-          <w:rFonts w:ascii="Arial" w:hAnsi="Arial" w:cs="Arial"/>
-          <w:color w:val="FF0000"/>
-          <w:sz w:val="20"/>
-          <w:szCs w:val="20"/>
-        </w:rPr>
-      </w:pPr>
-      <w:r>
-        <w:rPr>
-          <w:rFonts w:ascii="Arial" w:hAnsi="Arial" w:cs="Arial"/>
-          <w:color w:val="FF0000"/>
-          <w:sz w:val="20"/>
-          <w:szCs w:val="20"/>
-        </w:rPr>
-        <w:t>(</w:t>
-      </w:r>
-      <w:r>
-        <w:rPr>
-          <w:rFonts w:ascii="Arial" w:hAnsi="Arial" w:cs="Arial"/>
-          <w:color w:val="FF0000"/>
-          <w:sz w:val="20"/>
-          <w:szCs w:val="20"/>
-        </w:rPr>
-        <w:t>Bild</w:t>
-      </w:r>
-      <w:r>
-        <w:rPr>
-          <w:rFonts w:ascii="Arial" w:hAnsi="Arial" w:cs="Arial"/>
-          <w:color w:val="FF0000"/>
-          <w:sz w:val="20"/>
-          <w:szCs w:val="20"/>
-        </w:rPr>
-        <w:t xml:space="preserve"> des offenen Cubes)</w:t>
-      </w:r>
-    </w:p>
-    <w:p>
-      <w:pPr>
-        <w:spacing w:after="0" w:line="240" w:lineRule="auto"/>
-        <w:ind w:left="284"/>
-        <w:rPr>
-          <w:rFonts w:ascii="Arial" w:hAnsi="Arial" w:cs="Arial"/>
-          <w:sz w:val="20"/>
-          <w:szCs w:val="20"/>
-        </w:rPr>
-      </w:pPr>
-      <w:r>
-        <w:rPr>
-          <w:rFonts w:ascii="Arial" w:hAnsi="Arial" w:cs="Arial"/>
-          <w:sz w:val="20"/>
-          <w:szCs w:val="20"/>
-        </w:rPr>
-        <w:t xml:space="preserve">Der Mittelstein befindet sich in der Mitte einer Fläche. Er hat nur eine farbige Oberfläche. </w:t>
-      </w:r>
-      <w:r>
-        <w:rPr>
-          <w:rFonts w:ascii="Arial" w:hAnsi="Arial" w:cs="Arial"/>
-          <w:sz w:val="20"/>
-          <w:szCs w:val="20"/>
-        </w:rPr>
-        <w:t>Es gibt insgesamt sechs Steine dieses Typs pro Würfel. Sie</w:t>
-      </w:r>
-      <w:r>
-        <w:rPr>
-          <w:rFonts w:ascii="Arial" w:hAnsi="Arial" w:cs="Arial"/>
-          <w:sz w:val="20"/>
-          <w:szCs w:val="20"/>
-        </w:rPr>
-        <w:t xml:space="preserve"> halten den Würfel zusammen. Daher können die Mittelsteine beim Drehen der Flächen in ihrer Position nicht verändert werden. Beim meinem Würfel heisst das konkret, dass </w:t>
-      </w:r>
-      <w:r>
-        <w:rPr>
-          <w:rFonts w:ascii="Arial" w:hAnsi="Arial" w:cs="Arial"/>
-          <w:sz w:val="20"/>
-          <w:szCs w:val="20"/>
-        </w:rPr>
-        <w:lastRenderedPageBreak/>
-        <w:t>der weisse Mittelstein immer gegenüber des gelben, der rote gegenüber des orangen, der blaue gegenüber des grünen Mittelsteines stehen wird</w:t>
-      </w:r>
-      <w:r>
-        <w:rPr>
-          <w:rFonts w:ascii="Arial" w:hAnsi="Arial" w:cs="Arial"/>
-          <w:sz w:val="20"/>
-          <w:szCs w:val="20"/>
-        </w:rPr>
-        <w:t>, egal wie oft der Würfel gedreht wird</w:t>
-      </w:r>
-      <w:r>
-        <w:rPr>
-          <w:rFonts w:ascii="Arial" w:hAnsi="Arial" w:cs="Arial"/>
-          <w:sz w:val="20"/>
-          <w:szCs w:val="20"/>
-        </w:rPr>
-        <w:t>.</w:t>
-      </w:r>
-    </w:p>
-    <w:p>
-      <w:pPr>
-        <w:spacing w:after="0" w:line="240" w:lineRule="auto"/>
-        <w:ind w:left="284"/>
-        <w:rPr>
-          <w:rFonts w:ascii="Arial" w:hAnsi="Arial" w:cs="Arial"/>
-          <w:sz w:val="20"/>
-          <w:szCs w:val="20"/>
-        </w:rPr>
-      </w:pPr>
-    </w:p>
-    <w:p>
-      <w:pPr>
-        <w:spacing w:after="0" w:line="240" w:lineRule="auto"/>
-        <w:ind w:left="284"/>
-        <w:rPr>
-          <w:rFonts w:ascii="Arial" w:hAnsi="Arial" w:cs="Arial"/>
-          <w:sz w:val="20"/>
-          <w:szCs w:val="20"/>
-        </w:rPr>
-      </w:pPr>
-      <w:r>
-        <w:rPr>
-          <w:rFonts w:ascii="Arial" w:hAnsi="Arial" w:cs="Arial"/>
-          <w:sz w:val="20"/>
-          <w:szCs w:val="20"/>
-        </w:rPr>
-        <w:t xml:space="preserve">Der Kantenstein ist bereits etwas spannender. Er befindet sich zwischen zwei Mittelsteinen und hat zwei farbige Oberflächen. </w:t>
-      </w:r>
-      <w:r>
-        <w:rPr>
-          <w:rFonts w:ascii="Arial" w:hAnsi="Arial" w:cs="Arial"/>
-          <w:sz w:val="20"/>
-          <w:szCs w:val="20"/>
-        </w:rPr>
-        <w:t xml:space="preserve">Insgesamt gibt es zwölf Kantensteine. </w:t>
-      </w:r>
-      <w:r>
-        <w:rPr>
-          <w:rFonts w:ascii="Arial" w:hAnsi="Arial" w:cs="Arial"/>
-          <w:sz w:val="20"/>
-          <w:szCs w:val="20"/>
-        </w:rPr>
-        <w:t xml:space="preserve">Dieser </w:t>
-      </w:r>
-      <w:proofErr w:type="spellStart"/>
-      <w:r>
-        <w:rPr>
-          <w:rFonts w:ascii="Arial" w:hAnsi="Arial" w:cs="Arial"/>
-          <w:sz w:val="20"/>
-          <w:szCs w:val="20"/>
-        </w:rPr>
-        <w:t>Steintyp</w:t>
-      </w:r>
-      <w:proofErr w:type="spellEnd"/>
-      <w:r>
-        <w:rPr>
-          <w:rFonts w:ascii="Arial" w:hAnsi="Arial" w:cs="Arial"/>
-          <w:sz w:val="20"/>
-          <w:szCs w:val="20"/>
-        </w:rPr>
-        <w:t xml:space="preserve"> ist wesentlich freier, da er seine Position im Würfel verändern kann.</w:t>
-      </w:r>
-    </w:p>
-    <w:p>
-      <w:pPr>
-        <w:spacing w:after="0" w:line="240" w:lineRule="auto"/>
-        <w:ind w:left="284"/>
-        <w:rPr>
-          <w:rFonts w:ascii="Arial" w:hAnsi="Arial" w:cs="Arial"/>
-          <w:sz w:val="20"/>
-          <w:szCs w:val="20"/>
-        </w:rPr>
-      </w:pPr>
-    </w:p>
-    <w:p>
-      <w:pPr>
-        <w:spacing w:after="0" w:line="240" w:lineRule="auto"/>
-        <w:ind w:left="284"/>
-        <w:rPr>
-          <w:rFonts w:ascii="Arial" w:hAnsi="Arial" w:cs="Arial"/>
-          <w:sz w:val="20"/>
-          <w:szCs w:val="20"/>
-        </w:rPr>
-      </w:pPr>
-      <w:r>
-        <w:rPr>
-          <w:rFonts w:ascii="Arial" w:hAnsi="Arial" w:cs="Arial"/>
-          <w:sz w:val="20"/>
-          <w:szCs w:val="20"/>
-        </w:rPr>
-        <w:t>Der Eckstein liegt, wie der Name schon sagt, in den Ecken des Würfels. Er hat drei farbige Oberflächen. Die Ecksteine können ihre Position untereinander vertauschen. Insgesamt gibt es acht Ecksteine.</w:t>
-      </w:r>
-    </w:p>
-    <w:p>
-      <w:pPr>
-        <w:spacing w:after="0" w:line="240" w:lineRule="auto"/>
-        <w:rPr>
-          <w:rFonts w:ascii="Arial" w:hAnsi="Arial" w:cs="Arial"/>
-          <w:sz w:val="20"/>
-          <w:szCs w:val="20"/>
-        </w:rPr>
-      </w:pPr>
-      <w:r>
-        <w:rPr>
-          <w:rFonts w:ascii="Arial" w:hAnsi="Arial" w:cs="Arial"/>
-          <w:sz w:val="20"/>
-          <w:szCs w:val="20"/>
-        </w:rPr>
-        <w:t>Der aufmerksame Leser wird bemerkt haben, dass es insgesamt nur sechsundzwanzig Steine gibt (6 + 12 + 8). In der Mitte des Würfels gibt es keinen Stein. Dort ist die Mechanik des Würfels untergebracht. Es hat sich später herausgestellt, dass diese Erkenntnis nicht von Bedeutung ist.</w:t>
-      </w:r>
-    </w:p>
-    <w:p>
-      <w:pPr>
-        <w:spacing w:after="0" w:line="240" w:lineRule="auto"/>
-        <w:rPr>
-          <w:rFonts w:ascii="Arial" w:hAnsi="Arial" w:cs="Arial"/>
-          <w:sz w:val="20"/>
-          <w:szCs w:val="20"/>
-        </w:rPr>
-      </w:pPr>
-    </w:p>
-    <w:p>
-      <w:pPr>
-        <w:spacing w:after="0" w:line="240" w:lineRule="auto"/>
-        <w:rPr>
-          <w:rFonts w:ascii="Arial" w:hAnsi="Arial" w:cs="Arial"/>
-          <w:sz w:val="20"/>
-          <w:szCs w:val="20"/>
-        </w:rPr>
-      </w:pPr>
-      <w:r>
-        <w:rPr>
-          <w:rFonts w:ascii="Arial" w:hAnsi="Arial" w:cs="Arial"/>
-          <w:sz w:val="20"/>
-          <w:szCs w:val="20"/>
-        </w:rPr>
-        <w:t xml:space="preserve">Nach den beiden Erkenntnissen (Anzahl der Drehungen, Unterschiede der Steintypen) habe ich mir gedacht, dass ich drei Klassen bilden könnte, die alle von einer Elternklasse Stein ableiten. Die Kinderklassen sollten dabei die einzelnen Steintypen darstellen. Die Vaterklasse sollte mindestens zwei wichtige Methoden haben. Einerseits sollte eine Methode die Steine an </w:t>
-      </w:r>
-      <w:r>
-        <w:rPr>
-          <w:rFonts w:ascii="Arial" w:hAnsi="Arial" w:cs="Arial"/>
-          <w:sz w:val="20"/>
-          <w:szCs w:val="20"/>
-        </w:rPr>
-        <w:t>eine</w:t>
-      </w:r>
-      <w:r>
-        <w:rPr>
-          <w:rFonts w:ascii="Arial" w:hAnsi="Arial" w:cs="Arial"/>
-          <w:sz w:val="20"/>
-          <w:szCs w:val="20"/>
-        </w:rPr>
-        <w:t xml:space="preserve"> Position im Raum setzen, andererseits sollte eine zweite Methode dem Steinen eine bestimmte Richtung zuweisen</w:t>
-      </w:r>
-      <w:r>
-        <w:rPr>
-          <w:rFonts w:ascii="Arial" w:hAnsi="Arial" w:cs="Arial"/>
-          <w:sz w:val="20"/>
-          <w:szCs w:val="20"/>
-        </w:rPr>
-        <w:t>.</w:t>
-      </w:r>
-    </w:p>
-    <w:p>
-      <w:pPr>
-        <w:spacing w:after="0" w:line="240" w:lineRule="auto"/>
-        <w:rPr>
-          <w:rFonts w:ascii="Arial" w:hAnsi="Arial" w:cs="Arial"/>
-          <w:sz w:val="20"/>
-          <w:szCs w:val="20"/>
-        </w:rPr>
-      </w:pPr>
-    </w:p>
-    <w:p>
-      <w:pPr>
-        <w:spacing w:after="0" w:line="240" w:lineRule="auto"/>
-        <w:rPr>
-          <w:rFonts w:ascii="Arial" w:hAnsi="Arial" w:cs="Arial"/>
-          <w:sz w:val="20"/>
-          <w:szCs w:val="20"/>
-        </w:rPr>
-      </w:pPr>
-      <w:r>
-        <w:rPr>
-          <w:rFonts w:ascii="Arial" w:hAnsi="Arial" w:cs="Arial"/>
-          <w:sz w:val="20"/>
-          <w:szCs w:val="20"/>
-        </w:rPr>
-        <w:t xml:space="preserve">Java Bibliothek </w:t>
-      </w:r>
-    </w:p>
-    <w:p>
-      <w:pPr>
-        <w:spacing w:after="0" w:line="240" w:lineRule="auto"/>
-        <w:rPr>
-          <w:rFonts w:ascii="Arial" w:hAnsi="Arial" w:cs="Arial"/>
-          <w:sz w:val="20"/>
-          <w:szCs w:val="20"/>
-        </w:rPr>
-      </w:pPr>
-    </w:p>
-    <w:p>
-      <w:pPr>
-        <w:pStyle w:val="Listenabsatz"/>
-        <w:numPr>
-          <w:ilvl w:val="0"/>
-          <w:numId w:val="1"/>
-        </w:numPr>
-        <w:spacing w:after="0" w:line="240" w:lineRule="auto"/>
-        <w:ind w:left="0" w:hanging="284"/>
-        <w:rPr>
-          <w:rFonts w:ascii="Arial" w:hAnsi="Arial" w:cs="Arial"/>
-          <w:sz w:val="20"/>
-          <w:szCs w:val="20"/>
-        </w:rPr>
-      </w:pPr>
-      <w:r>
-        <w:rPr>
-          <w:rFonts w:ascii="Arial" w:hAnsi="Arial" w:cs="Arial"/>
-          <w:sz w:val="20"/>
-          <w:szCs w:val="20"/>
-        </w:rPr>
-        <w:t xml:space="preserve">Der zweite wichtiger Punkt war die Herausforderung der dritten Dimension. </w:t>
-      </w:r>
-      <w:r>
-        <w:rPr>
-          <w:rFonts w:ascii="Arial" w:hAnsi="Arial" w:cs="Arial"/>
-          <w:sz w:val="20"/>
-          <w:szCs w:val="20"/>
-        </w:rPr>
-        <w:t>Bei der Zielfindung habe ich mich lange schwer getan, weil ich nicht wusste</w:t>
-      </w:r>
-      <w:r>
-        <w:rPr>
-          <w:rFonts w:ascii="Arial" w:hAnsi="Arial" w:cs="Arial"/>
-          <w:sz w:val="20"/>
-          <w:szCs w:val="20"/>
-        </w:rPr>
-        <w:t>, wie ich dieses Problem angehen sollte. Ich hatte ein Buch</w:t>
-      </w:r>
-      <w:r>
-        <w:rPr>
-          <w:rFonts w:ascii="Arial" w:hAnsi="Arial" w:cs="Arial"/>
-          <w:sz w:val="20"/>
-          <w:szCs w:val="20"/>
-        </w:rPr>
-        <w:t xml:space="preserve">, welche das Problem durch Matrizen löst. </w:t>
-      </w:r>
-      <w:r>
-        <w:rPr>
-          <w:rFonts w:ascii="Arial" w:hAnsi="Arial" w:cs="Arial"/>
-          <w:sz w:val="20"/>
-          <w:szCs w:val="20"/>
-        </w:rPr>
-        <w:t xml:space="preserve">Da mir </w:t>
-      </w:r>
-      <w:r>
-        <w:rPr>
-          <w:rFonts w:ascii="Arial" w:hAnsi="Arial" w:cs="Arial"/>
-          <w:sz w:val="20"/>
-          <w:szCs w:val="20"/>
-        </w:rPr>
-        <w:t>dieses</w:t>
-      </w:r>
-      <w:r>
-        <w:rPr>
-          <w:rFonts w:ascii="Arial" w:hAnsi="Arial" w:cs="Arial"/>
-          <w:sz w:val="20"/>
-          <w:szCs w:val="20"/>
-        </w:rPr>
-        <w:t xml:space="preserve"> Thema den Rahmen meiner Arbeit zu sprengen drohte, habe ich </w:t>
-      </w:r>
-      <w:r>
-        <w:rPr>
-          <w:rFonts w:ascii="Arial" w:hAnsi="Arial" w:cs="Arial"/>
-          <w:sz w:val="20"/>
-          <w:szCs w:val="20"/>
-        </w:rPr>
-        <w:t xml:space="preserve">den Tipp meiner Betreuungsperson beachtet und </w:t>
-      </w:r>
-      <w:r>
-        <w:rPr>
-          <w:rFonts w:ascii="Arial" w:hAnsi="Arial" w:cs="Arial"/>
-          <w:sz w:val="20"/>
-          <w:szCs w:val="20"/>
-        </w:rPr>
-        <w:t xml:space="preserve">mich dafür entschieden </w:t>
-      </w:r>
-      <w:r>
-        <w:rPr>
-          <w:rFonts w:ascii="Arial" w:hAnsi="Arial" w:cs="Arial"/>
-          <w:sz w:val="20"/>
-          <w:szCs w:val="20"/>
-        </w:rPr>
-        <w:t>mit der Java 3D-Bibliotheke zu arbeiten.</w:t>
-      </w:r>
-      <w:r>
-        <w:rPr>
-          <w:rFonts w:ascii="Arial" w:hAnsi="Arial" w:cs="Arial"/>
-          <w:sz w:val="20"/>
-          <w:szCs w:val="20"/>
-        </w:rPr>
-        <w:br/>
-      </w:r>
-      <w:r>
-        <w:rPr>
-          <w:rFonts w:ascii="Arial" w:hAnsi="Arial" w:cs="Arial"/>
-          <w:sz w:val="20"/>
-          <w:szCs w:val="20"/>
-        </w:rPr>
-        <w:br/>
-        <w:t>Die Benutzung der Bibliothek benötigte einen grösseren Zeitaufwand, weil es sich um die erste Bibliothek handelt, die ich in grosse</w:t>
-      </w:r>
-      <w:r>
-        <w:rPr>
-          <w:rFonts w:ascii="Arial" w:hAnsi="Arial" w:cs="Arial"/>
-          <w:sz w:val="20"/>
-          <w:szCs w:val="20"/>
-        </w:rPr>
-        <w:t>n</w:t>
-      </w:r>
-      <w:r>
-        <w:rPr>
-          <w:rFonts w:ascii="Arial" w:hAnsi="Arial" w:cs="Arial"/>
-          <w:sz w:val="20"/>
-          <w:szCs w:val="20"/>
-        </w:rPr>
-        <w:t xml:space="preserve"> Umfang benutzte. Im Internet habe ich eine umfassende Dokumentation über die Klasse gefunden</w:t>
-      </w:r>
-      <w:r>
-        <w:rPr>
-          <w:rFonts w:ascii="Arial" w:hAnsi="Arial" w:cs="Arial"/>
-          <w:sz w:val="20"/>
-          <w:szCs w:val="20"/>
-        </w:rPr>
-        <w:t>, die ich als Selbststudium las</w:t>
-      </w:r>
-      <w:r>
-        <w:rPr>
-          <w:rFonts w:ascii="Arial" w:hAnsi="Arial" w:cs="Arial"/>
-          <w:sz w:val="20"/>
-          <w:szCs w:val="20"/>
-        </w:rPr>
-        <w:t>.</w:t>
-      </w:r>
-      <w:r>
-        <w:rPr>
-          <w:rFonts w:ascii="Arial" w:hAnsi="Arial" w:cs="Arial"/>
-          <w:sz w:val="20"/>
-          <w:szCs w:val="20"/>
-        </w:rPr>
-        <w:t xml:space="preserve"> Dabei habe ich folgendes System entwickelt:</w:t>
-      </w:r>
-      <w:r>
-        <w:rPr>
-          <w:rFonts w:ascii="Arial" w:hAnsi="Arial" w:cs="Arial"/>
-          <w:sz w:val="20"/>
-          <w:szCs w:val="20"/>
-        </w:rPr>
-        <w:t xml:space="preserve"> Nach den Kapiteln habe ich versucht das gelesenen in Beispielprogrammen umzusetzen.</w:t>
-      </w:r>
-      <w:r>
-        <w:rPr>
-          <w:rFonts w:ascii="Arial" w:hAnsi="Arial" w:cs="Arial"/>
-          <w:sz w:val="20"/>
-          <w:szCs w:val="20"/>
+      <w:proofErr w:type="spellStart"/>
+      <w:r>
+        <w:rPr>
+          <w:sz w:val="20"/>
+        </w:rPr>
+        <w:t>flaot</w:t>
+      </w:r>
+      <w:proofErr w:type="spellEnd"/>
+      <w:r>
+        <w:rPr>
+          <w:sz w:val="20"/>
+        </w:rPr>
+        <w:t xml:space="preserve"> x, </w:t>
+      </w:r>
+      <w:proofErr w:type="spellStart"/>
+      <w:r>
+        <w:rPr>
+          <w:sz w:val="20"/>
+        </w:rPr>
+        <w:t>flaot</w:t>
+      </w:r>
+      <w:proofErr w:type="spellEnd"/>
+      <w:r>
+        <w:rPr>
+          <w:sz w:val="20"/>
+        </w:rPr>
+        <w:t xml:space="preserve"> y, </w:t>
+      </w:r>
+      <w:proofErr w:type="spellStart"/>
+      <w:r>
+        <w:rPr>
+          <w:sz w:val="20"/>
+        </w:rPr>
+        <w:t>float</w:t>
+      </w:r>
+      <w:proofErr w:type="spellEnd"/>
+      <w:r>
+        <w:rPr>
+          <w:sz w:val="20"/>
+        </w:rPr>
+        <w:t xml:space="preserve"> z) </w:t>
+      </w:r>
+      <w:r>
+        <w:rPr>
+          <w:sz w:val="20"/>
+        </w:rPr>
+        <w:t xml:space="preserve">ist für die Erstellung </w:t>
+      </w:r>
+      <w:r>
+        <w:rPr>
+          <w:sz w:val="20"/>
         </w:rPr>
         <w:t xml:space="preserve"> </w:t>
       </w:r>
       <w:r>
         <w:rPr>
-          <w:rFonts w:ascii="Arial" w:hAnsi="Arial" w:cs="Arial"/>
-          <w:sz w:val="20"/>
-          <w:szCs w:val="20"/>
-        </w:rPr>
-        <w:t xml:space="preserve">Zu Beginn habe ich Beispiele </w:t>
-      </w:r>
-      <w:r>
-        <w:rPr>
-          <w:rFonts w:ascii="Arial" w:hAnsi="Arial" w:cs="Arial"/>
-          <w:sz w:val="20"/>
-          <w:szCs w:val="20"/>
-        </w:rPr>
-        <w:t xml:space="preserve">im Internet gesucht, </w:t>
-      </w:r>
-      <w:r>
-        <w:rPr>
-          <w:rFonts w:ascii="Arial" w:hAnsi="Arial" w:cs="Arial"/>
-          <w:sz w:val="20"/>
-          <w:szCs w:val="20"/>
-        </w:rPr>
-        <w:t>direkt abgeschrieben und versucht zu interpretieren, was die einzelnen Zeilen genau aussagen. In einem späteren Zeitpunkt habe ich die Beispielprogramme meine</w:t>
-      </w:r>
-      <w:r>
-        <w:rPr>
-          <w:rFonts w:ascii="Arial" w:hAnsi="Arial" w:cs="Arial"/>
-          <w:sz w:val="20"/>
-          <w:szCs w:val="20"/>
-        </w:rPr>
-        <w:t xml:space="preserve">m Projekt angepasst. Mit diesem Vorgehen habe ich mich </w:t>
-      </w:r>
-      <w:r>
-        <w:rPr>
-          <w:rFonts w:ascii="Arial" w:hAnsi="Arial" w:cs="Arial"/>
-          <w:sz w:val="20"/>
-          <w:szCs w:val="20"/>
-        </w:rPr>
-        <w:t xml:space="preserve">langsam </w:t>
-      </w:r>
-      <w:r>
-        <w:rPr>
-          <w:rFonts w:ascii="Arial" w:hAnsi="Arial" w:cs="Arial"/>
-          <w:sz w:val="20"/>
-          <w:szCs w:val="20"/>
-        </w:rPr>
-        <w:t>an mein tatsächliches Ziel angenähert.</w:t>
-      </w:r>
-      <w:r>
-        <w:rPr>
-          <w:rFonts w:ascii="Arial" w:hAnsi="Arial" w:cs="Arial"/>
-          <w:sz w:val="20"/>
-          <w:szCs w:val="20"/>
-        </w:rPr>
-        <w:br/>
-      </w:r>
-      <w:r>
-        <w:rPr>
-          <w:rFonts w:ascii="Arial" w:hAnsi="Arial" w:cs="Arial"/>
-          <w:sz w:val="20"/>
-          <w:szCs w:val="20"/>
-        </w:rPr>
-        <w:br/>
-        <w:t>Während dem Selbststudium habe ich gemerkt, dass es sich nicht auszahlt die drei Steintypen zu vererben. Weshalb ich alle Steine aus einer Klasse bildete.</w:t>
-      </w:r>
-    </w:p>
-    <w:p>
-      <w:pPr>
-        <w:spacing w:after="0" w:line="240" w:lineRule="auto"/>
-        <w:rPr>
-          <w:rFonts w:ascii="Arial" w:hAnsi="Arial" w:cs="Arial"/>
-          <w:sz w:val="20"/>
-          <w:szCs w:val="20"/>
+          <w:sz w:val="20"/>
+        </w:rPr>
+        <w:t xml:space="preserve">der Geometrie zuständig. Durch die drei übergebenen Parameter werden </w:t>
+      </w:r>
+      <w:r>
+        <w:rPr>
+          <w:sz w:val="20"/>
+        </w:rPr>
+        <w:t xml:space="preserve">sechs Punkte ausgerechnet, die in drei Array mit zwei Elementen eingefügt werden. Diese Punkte werden danach in ein dreidimensionales </w:t>
+      </w:r>
+      <w:r>
+        <w:rPr>
+          <w:sz w:val="20"/>
+        </w:rPr>
+        <w:t>alle acht Eckpunkte ausgerechnet und in einem Point3f-Objekt eingefügt. Diese Punkt werden danach verwendet, um die Polygone zu zeichnen.</w:t>
+      </w:r>
+    </w:p>
+    <w:p>
+      <w:pPr>
+        <w:spacing w:after="0" w:line="240" w:lineRule="auto"/>
+        <w:rPr>
+          <w:sz w:val="20"/>
         </w:rPr>
       </w:pPr>
     </w:p>
@@ -4346,88 +5186,8 @@
           <w:sz w:val="20"/>
           <w:szCs w:val="20"/>
         </w:rPr>
-        <w:t>Erstellung des Produkts</w:t>
-      </w:r>
-    </w:p>
-    <w:p>
-      <w:pPr>
-        <w:spacing w:after="0" w:line="240" w:lineRule="auto"/>
-        <w:rPr>
-          <w:rFonts w:ascii="Arial" w:hAnsi="Arial" w:cs="Arial"/>
-          <w:sz w:val="20"/>
-          <w:szCs w:val="20"/>
-        </w:rPr>
-      </w:pPr>
-    </w:p>
-    <w:p>
-      <w:pPr>
-        <w:spacing w:after="0" w:line="240" w:lineRule="auto"/>
-        <w:rPr>
-          <w:rFonts w:ascii="Arial" w:hAnsi="Arial" w:cs="Arial"/>
-          <w:sz w:val="20"/>
-          <w:szCs w:val="20"/>
-        </w:rPr>
-      </w:pPr>
-      <w:r>
-        <w:rPr>
-          <w:rFonts w:ascii="Arial" w:hAnsi="Arial" w:cs="Arial"/>
-          <w:sz w:val="20"/>
-          <w:szCs w:val="20"/>
-        </w:rPr>
-        <w:t>Aufbau</w:t>
-      </w:r>
-    </w:p>
-    <w:p>
-      <w:pPr>
-        <w:spacing w:after="0" w:line="240" w:lineRule="auto"/>
-        <w:rPr>
-          <w:rFonts w:ascii="Arial" w:hAnsi="Arial" w:cs="Arial"/>
-          <w:sz w:val="20"/>
-          <w:szCs w:val="20"/>
-        </w:rPr>
-      </w:pPr>
-    </w:p>
-    <w:p>
-      <w:pPr>
-        <w:spacing w:after="0" w:line="240" w:lineRule="auto"/>
-        <w:rPr>
-          <w:rFonts w:ascii="Arial" w:hAnsi="Arial" w:cs="Arial"/>
-          <w:sz w:val="20"/>
-          <w:szCs w:val="20"/>
-        </w:rPr>
-      </w:pPr>
-      <w:r>
-        <w:rPr>
-          <w:rFonts w:ascii="Arial" w:hAnsi="Arial" w:cs="Arial"/>
-          <w:sz w:val="20"/>
-          <w:szCs w:val="20"/>
-        </w:rPr>
-        <w:t>Mein Programm besteht aus fünf Klassen. Die Klasse Stone wird nu</w:t>
-      </w:r>
-      <w:r>
-        <w:rPr>
-          <w:rFonts w:ascii="Arial" w:hAnsi="Arial" w:cs="Arial"/>
-          <w:sz w:val="20"/>
-          <w:szCs w:val="20"/>
-        </w:rPr>
-        <w:t xml:space="preserve">r am Anfang aufgerufen und zeichnet die </w:t>
-      </w:r>
-    </w:p>
-    <w:p>
-      <w:pPr>
-        <w:spacing w:after="0" w:line="240" w:lineRule="auto"/>
-        <w:rPr>
-          <w:sz w:val="20"/>
-        </w:rPr>
-      </w:pPr>
-    </w:p>
-    <w:p>
-      <w:pPr>
-        <w:spacing w:after="0" w:line="240" w:lineRule="auto"/>
-        <w:rPr>
-          <w:sz w:val="20"/>
-        </w:rPr>
-      </w:pPr>
+        <w:t>Ergebnisse/Diskussion</w:t>
+      </w:r>
     </w:p>
     <w:p>
       <w:pPr>
@@ -4446,7 +5206,7 @@
           <w:sz w:val="20"/>
           <w:szCs w:val="20"/>
         </w:rPr>
-        <w:t>Ergebnisse/Diskussion</w:t>
+        <w:t>Literaturverzeichnis</w:t>
       </w:r>
     </w:p>
     <w:p>
@@ -4466,7 +5226,7 @@
           <w:sz w:val="20"/>
           <w:szCs w:val="20"/>
         </w:rPr>
-        <w:t>Literaturverzeichnis</w:t>
+        <w:t>Anhang</w:t>
       </w:r>
     </w:p>
     <w:p>
@@ -4479,6 +5239,7 @@
           <w:szCs w:val="20"/>
         </w:rPr>
       </w:pPr>
+      <w:proofErr w:type="spellStart"/>
       <w:r>
         <w:rPr>
           <w:rFonts w:ascii="Arial" w:hAnsi="Arial" w:cs="Arial"/>
@@ -4486,27 +5247,6 @@
           <w:sz w:val="20"/>
           <w:szCs w:val="20"/>
         </w:rPr>
-        <w:t>Anhang</w:t>
-      </w:r>
-    </w:p>
-    <w:p>
-      <w:pPr>
-        <w:spacing w:after="0" w:line="240" w:lineRule="auto"/>
-        <w:rPr>
-          <w:rFonts w:ascii="Arial" w:hAnsi="Arial" w:cs="Arial"/>
-          <w:b/>
-          <w:sz w:val="20"/>
-          <w:szCs w:val="20"/>
-        </w:rPr>
-      </w:pPr>
-      <w:proofErr w:type="spellStart"/>
-      <w:r>
-        <w:rPr>
-          <w:rFonts w:ascii="Arial" w:hAnsi="Arial" w:cs="Arial"/>
-          <w:b/>
-          <w:sz w:val="20"/>
-          <w:szCs w:val="20"/>
-        </w:rPr>
         <w:t>Selbstständigkeitserklärung</w:t>
       </w:r>
       <w:proofErr w:type="spellEnd"/>
@@ -4520,8 +5260,8 @@
       </w:pPr>
     </w:p>
     <w:sectPr>
-      <w:headerReference w:type="default" r:id="rId8"/>
-      <w:footerReference w:type="default" r:id="rId9"/>
+      <w:headerReference w:type="default" r:id="rId9"/>
+      <w:footerReference w:type="default" r:id="rId10"/>
       <w:pgSz w:w="11906" w:h="16838" w:code="9"/>
       <w:pgMar w:top="1134" w:right="851" w:bottom="1134" w:left="1134" w:header="709" w:footer="709" w:gutter="0"/>
       <w:pgNumType w:start="1"/>
@@ -4629,7 +5369,7 @@
         <w:sz w:val="18"/>
         <w:szCs w:val="18"/>
       </w:rPr>
-      <w:t>29.09.2012</w:t>
+      <w:t>30.09.2012</w:t>
     </w:r>
     <w:r>
       <w:rPr>
@@ -4684,7 +5424,7 @@
         <w:sz w:val="18"/>
         <w:szCs w:val="18"/>
       </w:rPr>
-      <w:t>5</w:t>
+      <w:t>1</w:t>
     </w:r>
     <w:r>
       <w:rPr>
@@ -4807,6 +5547,155 @@
 <file path=word/numbering.xml><?xml version="1.0" encoding="utf-8"?>
 <w:numbering xmlns:ve="http://schemas.openxmlformats.org/markup-compatibility/2006" xmlns:o="urn:schemas-microsoft-com:office:office" xmlns:r="http://schemas.openxmlformats.org/officeDocument/2006/relationships" xmlns:m="http://schemas.openxmlformats.org/officeDocument/2006/math" xmlns:v="urn:schemas-microsoft-com:vml" xmlns:wp="http://schemas.openxmlformats.org/drawingml/2006/wordprocessingDrawing" xmlns:w10="urn:schemas-microsoft-com:office:word" xmlns:w="http://schemas.openxmlformats.org/wordprocessingml/2006/main" xmlns:wne="http://schemas.microsoft.com/office/word/2006/wordml">
   <w:abstractNum w:abstractNumId="0">
+    <w:nsid w:val="44511B9E"/>
+    <w:multiLevelType w:val="multilevel"/>
+    <w:tmpl w:val="6278238A"/>
+    <w:lvl w:ilvl="0">
+      <w:start w:val="1"/>
+      <w:numFmt w:val="bullet"/>
+      <w:lvlText w:val=""/>
+      <w:lvlJc w:val="left"/>
+      <w:pPr>
+        <w:tabs>
+          <w:tab w:val="num" w:pos="720"/>
+        </w:tabs>
+        <w:ind w:left="720" w:hanging="360"/>
+      </w:pPr>
+      <w:rPr>
+        <w:rFonts w:ascii="Symbol" w:hAnsi="Symbol" w:hint="default"/>
+        <w:sz w:val="20"/>
+      </w:rPr>
+    </w:lvl>
+    <w:lvl w:ilvl="1" w:tentative="1">
+      <w:start w:val="1"/>
+      <w:numFmt w:val="bullet"/>
+      <w:lvlText w:val="o"/>
+      <w:lvlJc w:val="left"/>
+      <w:pPr>
+        <w:tabs>
+          <w:tab w:val="num" w:pos="1440"/>
+        </w:tabs>
+        <w:ind w:left="1440" w:hanging="360"/>
+      </w:pPr>
+      <w:rPr>
+        <w:rFonts w:ascii="Courier New" w:hAnsi="Courier New" w:hint="default"/>
+        <w:sz w:val="20"/>
+      </w:rPr>
+    </w:lvl>
+    <w:lvl w:ilvl="2" w:tentative="1">
+      <w:start w:val="1"/>
+      <w:numFmt w:val="bullet"/>
+      <w:lvlText w:val=""/>
+      <w:lvlJc w:val="left"/>
+      <w:pPr>
+        <w:tabs>
+          <w:tab w:val="num" w:pos="2160"/>
+        </w:tabs>
+        <w:ind w:left="2160" w:hanging="360"/>
+      </w:pPr>
+      <w:rPr>
+        <w:rFonts w:ascii="Wingdings" w:hAnsi="Wingdings" w:hint="default"/>
+        <w:sz w:val="20"/>
+      </w:rPr>
+    </w:lvl>
+    <w:lvl w:ilvl="3" w:tentative="1">
+      <w:start w:val="1"/>
+      <w:numFmt w:val="bullet"/>
+      <w:lvlText w:val=""/>
+      <w:lvlJc w:val="left"/>
+      <w:pPr>
+        <w:tabs>
+          <w:tab w:val="num" w:pos="2880"/>
+        </w:tabs>
+        <w:ind w:left="2880" w:hanging="360"/>
+      </w:pPr>
+      <w:rPr>
+        <w:rFonts w:ascii="Wingdings" w:hAnsi="Wingdings" w:hint="default"/>
+        <w:sz w:val="20"/>
+      </w:rPr>
+    </w:lvl>
+    <w:lvl w:ilvl="4" w:tentative="1">
+      <w:start w:val="1"/>
+      <w:numFmt w:val="bullet"/>
+      <w:lvlText w:val=""/>
+      <w:lvlJc w:val="left"/>
+      <w:pPr>
+        <w:tabs>
+          <w:tab w:val="num" w:pos="3600"/>
+        </w:tabs>
+        <w:ind w:left="3600" w:hanging="360"/>
+      </w:pPr>
+      <w:rPr>
+        <w:rFonts w:ascii="Wingdings" w:hAnsi="Wingdings" w:hint="default"/>
+        <w:sz w:val="20"/>
+      </w:rPr>
+    </w:lvl>
+    <w:lvl w:ilvl="5" w:tentative="1">
+      <w:start w:val="1"/>
+      <w:numFmt w:val="bullet"/>
+      <w:lvlText w:val=""/>
+      <w:lvlJc w:val="left"/>
+      <w:pPr>
+        <w:tabs>
+          <w:tab w:val="num" w:pos="4320"/>
+        </w:tabs>
+        <w:ind w:left="4320" w:hanging="360"/>
+      </w:pPr>
+      <w:rPr>
+        <w:rFonts w:ascii="Wingdings" w:hAnsi="Wingdings" w:hint="default"/>
+        <w:sz w:val="20"/>
+      </w:rPr>
+    </w:lvl>
+    <w:lvl w:ilvl="6" w:tentative="1">
+      <w:start w:val="1"/>
+      <w:numFmt w:val="bullet"/>
+      <w:lvlText w:val=""/>
+      <w:lvlJc w:val="left"/>
+      <w:pPr>
+        <w:tabs>
+          <w:tab w:val="num" w:pos="5040"/>
+        </w:tabs>
+        <w:ind w:left="5040" w:hanging="360"/>
+      </w:pPr>
+      <w:rPr>
+        <w:rFonts w:ascii="Wingdings" w:hAnsi="Wingdings" w:hint="default"/>
+        <w:sz w:val="20"/>
+      </w:rPr>
+    </w:lvl>
+    <w:lvl w:ilvl="7" w:tentative="1">
+      <w:start w:val="1"/>
+      <w:numFmt w:val="bullet"/>
+      <w:lvlText w:val=""/>
+      <w:lvlJc w:val="left"/>
+      <w:pPr>
+        <w:tabs>
+          <w:tab w:val="num" w:pos="5760"/>
+        </w:tabs>
+        <w:ind w:left="5760" w:hanging="360"/>
+      </w:pPr>
+      <w:rPr>
+        <w:rFonts w:ascii="Wingdings" w:hAnsi="Wingdings" w:hint="default"/>
+        <w:sz w:val="20"/>
+      </w:rPr>
+    </w:lvl>
+    <w:lvl w:ilvl="8" w:tentative="1">
+      <w:start w:val="1"/>
+      <w:numFmt w:val="bullet"/>
+      <w:lvlText w:val=""/>
+      <w:lvlJc w:val="left"/>
+      <w:pPr>
+        <w:tabs>
+          <w:tab w:val="num" w:pos="6480"/>
+        </w:tabs>
+        <w:ind w:left="6480" w:hanging="360"/>
+      </w:pPr>
+      <w:rPr>
+        <w:rFonts w:ascii="Wingdings" w:hAnsi="Wingdings" w:hint="default"/>
+        <w:sz w:val="20"/>
+      </w:rPr>
+    </w:lvl>
+  </w:abstractNum>
+  <w:abstractNum w:abstractNumId="1">
     <w:nsid w:val="4DAF77C5"/>
     <w:multiLevelType w:val="hybridMultilevel"/>
     <w:tmpl w:val="2C10E4B4"/>
@@ -4892,8 +5781,127 @@
       </w:pPr>
     </w:lvl>
   </w:abstractNum>
+  <w:abstractNum w:abstractNumId="2">
+    <w:nsid w:val="54A921AD"/>
+    <w:multiLevelType w:val="hybridMultilevel"/>
+    <w:tmpl w:val="27F8D222"/>
+    <w:lvl w:ilvl="0" w:tplc="08070001">
+      <w:start w:val="1"/>
+      <w:numFmt w:val="bullet"/>
+      <w:lvlText w:val=""/>
+      <w:lvlJc w:val="left"/>
+      <w:pPr>
+        <w:ind w:left="1004" w:hanging="360"/>
+      </w:pPr>
+      <w:rPr>
+        <w:rFonts w:ascii="Symbol" w:hAnsi="Symbol" w:hint="default"/>
+      </w:rPr>
+    </w:lvl>
+    <w:lvl w:ilvl="1" w:tplc="08070003" w:tentative="1">
+      <w:start w:val="1"/>
+      <w:numFmt w:val="bullet"/>
+      <w:lvlText w:val="o"/>
+      <w:lvlJc w:val="left"/>
+      <w:pPr>
+        <w:ind w:left="1724" w:hanging="360"/>
+      </w:pPr>
+      <w:rPr>
+        <w:rFonts w:ascii="Courier New" w:hAnsi="Courier New" w:cs="Courier New" w:hint="default"/>
+      </w:rPr>
+    </w:lvl>
+    <w:lvl w:ilvl="2" w:tplc="08070005" w:tentative="1">
+      <w:start w:val="1"/>
+      <w:numFmt w:val="bullet"/>
+      <w:lvlText w:val=""/>
+      <w:lvlJc w:val="left"/>
+      <w:pPr>
+        <w:ind w:left="2444" w:hanging="360"/>
+      </w:pPr>
+      <w:rPr>
+        <w:rFonts w:ascii="Wingdings" w:hAnsi="Wingdings" w:hint="default"/>
+      </w:rPr>
+    </w:lvl>
+    <w:lvl w:ilvl="3" w:tplc="08070001" w:tentative="1">
+      <w:start w:val="1"/>
+      <w:numFmt w:val="bullet"/>
+      <w:lvlText w:val=""/>
+      <w:lvlJc w:val="left"/>
+      <w:pPr>
+        <w:ind w:left="3164" w:hanging="360"/>
+      </w:pPr>
+      <w:rPr>
+        <w:rFonts w:ascii="Symbol" w:hAnsi="Symbol" w:hint="default"/>
+      </w:rPr>
+    </w:lvl>
+    <w:lvl w:ilvl="4" w:tplc="08070003" w:tentative="1">
+      <w:start w:val="1"/>
+      <w:numFmt w:val="bullet"/>
+      <w:lvlText w:val="o"/>
+      <w:lvlJc w:val="left"/>
+      <w:pPr>
+        <w:ind w:left="3884" w:hanging="360"/>
+      </w:pPr>
+      <w:rPr>
+        <w:rFonts w:ascii="Courier New" w:hAnsi="Courier New" w:cs="Courier New" w:hint="default"/>
+      </w:rPr>
+    </w:lvl>
+    <w:lvl w:ilvl="5" w:tplc="08070005" w:tentative="1">
+      <w:start w:val="1"/>
+      <w:numFmt w:val="bullet"/>
+      <w:lvlText w:val=""/>
+      <w:lvlJc w:val="left"/>
+      <w:pPr>
+        <w:ind w:left="4604" w:hanging="360"/>
+      </w:pPr>
+      <w:rPr>
+        <w:rFonts w:ascii="Wingdings" w:hAnsi="Wingdings" w:hint="default"/>
+      </w:rPr>
+    </w:lvl>
+    <w:lvl w:ilvl="6" w:tplc="08070001" w:tentative="1">
+      <w:start w:val="1"/>
+      <w:numFmt w:val="bullet"/>
+      <w:lvlText w:val=""/>
+      <w:lvlJc w:val="left"/>
+      <w:pPr>
+        <w:ind w:left="5324" w:hanging="360"/>
+      </w:pPr>
+      <w:rPr>
+        <w:rFonts w:ascii="Symbol" w:hAnsi="Symbol" w:hint="default"/>
+      </w:rPr>
+    </w:lvl>
+    <w:lvl w:ilvl="7" w:tplc="08070003" w:tentative="1">
+      <w:start w:val="1"/>
+      <w:numFmt w:val="bullet"/>
+      <w:lvlText w:val="o"/>
+      <w:lvlJc w:val="left"/>
+      <w:pPr>
+        <w:ind w:left="6044" w:hanging="360"/>
+      </w:pPr>
+      <w:rPr>
+        <w:rFonts w:ascii="Courier New" w:hAnsi="Courier New" w:cs="Courier New" w:hint="default"/>
+      </w:rPr>
+    </w:lvl>
+    <w:lvl w:ilvl="8" w:tplc="08070005" w:tentative="1">
+      <w:start w:val="1"/>
+      <w:numFmt w:val="bullet"/>
+      <w:lvlText w:val=""/>
+      <w:lvlJc w:val="left"/>
+      <w:pPr>
+        <w:ind w:left="6764" w:hanging="360"/>
+      </w:pPr>
+      <w:rPr>
+        <w:rFonts w:ascii="Wingdings" w:hAnsi="Wingdings" w:hint="default"/>
+      </w:rPr>
+    </w:lvl>
+  </w:abstractNum>
   <w:num w:numId="1">
+    <w:abstractNumId w:val="1"/>
+  </w:num>
+  <w:num w:numId="2">
     <w:abstractNumId w:val="0"/>
+  </w:num>
+  <w:num w:numId="3">
+    <w:abstractNumId w:val="2"/>
   </w:num>
 </w:numbering>
 </file>
@@ -5062,7 +6070,6 @@
   <w:style w:type="character" w:default="1" w:styleId="Absatz-Standardschriftart">
     <w:name w:val="Default Paragraph Font"/>
     <w:uiPriority w:val="1"/>
-    <w:semiHidden/>
     <w:unhideWhenUsed/>
   </w:style>
   <w:style w:type="table" w:default="1" w:styleId="NormaleTabelle">
@@ -5176,6 +6183,36 @@
     <w:rPr>
       <w:color w:val="800080" w:themeColor="followedHyperlink"/>
       <w:u w:val="single"/>
+    </w:rPr>
+  </w:style>
+  <w:style w:type="paragraph" w:styleId="Sprechblasentext">
+    <w:name w:val="Balloon Text"/>
+    <w:basedOn w:val="Standard"/>
+    <w:link w:val="SprechblasentextZchn"/>
+    <w:uiPriority w:val="99"/>
+    <w:semiHidden/>
+    <w:unhideWhenUsed/>
+    <w:rsid w:val="00005399"/>
+    <w:pPr>
+      <w:spacing w:after="0" w:line="240" w:lineRule="auto"/>
+    </w:pPr>
+    <w:rPr>
+      <w:rFonts w:ascii="Tahoma" w:hAnsi="Tahoma" w:cs="Tahoma"/>
+      <w:sz w:val="16"/>
+      <w:szCs w:val="16"/>
+    </w:rPr>
+  </w:style>
+  <w:style w:type="character" w:customStyle="1" w:styleId="SprechblasentextZchn">
+    <w:name w:val="Sprechblasentext Zchn"/>
+    <w:basedOn w:val="Absatz-Standardschriftart"/>
+    <w:link w:val="Sprechblasentext"/>
+    <w:uiPriority w:val="99"/>
+    <w:semiHidden/>
+    <w:rsid w:val="00005399"/>
+    <w:rPr>
+      <w:rFonts w:ascii="Tahoma" w:hAnsi="Tahoma" w:cs="Tahoma"/>
+      <w:sz w:val="16"/>
+      <w:szCs w:val="16"/>
     </w:rPr>
   </w:style>
 </w:styles>

</xml_diff>